<commit_message>
Refactor Python project path.
</commit_message>
<xml_diff>
--- a/docs/Manual de Instalacion.docx
+++ b/docs/Manual de Instalacion.docx
@@ -106,8 +106,16 @@
         <w:rPr>
           <w:highlight w:val="red"/>
         </w:rPr>
-        <w:t>Opción 1. Software Precompilado</w:t>
-      </w:r>
+        <w:t xml:space="preserve">Opción 1. Software </w:t>
+      </w:r>
+      <w:proofErr w:type="spellStart"/>
+      <w:r>
+        <w:rPr>
+          <w:highlight w:val="red"/>
+        </w:rPr>
+        <w:t>Precompilado</w:t>
+      </w:r>
+      <w:proofErr w:type="spellEnd"/>
       <w:r>
         <w:rPr>
           <w:highlight w:val="red"/>
@@ -146,7 +154,15 @@
         <w:t>Hardware:</w:t>
       </w:r>
       <w:r>
-        <w:t xml:space="preserve"> +24GB Ram, +22GB Disco Duro.</w:t>
+        <w:t xml:space="preserve"> +24GB </w:t>
+      </w:r>
+      <w:proofErr w:type="spellStart"/>
+      <w:r>
+        <w:t>Ram</w:t>
+      </w:r>
+      <w:proofErr w:type="spellEnd"/>
+      <w:r>
+        <w:t>, +22GB Disco Duro.</w:t>
       </w:r>
     </w:p>
     <w:p>
@@ -167,11 +183,21 @@
       <w:r>
         <w:t xml:space="preserve"> </w:t>
       </w:r>
+      <w:proofErr w:type="spellStart"/>
       <w:r>
         <w:t>libpcap</w:t>
       </w:r>
-      <w:r>
-        <w:t xml:space="preserve"> library. </w:t>
+      <w:proofErr w:type="spellEnd"/>
+      <w:r>
+        <w:t xml:space="preserve"> </w:t>
+      </w:r>
+      <w:proofErr w:type="spellStart"/>
+      <w:r>
+        <w:t>library</w:t>
+      </w:r>
+      <w:proofErr w:type="spellEnd"/>
+      <w:r>
+        <w:t xml:space="preserve">. </w:t>
       </w:r>
       <w:r>
         <w:rPr>
@@ -183,26 +209,44 @@
       <w:r>
         <w:t xml:space="preserve"> </w:t>
       </w:r>
-      <w:r>
-        <w:t>Wincap or Npcap library.</w:t>
-      </w:r>
-    </w:p>
-    <w:p>
-      <w:pPr>
-        <w:rPr>
-          <w:b/>
-          <w:bCs/>
-          <w:sz w:val="28"/>
-          <w:szCs w:val="28"/>
-        </w:rPr>
-      </w:pPr>
-      <w:r>
-        <w:rPr>
-          <w:b/>
-          <w:bCs/>
-          <w:sz w:val="28"/>
-          <w:szCs w:val="28"/>
-        </w:rPr>
+      <w:proofErr w:type="spellStart"/>
+      <w:r>
+        <w:t>Wincap</w:t>
+      </w:r>
+      <w:proofErr w:type="spellEnd"/>
+      <w:r>
+        <w:t xml:space="preserve"> </w:t>
+      </w:r>
+      <w:proofErr w:type="spellStart"/>
+      <w:r>
+        <w:t>or</w:t>
+      </w:r>
+      <w:proofErr w:type="spellEnd"/>
+      <w:r>
+        <w:t xml:space="preserve"> </w:t>
+      </w:r>
+      <w:proofErr w:type="spellStart"/>
+      <w:r>
+        <w:t>Npcap</w:t>
+      </w:r>
+      <w:proofErr w:type="spellEnd"/>
+      <w:r>
+        <w:t xml:space="preserve"> </w:t>
+      </w:r>
+      <w:proofErr w:type="spellStart"/>
+      <w:r>
+        <w:t>library</w:t>
+      </w:r>
+      <w:proofErr w:type="spellEnd"/>
+      <w:r>
+        <w:t>.</w:t>
+      </w:r>
+    </w:p>
+    <w:p>
+      <w:pPr>
+        <w:pStyle w:val="Heading2"/>
+      </w:pPr>
+      <w:r>
         <w:t>Paso 1. Descargar los Archivos</w:t>
       </w:r>
     </w:p>
@@ -254,20 +298,11 @@
     </w:p>
     <w:p>
       <w:pPr>
-        <w:rPr>
-          <w:b/>
-          <w:bCs/>
-          <w:sz w:val="28"/>
-          <w:szCs w:val="28"/>
-        </w:rPr>
-      </w:pPr>
-      <w:r>
-        <w:rPr>
-          <w:b/>
-          <w:bCs/>
-          <w:sz w:val="28"/>
-          <w:szCs w:val="28"/>
-        </w:rPr>
+        <w:pStyle w:val="Heading2"/>
+      </w:pPr>
+      <w:bookmarkStart w:id="0" w:name="_Paso_2._Descompresión"/>
+      <w:bookmarkEnd w:id="0"/>
+      <w:r>
         <w:t>Paso 2. Descompresión e instalación</w:t>
       </w:r>
     </w:p>
@@ -308,15 +343,30 @@
       <w:r>
         <w:t>/</w:t>
       </w:r>
-      <w:r>
-        <w:t>bin/src/main/</w:t>
-      </w:r>
-      <w:r>
-        <w:t>frida-ddos-models</w:t>
-      </w:r>
+      <w:proofErr w:type="spellStart"/>
+      <w:r>
+        <w:t>bin</w:t>
+      </w:r>
+      <w:proofErr w:type="spellEnd"/>
       <w:r>
         <w:t>/</w:t>
       </w:r>
+      <w:proofErr w:type="spellStart"/>
+      <w:r>
+        <w:t>src</w:t>
+      </w:r>
+      <w:proofErr w:type="spellEnd"/>
+      <w:r>
+        <w:t>/</w:t>
+      </w:r>
+      <w:proofErr w:type="spellStart"/>
+      <w:r>
+        <w:t>ddos-models</w:t>
+      </w:r>
+      <w:proofErr w:type="spellEnd"/>
+      <w:r>
+        <w:t>/</w:t>
+      </w:r>
       <w:r>
         <w:t>`</w:t>
       </w:r>
@@ -412,6 +462,7 @@
         </w:rPr>
         <w:t xml:space="preserve"> </w:t>
       </w:r>
+      <w:proofErr w:type="spellStart"/>
       <w:r>
         <w:rPr>
           <w:rFonts w:ascii="MS Gothic" w:eastAsia="MS Gothic" w:hAnsi="MS Gothic" w:cs="MS Gothic"/>
@@ -421,6 +472,7 @@
         </w:rPr>
         <w:t>decision-tree</w:t>
       </w:r>
+      <w:proofErr w:type="spellEnd"/>
       <w:r>
         <w:rPr>
           <w:rFonts w:ascii="MS Gothic" w:eastAsia="MS Gothic" w:hAnsi="MS Gothic" w:cs="MS Gothic"/>
@@ -455,6 +507,7 @@
         </w:rPr>
         <w:t xml:space="preserve"> </w:t>
       </w:r>
+      <w:proofErr w:type="spellStart"/>
       <w:r>
         <w:rPr>
           <w:rFonts w:ascii="MS Gothic" w:eastAsia="MS Gothic" w:hAnsi="MS Gothic" w:cs="MS Gothic"/>
@@ -464,6 +517,7 @@
         </w:rPr>
         <w:t>gradient-boost</w:t>
       </w:r>
+      <w:proofErr w:type="spellEnd"/>
       <w:r>
         <w:rPr>
           <w:rFonts w:ascii="MS Gothic" w:eastAsia="MS Gothic" w:hAnsi="MS Gothic" w:cs="MS Gothic"/>
@@ -526,8 +580,9 @@
           <w:bCs/>
           <w:lang w:val="es-MX" w:eastAsia="ja-JP"/>
         </w:rPr>
-        <w:t>├neural-network</w:t>
-      </w:r>
+        <w:t>├neural-</w:t>
+      </w:r>
+      <w:proofErr w:type="spellStart"/>
       <w:r>
         <w:rPr>
           <w:rFonts w:ascii="MS Gothic" w:eastAsia="MS Gothic" w:hAnsi="MS Gothic" w:cs="MS Gothic"/>
@@ -535,6 +590,16 @@
           <w:bCs/>
           <w:lang w:val="es-MX" w:eastAsia="ja-JP"/>
         </w:rPr>
+        <w:t>network</w:t>
+      </w:r>
+      <w:proofErr w:type="spellEnd"/>
+      <w:r>
+        <w:rPr>
+          <w:rFonts w:ascii="MS Gothic" w:eastAsia="MS Gothic" w:hAnsi="MS Gothic" w:cs="MS Gothic"/>
+          <w:b/>
+          <w:bCs/>
+          <w:lang w:val="es-MX" w:eastAsia="ja-JP"/>
+        </w:rPr>
         <w:br/>
       </w:r>
       <w:r>
@@ -563,8 +628,9 @@
           <w:lang w:val="es-MX" w:eastAsia="ja-JP"/>
         </w:rPr>
         <w:br/>
-        <w:t>└processing</w:t>
-      </w:r>
+        <w:t>└</w:t>
+      </w:r>
+      <w:proofErr w:type="spellStart"/>
       <w:r>
         <w:rPr>
           <w:rFonts w:ascii="MS Gothic" w:eastAsia="MS Gothic" w:hAnsi="MS Gothic" w:cs="MS Gothic"/>
@@ -572,7 +638,25 @@
           <w:bCs/>
           <w:lang w:val="es-MX" w:eastAsia="ja-JP"/>
         </w:rPr>
+        <w:t>processing</w:t>
+      </w:r>
+      <w:proofErr w:type="spellEnd"/>
+      <w:r>
+        <w:rPr>
+          <w:rFonts w:ascii="MS Gothic" w:eastAsia="MS Gothic" w:hAnsi="MS Gothic" w:cs="MS Gothic"/>
+          <w:b/>
+          <w:bCs/>
+          <w:lang w:val="es-MX" w:eastAsia="ja-JP"/>
+        </w:rPr>
         <w:br/>
+        <w:t xml:space="preserve">  ├</w:t>
+      </w:r>
+      <w:r>
+        <w:rPr>
+          <w:b/>
+          <w:bCs/>
+        </w:rPr>
+        <w:t xml:space="preserve"> </w:t>
       </w:r>
       <w:r>
         <w:rPr>
@@ -581,74 +665,82 @@
           <w:bCs/>
           <w:lang w:val="es-MX" w:eastAsia="ja-JP"/>
         </w:rPr>
+        <w:t>75-20-05-udplag.syn</w:t>
+      </w:r>
+      <w:r>
+        <w:rPr>
+          <w:rFonts w:ascii="MS Gothic" w:eastAsia="MS Gothic" w:hAnsi="MS Gothic" w:cs="MS Gothic"/>
+          <w:b/>
+          <w:bCs/>
+          <w:lang w:val="es-MX" w:eastAsia="ja-JP"/>
+        </w:rPr>
+        <w:br/>
+        <w:t xml:space="preserve">  └</w:t>
+      </w:r>
+      <w:proofErr w:type="spellStart"/>
+      <w:r>
+        <w:rPr>
+          <w:rFonts w:ascii="MS Gothic" w:eastAsia="MS Gothic" w:hAnsi="MS Gothic" w:cs="MS Gothic"/>
+          <w:b/>
+          <w:bCs/>
+          <w:lang w:val="es-MX" w:eastAsia="ja-JP"/>
+        </w:rPr>
+        <w:t>clean</w:t>
+      </w:r>
+      <w:proofErr w:type="spellEnd"/>
+    </w:p>
+    <w:p>
+      <w:pPr>
+        <w:pStyle w:val="Heading2"/>
+      </w:pPr>
+      <w:r>
         <w:lastRenderedPageBreak/>
-        <w:t xml:space="preserve">  ├</w:t>
-      </w:r>
-      <w:r>
-        <w:rPr>
-          <w:b/>
-          <w:bCs/>
-        </w:rPr>
+        <w:t>Paso 3. Inicio del programa</w:t>
+      </w:r>
+    </w:p>
+    <w:p>
+      <w:r>
+        <w:t>Se debe navegar a la ruta `</w:t>
+      </w:r>
+      <w:r>
+        <w:t>…/</w:t>
+      </w:r>
+      <w:r>
+        <w:t>CICFlowMeter-4.0-Detector</w:t>
+      </w:r>
+      <w:r>
+        <w:t>/</w:t>
+      </w:r>
+      <w:proofErr w:type="spellStart"/>
+      <w:r>
+        <w:t>bin</w:t>
+      </w:r>
+      <w:proofErr w:type="spellEnd"/>
+      <w:r>
+        <w:t>/</w:t>
+      </w:r>
+      <w:r>
+        <w:t>` y allí se debe ejecutar el archivo de inicio dependiendo del sistema operativo.</w:t>
+      </w:r>
+    </w:p>
+    <w:p>
+      <w:r>
+        <w:rPr>
+          <w:b/>
+          <w:bCs/>
+        </w:rPr>
+        <w:t>Linux:</w:t>
+      </w:r>
+      <w:r>
         <w:t xml:space="preserve"> </w:t>
       </w:r>
-      <w:r>
-        <w:rPr>
-          <w:rFonts w:ascii="MS Gothic" w:eastAsia="MS Gothic" w:hAnsi="MS Gothic" w:cs="MS Gothic"/>
-          <w:b/>
-          <w:bCs/>
-          <w:lang w:val="es-MX" w:eastAsia="ja-JP"/>
-        </w:rPr>
-        <w:t>75-20-05-udplag.syn</w:t>
-      </w:r>
-      <w:r>
-        <w:rPr>
-          <w:rFonts w:ascii="MS Gothic" w:eastAsia="MS Gothic" w:hAnsi="MS Gothic" w:cs="MS Gothic"/>
-          <w:b/>
-          <w:bCs/>
-          <w:lang w:val="es-MX" w:eastAsia="ja-JP"/>
-        </w:rPr>
-        <w:br/>
-        <w:t xml:space="preserve">  └clean</w:t>
-      </w:r>
-    </w:p>
-    <w:p>
-      <w:pPr>
-        <w:pStyle w:val="Heading2"/>
-      </w:pPr>
-      <w:r>
-        <w:t>Paso 3. Inicio del programa</w:t>
-      </w:r>
-    </w:p>
-    <w:p>
-      <w:r>
-        <w:t>Se debe navegar a la ruta `</w:t>
-      </w:r>
-      <w:r>
-        <w:t>…/</w:t>
-      </w:r>
-      <w:r>
-        <w:t>CICFlowMeter-4.0-Detector</w:t>
-      </w:r>
-      <w:r>
-        <w:t>/bin/</w:t>
-      </w:r>
-      <w:r>
-        <w:t>` y allí se debe ejecutar el archivo de inicio dependiendo del sistema operativo.</w:t>
-      </w:r>
-    </w:p>
-    <w:p>
-      <w:r>
-        <w:rPr>
-          <w:b/>
-          <w:bCs/>
-        </w:rPr>
-        <w:t>Linux:</w:t>
-      </w:r>
-      <w:r>
-        <w:t xml:space="preserve"> </w:t>
-      </w:r>
-      <w:r>
-        <w:t>CICFlowMeter.</w:t>
+      <w:proofErr w:type="spellStart"/>
+      <w:r>
+        <w:t>CICFlowMeter</w:t>
+      </w:r>
+      <w:proofErr w:type="spellEnd"/>
+      <w:r>
+        <w:t>.</w:t>
       </w:r>
       <w:r>
         <w:t xml:space="preserve"> </w:t>
@@ -720,7 +812,15 @@
         <w:t>Hardware:</w:t>
       </w:r>
       <w:r>
-        <w:t xml:space="preserve"> +24GB Ram, +25GB Disco Duro.</w:t>
+        <w:t xml:space="preserve"> +24GB </w:t>
+      </w:r>
+      <w:proofErr w:type="spellStart"/>
+      <w:r>
+        <w:t>Ram</w:t>
+      </w:r>
+      <w:proofErr w:type="spellEnd"/>
+      <w:r>
+        <w:t>, +25GB Disco Duro.</w:t>
       </w:r>
     </w:p>
     <w:p>
@@ -751,11 +851,21 @@
       <w:r>
         <w:t xml:space="preserve"> </w:t>
       </w:r>
+      <w:proofErr w:type="spellStart"/>
       <w:r>
         <w:t>libpcap</w:t>
       </w:r>
-      <w:r>
-        <w:t xml:space="preserve"> library. </w:t>
+      <w:proofErr w:type="spellEnd"/>
+      <w:r>
+        <w:t xml:space="preserve"> </w:t>
+      </w:r>
+      <w:proofErr w:type="spellStart"/>
+      <w:r>
+        <w:t>library</w:t>
+      </w:r>
+      <w:proofErr w:type="spellEnd"/>
+      <w:r>
+        <w:t xml:space="preserve">. </w:t>
       </w:r>
       <w:r>
         <w:rPr>
@@ -765,7 +875,39 @@
         <w:t>Windows:</w:t>
       </w:r>
       <w:r>
-        <w:t xml:space="preserve"> Wincap or Npcap library.</w:t>
+        <w:t xml:space="preserve"> </w:t>
+      </w:r>
+      <w:proofErr w:type="spellStart"/>
+      <w:r>
+        <w:t>Wincap</w:t>
+      </w:r>
+      <w:proofErr w:type="spellEnd"/>
+      <w:r>
+        <w:t xml:space="preserve"> </w:t>
+      </w:r>
+      <w:proofErr w:type="spellStart"/>
+      <w:r>
+        <w:t>or</w:t>
+      </w:r>
+      <w:proofErr w:type="spellEnd"/>
+      <w:r>
+        <w:t xml:space="preserve"> </w:t>
+      </w:r>
+      <w:proofErr w:type="spellStart"/>
+      <w:r>
+        <w:t>Npcap</w:t>
+      </w:r>
+      <w:proofErr w:type="spellEnd"/>
+      <w:r>
+        <w:t xml:space="preserve"> </w:t>
+      </w:r>
+      <w:proofErr w:type="spellStart"/>
+      <w:r>
+        <w:t>library</w:t>
+      </w:r>
+      <w:proofErr w:type="spellEnd"/>
+      <w:r>
+        <w:t>.</w:t>
       </w:r>
     </w:p>
     <w:p>
@@ -793,7 +935,15 @@
     </w:p>
     <w:p>
       <w:r>
-        <w:t>`git clone</w:t>
+        <w:t>`</w:t>
+      </w:r>
+      <w:proofErr w:type="spellStart"/>
+      <w:r>
+        <w:t>git</w:t>
+      </w:r>
+      <w:proofErr w:type="spellEnd"/>
+      <w:r>
+        <w:t xml:space="preserve"> clone</w:t>
       </w:r>
       <w:r>
         <w:t xml:space="preserve"> https://github.com/LeoLizc/</w:t>
@@ -820,6 +970,7 @@
       <w:r>
         <w:t>Entrar en la carpeta generada por el repositorio clonado y seguir los pasos del archivo `</w:t>
       </w:r>
+      <w:proofErr w:type="spellStart"/>
       <w:r>
         <w:rPr>
           <w:i/>
@@ -832,7 +983,11 @@
         <w:t>`</w:t>
       </w:r>
       <w:r>
-        <w:t>para la compilación</w:t>
+        <w:t>para</w:t>
+      </w:r>
+      <w:proofErr w:type="spellEnd"/>
+      <w:r>
+        <w:t xml:space="preserve"> la compilación</w:t>
       </w:r>
       <w:r>
         <w:t>.</w:t>
@@ -855,61 +1010,207 @@
           <w:i/>
           <w:iCs/>
         </w:rPr>
-        <w:t>`…/build/distributions`</w:t>
-      </w:r>
-      <w:r>
-        <w:t>.</w:t>
-      </w:r>
-      <w:r>
-        <w:t xml:space="preserve"> </w:t>
-      </w:r>
-      <w:r>
-        <w:t xml:space="preserve">Posteriormente se debe copiar la carpeta </w:t>
-      </w:r>
-      <w:r>
-        <w:t>en</w:t>
-      </w:r>
-      <w:r>
-        <w:t xml:space="preserve"> la ruta </w:t>
-      </w:r>
+        <w:t>`…/</w:t>
+      </w:r>
+      <w:proofErr w:type="spellStart"/>
       <w:r>
         <w:rPr>
           <w:i/>
           <w:iCs/>
         </w:rPr>
-        <w:t>`src/main/Frida-ddos-models`</w:t>
-      </w:r>
-      <w:r>
-        <w:t xml:space="preserve"> hacia la ruta correspondiente dentro de la carpeta </w:t>
-      </w:r>
+        <w:t>build</w:t>
+      </w:r>
+      <w:proofErr w:type="spellEnd"/>
       <w:r>
         <w:rPr>
           <w:i/>
           <w:iCs/>
         </w:rPr>
-        <w:t>bin</w:t>
-      </w:r>
-      <w:r>
-        <w:t xml:space="preserve"> del archivo descomprimido. Como resultado debe existir una ruta </w:t>
-      </w:r>
+        <w:t>/</w:t>
+      </w:r>
+      <w:proofErr w:type="spellStart"/>
       <w:r>
         <w:rPr>
           <w:i/>
           <w:iCs/>
         </w:rPr>
-        <w:t>`CarpetaDescomprimida/bin/src/main/Frida-ddos-models`</w:t>
+        <w:t>distributions</w:t>
+      </w:r>
+      <w:proofErr w:type="spellEnd"/>
+      <w:r>
+        <w:rPr>
+          <w:i/>
+          <w:iCs/>
+        </w:rPr>
+        <w:t>`</w:t>
       </w:r>
       <w:r>
         <w:t>.</w:t>
       </w:r>
       <w:r>
+        <w:t xml:space="preserve"> Posteriormente se debe copiar la carpeta en la ruta </w:t>
+      </w:r>
+      <w:r>
+        <w:rPr>
+          <w:i/>
+          <w:iCs/>
+        </w:rPr>
+        <w:t>`</w:t>
+      </w:r>
+      <w:proofErr w:type="spellStart"/>
+      <w:r>
+        <w:rPr>
+          <w:i/>
+          <w:iCs/>
+        </w:rPr>
+        <w:t>src</w:t>
+      </w:r>
+      <w:proofErr w:type="spellEnd"/>
+      <w:r>
+        <w:rPr>
+          <w:i/>
+          <w:iCs/>
+        </w:rPr>
+        <w:t>/</w:t>
+      </w:r>
+      <w:proofErr w:type="spellStart"/>
+      <w:r>
+        <w:rPr>
+          <w:i/>
+          <w:iCs/>
+        </w:rPr>
+        <w:t>ddos-models</w:t>
+      </w:r>
+      <w:proofErr w:type="spellEnd"/>
+      <w:r>
+        <w:rPr>
+          <w:i/>
+          <w:iCs/>
+        </w:rPr>
+        <w:t>`</w:t>
+      </w:r>
+      <w:r>
+        <w:t xml:space="preserve"> hacia la ruta correspondiente dentro de la carpeta </w:t>
+      </w:r>
+      <w:proofErr w:type="spellStart"/>
+      <w:r>
+        <w:rPr>
+          <w:i/>
+          <w:iCs/>
+        </w:rPr>
+        <w:t>bin</w:t>
+      </w:r>
+      <w:proofErr w:type="spellEnd"/>
+      <w:r>
+        <w:t xml:space="preserve"> del archivo descomprimido. Como resultado debe existir una ruta </w:t>
+      </w:r>
+      <w:r>
+        <w:rPr>
+          <w:i/>
+          <w:iCs/>
+        </w:rPr>
+        <w:t>`</w:t>
+      </w:r>
+      <w:proofErr w:type="spellStart"/>
+      <w:r>
+        <w:rPr>
+          <w:i/>
+          <w:iCs/>
+        </w:rPr>
+        <w:t>CarpetaDescomprimida</w:t>
+      </w:r>
+      <w:proofErr w:type="spellEnd"/>
+      <w:r>
+        <w:rPr>
+          <w:i/>
+          <w:iCs/>
+        </w:rPr>
+        <w:t>/</w:t>
+      </w:r>
+      <w:proofErr w:type="spellStart"/>
+      <w:r>
+        <w:rPr>
+          <w:i/>
+          <w:iCs/>
+        </w:rPr>
+        <w:t>bin</w:t>
+      </w:r>
+      <w:proofErr w:type="spellEnd"/>
+      <w:r>
+        <w:rPr>
+          <w:i/>
+          <w:iCs/>
+        </w:rPr>
+        <w:t>/</w:t>
+      </w:r>
+      <w:proofErr w:type="spellStart"/>
+      <w:r>
+        <w:rPr>
+          <w:i/>
+          <w:iCs/>
+        </w:rPr>
+        <w:t>src</w:t>
+      </w:r>
+      <w:proofErr w:type="spellEnd"/>
+      <w:r>
+        <w:rPr>
+          <w:i/>
+          <w:iCs/>
+        </w:rPr>
+        <w:t>/</w:t>
+      </w:r>
+      <w:proofErr w:type="spellStart"/>
+      <w:r>
+        <w:rPr>
+          <w:i/>
+          <w:iCs/>
+        </w:rPr>
+        <w:t>ddos-models</w:t>
+      </w:r>
+      <w:proofErr w:type="spellEnd"/>
+      <w:r>
+        <w:rPr>
+          <w:i/>
+          <w:iCs/>
+        </w:rPr>
+        <w:t>`</w:t>
+      </w:r>
+      <w:r>
+        <w:t>.</w:t>
+      </w:r>
+      <w:r>
         <w:br/>
       </w:r>
       <w:r>
         <w:t>Luego se debe l</w:t>
       </w:r>
       <w:r>
-        <w:t>levar a cabo desde el paso 2 de la opción con archivos precompilados.</w:t>
+        <w:t xml:space="preserve">levar a cabo desde el </w:t>
+      </w:r>
+      <w:hyperlink w:anchor="_Paso_2._Descompresión" w:history="1">
+        <w:r>
+          <w:rPr>
+            <w:rStyle w:val="Hyperlink"/>
+            <w:b/>
+            <w:bCs/>
+            <w:color w:val="000000" w:themeColor="text1"/>
+          </w:rPr>
+          <w:t xml:space="preserve">paso 2 de la opción con archivos </w:t>
+        </w:r>
+        <w:proofErr w:type="spellStart"/>
+        <w:r>
+          <w:rPr>
+            <w:rStyle w:val="Hyperlink"/>
+            <w:b/>
+            <w:bCs/>
+            <w:color w:val="000000" w:themeColor="text1"/>
+          </w:rPr>
+          <w:t>precompilados</w:t>
+        </w:r>
+        <w:proofErr w:type="spellEnd"/>
+      </w:hyperlink>
+      <w:r>
+        <w:t>.</w:t>
       </w:r>
     </w:p>
     <w:p>
@@ -984,6 +1285,7 @@
       <w:r>
         <w:br/>
       </w:r>
+      <w:proofErr w:type="spellStart"/>
       <w:r>
         <w:rPr>
           <w:b/>
@@ -991,23 +1293,73 @@
           <w:sz w:val="20"/>
           <w:szCs w:val="20"/>
         </w:rPr>
-        <w:t>Fig 1. Arquitectura recomendada.</w:t>
+        <w:t>Fig</w:t>
+      </w:r>
+      <w:proofErr w:type="spellEnd"/>
+      <w:r>
+        <w:rPr>
+          <w:b/>
+          <w:bCs/>
+          <w:sz w:val="20"/>
+          <w:szCs w:val="20"/>
+        </w:rPr>
+        <w:t xml:space="preserve"> 1. Arquitectura recomendada.</w:t>
       </w:r>
     </w:p>
     <w:p>
       <w:r>
         <w:lastRenderedPageBreak/>
-        <w:t>La arquitectura recomendada para la instalación del sistema se basa en el uso de un sniffer conectado a un switch configurado con un puerto espejo (mirror port). Este enfoque permite que la herramienta capture y analice el tráfico de red sin interferir en la operación normal de los dispositivos conectados.</w:t>
-      </w:r>
-    </w:p>
-    <w:p>
-      <w:r>
-        <w:t>El switch debe estar ubicado en la puerta de entrada de la red o subred que se desea monitorear, de modo que todo el tráfico entrante y saliente pueda ser replicado hacia el sniffer.</w:t>
-      </w:r>
-    </w:p>
-    <w:p>
-      <w:r>
-        <w:t>El equipo que actúe como sniffer debe contar con la configuración básica del sistema (instalación del software y modelos) y estar conectado directamente al puerto espejo configurado en el switch.</w:t>
+        <w:t xml:space="preserve">La arquitectura recomendada para la instalación del sistema se basa en el uso de un </w:t>
+      </w:r>
+      <w:proofErr w:type="spellStart"/>
+      <w:r>
+        <w:t>sniffer</w:t>
+      </w:r>
+      <w:proofErr w:type="spellEnd"/>
+      <w:r>
+        <w:t xml:space="preserve"> conectado a un switch configurado con un puerto espejo (</w:t>
+      </w:r>
+      <w:proofErr w:type="spellStart"/>
+      <w:r>
+        <w:t>mirror</w:t>
+      </w:r>
+      <w:proofErr w:type="spellEnd"/>
+      <w:r>
+        <w:t xml:space="preserve"> </w:t>
+      </w:r>
+      <w:proofErr w:type="spellStart"/>
+      <w:r>
+        <w:t>port</w:t>
+      </w:r>
+      <w:proofErr w:type="spellEnd"/>
+      <w:r>
+        <w:t>). Este enfoque permite que la herramienta capture y analice el tráfico de red sin interferir en la operación normal de los dispositivos conectados.</w:t>
+      </w:r>
+    </w:p>
+    <w:p>
+      <w:r>
+        <w:t xml:space="preserve">El switch debe estar ubicado en la puerta de entrada de la red o subred que se desea monitorear, de modo que todo el tráfico entrante y saliente pueda ser replicado hacia el </w:t>
+      </w:r>
+      <w:proofErr w:type="spellStart"/>
+      <w:r>
+        <w:t>sniffer</w:t>
+      </w:r>
+      <w:proofErr w:type="spellEnd"/>
+      <w:r>
+        <w:t>.</w:t>
+      </w:r>
+    </w:p>
+    <w:p>
+      <w:r>
+        <w:t xml:space="preserve">El equipo que actúe como </w:t>
+      </w:r>
+      <w:proofErr w:type="spellStart"/>
+      <w:r>
+        <w:t>sniffer</w:t>
+      </w:r>
+      <w:proofErr w:type="spellEnd"/>
+      <w:r>
+        <w:t xml:space="preserve"> debe contar con la configuración básica del sistema (instalación del software y modelos) y estar conectado directamente al puerto espejo configurado en el switch.</w:t>
       </w:r>
     </w:p>
     <w:p>
@@ -1041,6 +1393,7 @@
       <w:r>
         <w:t xml:space="preserve">El </w:t>
       </w:r>
+      <w:proofErr w:type="spellStart"/>
       <w:r>
         <w:rPr>
           <w:b/>
@@ -1048,6 +1401,7 @@
         </w:rPr>
         <w:t>router</w:t>
       </w:r>
+      <w:proofErr w:type="spellEnd"/>
       <w:r>
         <w:t xml:space="preserve"> conecta la red local con Internet.</w:t>
       </w:r>
@@ -1071,7 +1425,31 @@
         <w:t>switch</w:t>
       </w:r>
       <w:r>
-        <w:t>, configurado con un mirror port, distribuye el tráfico hacia los equipos de la red interna y, simultáneamente, lo replica hacia el sniffer.</w:t>
+        <w:t xml:space="preserve">, configurado con un </w:t>
+      </w:r>
+      <w:proofErr w:type="spellStart"/>
+      <w:r>
+        <w:t>mirror</w:t>
+      </w:r>
+      <w:proofErr w:type="spellEnd"/>
+      <w:r>
+        <w:t xml:space="preserve"> </w:t>
+      </w:r>
+      <w:proofErr w:type="spellStart"/>
+      <w:r>
+        <w:t>port</w:t>
+      </w:r>
+      <w:proofErr w:type="spellEnd"/>
+      <w:r>
+        <w:t xml:space="preserve">, distribuye el tráfico hacia los equipos de la red interna y, simultáneamente, lo replica hacia el </w:t>
+      </w:r>
+      <w:proofErr w:type="spellStart"/>
+      <w:r>
+        <w:t>sniffer</w:t>
+      </w:r>
+      <w:proofErr w:type="spellEnd"/>
+      <w:r>
+        <w:t>.</w:t>
       </w:r>
     </w:p>
     <w:p>
@@ -1085,6 +1463,7 @@
       <w:r>
         <w:t xml:space="preserve">El </w:t>
       </w:r>
+      <w:proofErr w:type="spellStart"/>
       <w:r>
         <w:rPr>
           <w:b/>
@@ -1092,8 +1471,9 @@
         </w:rPr>
         <w:t>sniffer</w:t>
       </w:r>
-      <w:r>
-        <w:t xml:space="preserve"> ejecuta la herramienta FRIDA para analizar los flujos de red y detectar comportamientos sospechosos.</w:t>
+      <w:proofErr w:type="spellEnd"/>
+      <w:r>
+        <w:t xml:space="preserve"> ejecuta la herramienta para analizar los flujos de red y detectar comportamientos sospechosos.</w:t>
       </w:r>
     </w:p>
     <w:p>

</xml_diff>

<commit_message>
Updated docs with PM observations
</commit_message>
<xml_diff>
--- a/docs/Manual de Instalacion.docx
+++ b/docs/Manual de Instalacion.docx
@@ -1578,21 +1578,7 @@
         <w:rPr>
           <w:color w:val="002060"/>
         </w:rPr>
-        <w:t xml:space="preserve"> Software </w:t>
-      </w:r>
-      <w:proofErr w:type="spellStart"/>
-      <w:r>
-        <w:rPr>
-          <w:color w:val="002060"/>
-        </w:rPr>
-        <w:t>Precompilado</w:t>
-      </w:r>
-      <w:proofErr w:type="spellEnd"/>
-      <w:r>
-        <w:rPr>
-          <w:color w:val="002060"/>
-        </w:rPr>
-        <w:t xml:space="preserve"> (Aún en proceso)</w:t>
+        <w:t xml:space="preserve"> Software Precompilado</w:t>
       </w:r>
       <w:bookmarkEnd w:id="3"/>
     </w:p>
@@ -1676,23 +1662,7 @@
         <w:t>Linux:</w:t>
       </w:r>
       <w:r>
-        <w:t xml:space="preserve"> </w:t>
-      </w:r>
-      <w:proofErr w:type="spellStart"/>
-      <w:r>
-        <w:t>libpcap</w:t>
-      </w:r>
-      <w:proofErr w:type="spellEnd"/>
-      <w:r>
-        <w:t xml:space="preserve"> </w:t>
-      </w:r>
-      <w:proofErr w:type="spellStart"/>
-      <w:r>
-        <w:t>library</w:t>
-      </w:r>
-      <w:proofErr w:type="spellEnd"/>
-      <w:r>
-        <w:t>.</w:t>
+        <w:t xml:space="preserve"> libpcap library.</w:t>
       </w:r>
     </w:p>
     <w:p>
@@ -1718,35 +1688,7 @@
         <w:rPr>
           <w:lang w:val="en-US"/>
         </w:rPr>
-        <w:t xml:space="preserve"> </w:t>
-      </w:r>
-      <w:proofErr w:type="spellStart"/>
-      <w:r>
-        <w:rPr>
-          <w:lang w:val="en-US"/>
-        </w:rPr>
-        <w:t>Wincap</w:t>
-      </w:r>
-      <w:proofErr w:type="spellEnd"/>
-      <w:r>
-        <w:rPr>
-          <w:lang w:val="en-US"/>
-        </w:rPr>
-        <w:t xml:space="preserve"> or </w:t>
-      </w:r>
-      <w:proofErr w:type="spellStart"/>
-      <w:r>
-        <w:rPr>
-          <w:lang w:val="en-US"/>
-        </w:rPr>
-        <w:t>Npcap</w:t>
-      </w:r>
-      <w:proofErr w:type="spellEnd"/>
-      <w:r>
-        <w:rPr>
-          <w:lang w:val="en-US"/>
-        </w:rPr>
-        <w:t xml:space="preserve"> library.</w:t>
+        <w:t xml:space="preserve"> Wincap or Npcap library.</w:t>
       </w:r>
     </w:p>
     <w:p>
@@ -1886,9 +1828,8 @@
           <w:sz w:val="22"/>
           <w:szCs w:val="22"/>
         </w:rPr>
-        <w:t>…/CICFlowMeter-4.0-Detector/</w:t>
-      </w:r>
-      <w:proofErr w:type="spellStart"/>
+        <w:t>…/CICFlowMeter-4.0-Detector/bin/src/ddos-models/</w:t>
+      </w:r>
       <w:r>
         <w:rPr>
           <w:rFonts w:ascii="Consolas" w:hAnsi="Consolas"/>
@@ -1898,21 +1839,24 @@
           <w:sz w:val="22"/>
           <w:szCs w:val="22"/>
         </w:rPr>
-        <w:t>bin</w:t>
-      </w:r>
-      <w:proofErr w:type="spellEnd"/>
+        <w:t>"</w:t>
+      </w:r>
+      <w:r>
+        <w:rPr>
+          <w:color w:val="000000" w:themeColor="text1"/>
+        </w:rPr>
+        <w:t xml:space="preserve">, generando una carpeta </w:t>
+      </w:r>
       <w:r>
         <w:rPr>
           <w:rFonts w:ascii="Consolas" w:hAnsi="Consolas"/>
           <w:i/>
           <w:iCs/>
-          <w:color w:val="000000" w:themeColor="text1"/>
-          <w:sz w:val="22"/>
-          <w:szCs w:val="22"/>
-        </w:rPr>
-        <w:t>/</w:t>
-      </w:r>
-      <w:proofErr w:type="spellStart"/>
+          <w:sz w:val="22"/>
+          <w:szCs w:val="22"/>
+        </w:rPr>
+        <w:t>"</w:t>
+      </w:r>
       <w:r>
         <w:rPr>
           <w:rFonts w:ascii="Consolas" w:hAnsi="Consolas"/>
@@ -1922,33 +1866,256 @@
           <w:sz w:val="22"/>
           <w:szCs w:val="22"/>
         </w:rPr>
-        <w:t>src</w:t>
-      </w:r>
-      <w:proofErr w:type="spellEnd"/>
+        <w:t>modelos</w:t>
+      </w:r>
       <w:r>
         <w:rPr>
           <w:rFonts w:ascii="Consolas" w:hAnsi="Consolas"/>
           <w:i/>
           <w:iCs/>
-          <w:color w:val="000000" w:themeColor="text1"/>
-          <w:sz w:val="22"/>
-          <w:szCs w:val="22"/>
-        </w:rPr>
-        <w:t>/</w:t>
-      </w:r>
-      <w:proofErr w:type="spellStart"/>
-      <w:r>
-        <w:rPr>
-          <w:rFonts w:ascii="Consolas" w:hAnsi="Consolas"/>
+          <w:sz w:val="22"/>
+          <w:szCs w:val="22"/>
+        </w:rPr>
+        <w:t>"</w:t>
+      </w:r>
+      <w:r>
+        <w:rPr>
+          <w:color w:val="000000" w:themeColor="text1"/>
+        </w:rPr>
+        <w:t>.</w:t>
+      </w:r>
+    </w:p>
+    <w:p>
+      <w:pPr>
+        <w:jc w:val="both"/>
+        <w:rPr>
+          <w:color w:val="000000" w:themeColor="text1"/>
+        </w:rPr>
+      </w:pPr>
+      <w:r>
+        <w:rPr>
+          <w:color w:val="000000" w:themeColor="text1"/>
+        </w:rPr>
+        <w:t xml:space="preserve">El directorio carpeta </w:t>
+      </w:r>
+      <w:r>
+        <w:rPr>
           <w:i/>
           <w:iCs/>
           <w:color w:val="000000" w:themeColor="text1"/>
-          <w:sz w:val="22"/>
-          <w:szCs w:val="22"/>
-        </w:rPr>
-        <w:t>ddos-models</w:t>
-      </w:r>
-      <w:proofErr w:type="spellEnd"/>
+        </w:rPr>
+        <w:t>modelos</w:t>
+      </w:r>
+      <w:r>
+        <w:rPr>
+          <w:color w:val="000000" w:themeColor="text1"/>
+        </w:rPr>
+        <w:t xml:space="preserve"> debe tener la siguiente estructura de </w:t>
+      </w:r>
+      <w:r>
+        <w:rPr>
+          <w:color w:val="000000" w:themeColor="text1"/>
+        </w:rPr>
+        <w:t>directorios</w:t>
+      </w:r>
+      <w:r>
+        <w:rPr>
+          <w:color w:val="000000" w:themeColor="text1"/>
+        </w:rPr>
+        <w:t>:</w:t>
+      </w:r>
+    </w:p>
+    <w:p>
+      <w:pPr>
+        <w:rPr>
+          <w:rFonts w:ascii="Consolas" w:hAnsi="Consolas"/>
+          <w:color w:val="000000" w:themeColor="text1"/>
+          <w:lang w:val="en-US"/>
+        </w:rPr>
+      </w:pPr>
+      <w:r>
+        <w:rPr>
+          <w:rFonts w:ascii="Consolas" w:eastAsia="MS Gothic" w:hAnsi="Consolas"/>
+          <w:color w:val="000000" w:themeColor="text1"/>
+          <w:lang w:val="en-US"/>
+        </w:rPr>
+        <w:t>modelos</w:t>
+      </w:r>
+      <w:r>
+        <w:rPr>
+          <w:rFonts w:ascii="Consolas" w:hAnsi="Consolas"/>
+          <w:color w:val="000000" w:themeColor="text1"/>
+          <w:lang w:val="en-US"/>
+        </w:rPr>
+        <w:br/>
+      </w:r>
+      <w:r>
+        <w:rPr>
+          <w:rFonts w:ascii="Consolas" w:eastAsia="MS Gothic" w:hAnsi="Consolas" w:cs="MS Gothic"/>
+          <w:color w:val="000000" w:themeColor="text1"/>
+          <w:lang w:val="en-US" w:eastAsia="ja-JP"/>
+        </w:rPr>
+        <w:t>├ layer-0</w:t>
+      </w:r>
+      <w:r>
+        <w:rPr>
+          <w:rFonts w:ascii="Consolas" w:eastAsia="MS Gothic" w:hAnsi="Consolas" w:cs="MS Gothic"/>
+          <w:color w:val="000000" w:themeColor="text1"/>
+          <w:lang w:val="en-US" w:eastAsia="ja-JP"/>
+        </w:rPr>
+        <w:br/>
+        <w:t>│ ├</w:t>
+      </w:r>
+      <w:r>
+        <w:rPr>
+          <w:rFonts w:ascii="Consolas" w:hAnsi="Consolas"/>
+          <w:color w:val="000000" w:themeColor="text1"/>
+          <w:lang w:val="en-US"/>
+        </w:rPr>
+        <w:t xml:space="preserve"> </w:t>
+      </w:r>
+      <w:r>
+        <w:rPr>
+          <w:rFonts w:ascii="Consolas" w:eastAsia="MS Gothic" w:hAnsi="Consolas" w:cs="MS Gothic"/>
+          <w:color w:val="000000" w:themeColor="text1"/>
+          <w:lang w:val="en-US" w:eastAsia="ja-JP"/>
+        </w:rPr>
+        <w:t>decision-tree</w:t>
+      </w:r>
+      <w:r>
+        <w:rPr>
+          <w:rFonts w:ascii="Consolas" w:eastAsia="MS Gothic" w:hAnsi="Consolas" w:cs="MS Gothic"/>
+          <w:color w:val="000000" w:themeColor="text1"/>
+          <w:lang w:val="en-US" w:eastAsia="ja-JP"/>
+        </w:rPr>
+        <w:br/>
+        <w:t>│ ├</w:t>
+      </w:r>
+      <w:r>
+        <w:rPr>
+          <w:rFonts w:ascii="Consolas" w:hAnsi="Consolas"/>
+          <w:color w:val="000000" w:themeColor="text1"/>
+          <w:lang w:val="en-US"/>
+        </w:rPr>
+        <w:t xml:space="preserve"> </w:t>
+      </w:r>
+      <w:r>
+        <w:rPr>
+          <w:rFonts w:ascii="Consolas" w:eastAsia="MS Gothic" w:hAnsi="Consolas" w:cs="MS Gothic"/>
+          <w:color w:val="000000" w:themeColor="text1"/>
+          <w:lang w:val="en-US" w:eastAsia="ja-JP"/>
+        </w:rPr>
+        <w:t>gradient-boost</w:t>
+      </w:r>
+      <w:r>
+        <w:rPr>
+          <w:rFonts w:ascii="Consolas" w:eastAsia="MS Gothic" w:hAnsi="Consolas" w:cs="MS Gothic"/>
+          <w:color w:val="000000" w:themeColor="text1"/>
+          <w:lang w:val="en-US" w:eastAsia="ja-JP"/>
+        </w:rPr>
+        <w:br/>
+        <w:t>│ └ ...</w:t>
+      </w:r>
+      <w:r>
+        <w:rPr>
+          <w:rFonts w:ascii="Consolas" w:eastAsia="MS Gothic" w:hAnsi="Consolas" w:cs="MS Gothic"/>
+          <w:color w:val="000000" w:themeColor="text1"/>
+          <w:lang w:val="en-US" w:eastAsia="ja-JP"/>
+        </w:rPr>
+        <w:br/>
+        <w:t>├ layer-1</w:t>
+      </w:r>
+      <w:r>
+        <w:rPr>
+          <w:rFonts w:ascii="Consolas" w:eastAsia="MS Gothic" w:hAnsi="Consolas" w:cs="MS Gothic"/>
+          <w:color w:val="000000" w:themeColor="text1"/>
+          <w:lang w:val="en-US" w:eastAsia="ja-JP"/>
+        </w:rPr>
+        <w:br/>
+        <w:t>│ ├ neural-network</w:t>
+      </w:r>
+      <w:r>
+        <w:rPr>
+          <w:rFonts w:ascii="Consolas" w:eastAsia="MS Gothic" w:hAnsi="Consolas" w:cs="MS Gothic"/>
+          <w:color w:val="000000" w:themeColor="text1"/>
+          <w:lang w:val="en-US" w:eastAsia="ja-JP"/>
+        </w:rPr>
+        <w:br/>
+        <w:t>│ └ ...</w:t>
+      </w:r>
+      <w:r>
+        <w:rPr>
+          <w:rFonts w:ascii="Consolas" w:eastAsia="MS Gothic" w:hAnsi="Consolas" w:cs="MS Gothic"/>
+          <w:color w:val="000000" w:themeColor="text1"/>
+          <w:lang w:val="en-US" w:eastAsia="ja-JP"/>
+        </w:rPr>
+        <w:br/>
+        <w:t>└ processing</w:t>
+      </w:r>
+      <w:r>
+        <w:rPr>
+          <w:rFonts w:ascii="Consolas" w:eastAsia="MS Gothic" w:hAnsi="Consolas" w:cs="MS Gothic"/>
+          <w:color w:val="000000" w:themeColor="text1"/>
+          <w:lang w:val="en-US" w:eastAsia="ja-JP"/>
+        </w:rPr>
+        <w:br/>
+        <w:t xml:space="preserve">  ├</w:t>
+      </w:r>
+      <w:r>
+        <w:rPr>
+          <w:rFonts w:ascii="Consolas" w:hAnsi="Consolas"/>
+          <w:color w:val="000000" w:themeColor="text1"/>
+          <w:lang w:val="en-US"/>
+        </w:rPr>
+        <w:t xml:space="preserve"> </w:t>
+      </w:r>
+      <w:r>
+        <w:rPr>
+          <w:rFonts w:ascii="Consolas" w:eastAsia="MS Gothic" w:hAnsi="Consolas" w:cs="MS Gothic"/>
+          <w:color w:val="000000" w:themeColor="text1"/>
+          <w:lang w:val="en-US" w:eastAsia="ja-JP"/>
+        </w:rPr>
+        <w:t>75-20-05-udplag.syn</w:t>
+      </w:r>
+      <w:r>
+        <w:rPr>
+          <w:rFonts w:ascii="Consolas" w:eastAsia="MS Gothic" w:hAnsi="Consolas" w:cs="MS Gothic"/>
+          <w:color w:val="000000" w:themeColor="text1"/>
+          <w:lang w:val="en-US" w:eastAsia="ja-JP"/>
+        </w:rPr>
+        <w:br/>
+        <w:t xml:space="preserve">  └ clean</w:t>
+      </w:r>
+    </w:p>
+    <w:p>
+      <w:pPr>
+        <w:pStyle w:val="Ttulo2"/>
+        <w:rPr>
+          <w:color w:val="0F4761" w:themeColor="accent1" w:themeShade="BF"/>
+        </w:rPr>
+      </w:pPr>
+      <w:bookmarkStart w:id="8" w:name="_Toc214524454"/>
+      <w:r>
+        <w:rPr>
+          <w:color w:val="0F4761" w:themeColor="accent1" w:themeShade="BF"/>
+        </w:rPr>
+        <w:t>Paso 3. Inicio del Programa</w:t>
+      </w:r>
+      <w:bookmarkEnd w:id="8"/>
+    </w:p>
+    <w:p>
+      <w:pPr>
+        <w:jc w:val="both"/>
+        <w:rPr>
+          <w:color w:val="000000" w:themeColor="text1"/>
+        </w:rPr>
+      </w:pPr>
+      <w:r>
+        <w:rPr>
+          <w:color w:val="000000" w:themeColor="text1"/>
+        </w:rPr>
+        <w:t xml:space="preserve">Se debe navegar a la ruta </w:t>
+      </w:r>
       <w:r>
         <w:rPr>
           <w:rFonts w:ascii="Consolas" w:hAnsi="Consolas"/>
@@ -1958,7 +2125,7 @@
           <w:sz w:val="22"/>
           <w:szCs w:val="22"/>
         </w:rPr>
-        <w:t>/</w:t>
+        <w:t>"</w:t>
       </w:r>
       <w:r>
         <w:rPr>
@@ -1969,318 +2136,7 @@
           <w:sz w:val="22"/>
           <w:szCs w:val="22"/>
         </w:rPr>
-        <w:t>"</w:t>
-      </w:r>
-      <w:r>
-        <w:rPr>
-          <w:color w:val="000000" w:themeColor="text1"/>
-        </w:rPr>
-        <w:t xml:space="preserve">, generando una carpeta </w:t>
-      </w:r>
-      <w:r>
-        <w:rPr>
-          <w:rFonts w:ascii="Consolas" w:hAnsi="Consolas"/>
-          <w:i/>
-          <w:iCs/>
-          <w:sz w:val="22"/>
-          <w:szCs w:val="22"/>
-        </w:rPr>
-        <w:t>"</w:t>
-      </w:r>
-      <w:r>
-        <w:rPr>
-          <w:rFonts w:ascii="Consolas" w:hAnsi="Consolas"/>
-          <w:i/>
-          <w:iCs/>
-          <w:color w:val="000000" w:themeColor="text1"/>
-          <w:sz w:val="22"/>
-          <w:szCs w:val="22"/>
-        </w:rPr>
-        <w:t>modelos</w:t>
-      </w:r>
-      <w:r>
-        <w:rPr>
-          <w:rFonts w:ascii="Consolas" w:hAnsi="Consolas"/>
-          <w:i/>
-          <w:iCs/>
-          <w:sz w:val="22"/>
-          <w:szCs w:val="22"/>
-        </w:rPr>
-        <w:t>"</w:t>
-      </w:r>
-      <w:r>
-        <w:rPr>
-          <w:color w:val="000000" w:themeColor="text1"/>
-        </w:rPr>
-        <w:t>.</w:t>
-      </w:r>
-    </w:p>
-    <w:p>
-      <w:pPr>
-        <w:jc w:val="both"/>
-        <w:rPr>
-          <w:color w:val="000000" w:themeColor="text1"/>
-        </w:rPr>
-      </w:pPr>
-      <w:r>
-        <w:rPr>
-          <w:color w:val="000000" w:themeColor="text1"/>
-        </w:rPr>
-        <w:t xml:space="preserve">El directorio carpeta </w:t>
-      </w:r>
-      <w:r>
-        <w:rPr>
-          <w:i/>
-          <w:iCs/>
-          <w:color w:val="000000" w:themeColor="text1"/>
-        </w:rPr>
-        <w:t>modelos</w:t>
-      </w:r>
-      <w:r>
-        <w:rPr>
-          <w:color w:val="000000" w:themeColor="text1"/>
-        </w:rPr>
-        <w:t xml:space="preserve"> debe tener la siguiente estructura de carpetas:</w:t>
-      </w:r>
-    </w:p>
-    <w:p>
-      <w:pPr>
-        <w:rPr>
-          <w:rFonts w:ascii="Consolas" w:hAnsi="Consolas"/>
-          <w:color w:val="000000" w:themeColor="text1"/>
-          <w:lang w:val="en-US"/>
-        </w:rPr>
-      </w:pPr>
-      <w:proofErr w:type="spellStart"/>
-      <w:r>
-        <w:rPr>
-          <w:rFonts w:ascii="Consolas" w:eastAsia="MS Gothic" w:hAnsi="Consolas"/>
-          <w:color w:val="000000" w:themeColor="text1"/>
-          <w:lang w:val="en-US"/>
-        </w:rPr>
-        <w:t>modelos</w:t>
-      </w:r>
-      <w:proofErr w:type="spellEnd"/>
-      <w:r>
-        <w:rPr>
-          <w:rFonts w:ascii="Consolas" w:hAnsi="Consolas"/>
-          <w:color w:val="000000" w:themeColor="text1"/>
-          <w:lang w:val="en-US"/>
-        </w:rPr>
-        <w:br/>
-      </w:r>
-      <w:r>
-        <w:rPr>
-          <w:rFonts w:ascii="Consolas" w:eastAsia="MS Gothic" w:hAnsi="Consolas" w:cs="MS Gothic"/>
-          <w:color w:val="000000" w:themeColor="text1"/>
-          <w:lang w:val="en-US" w:eastAsia="ja-JP"/>
-        </w:rPr>
-        <w:t>├ layer-0</w:t>
-      </w:r>
-      <w:r>
-        <w:rPr>
-          <w:rFonts w:ascii="Consolas" w:eastAsia="MS Gothic" w:hAnsi="Consolas" w:cs="MS Gothic"/>
-          <w:color w:val="000000" w:themeColor="text1"/>
-          <w:lang w:val="en-US" w:eastAsia="ja-JP"/>
-        </w:rPr>
-        <w:br/>
-        <w:t>│ ├</w:t>
-      </w:r>
-      <w:r>
-        <w:rPr>
-          <w:rFonts w:ascii="Consolas" w:hAnsi="Consolas"/>
-          <w:color w:val="000000" w:themeColor="text1"/>
-          <w:lang w:val="en-US"/>
-        </w:rPr>
-        <w:t xml:space="preserve"> </w:t>
-      </w:r>
-      <w:r>
-        <w:rPr>
-          <w:rFonts w:ascii="Consolas" w:eastAsia="MS Gothic" w:hAnsi="Consolas" w:cs="MS Gothic"/>
-          <w:color w:val="000000" w:themeColor="text1"/>
-          <w:lang w:val="en-US" w:eastAsia="ja-JP"/>
-        </w:rPr>
-        <w:t>decision-tree</w:t>
-      </w:r>
-      <w:r>
-        <w:rPr>
-          <w:rFonts w:ascii="Consolas" w:eastAsia="MS Gothic" w:hAnsi="Consolas" w:cs="MS Gothic"/>
-          <w:color w:val="000000" w:themeColor="text1"/>
-          <w:lang w:val="en-US" w:eastAsia="ja-JP"/>
-        </w:rPr>
-        <w:br/>
-        <w:t>│ ├</w:t>
-      </w:r>
-      <w:r>
-        <w:rPr>
-          <w:rFonts w:ascii="Consolas" w:hAnsi="Consolas"/>
-          <w:color w:val="000000" w:themeColor="text1"/>
-          <w:lang w:val="en-US"/>
-        </w:rPr>
-        <w:t xml:space="preserve"> </w:t>
-      </w:r>
-      <w:r>
-        <w:rPr>
-          <w:rFonts w:ascii="Consolas" w:eastAsia="MS Gothic" w:hAnsi="Consolas" w:cs="MS Gothic"/>
-          <w:color w:val="000000" w:themeColor="text1"/>
-          <w:lang w:val="en-US" w:eastAsia="ja-JP"/>
-        </w:rPr>
-        <w:t>gradient-boost</w:t>
-      </w:r>
-      <w:r>
-        <w:rPr>
-          <w:rFonts w:ascii="Consolas" w:eastAsia="MS Gothic" w:hAnsi="Consolas" w:cs="MS Gothic"/>
-          <w:color w:val="000000" w:themeColor="text1"/>
-          <w:lang w:val="en-US" w:eastAsia="ja-JP"/>
-        </w:rPr>
-        <w:br/>
-        <w:t>│ └ ...</w:t>
-      </w:r>
-      <w:r>
-        <w:rPr>
-          <w:rFonts w:ascii="Consolas" w:eastAsia="MS Gothic" w:hAnsi="Consolas" w:cs="MS Gothic"/>
-          <w:color w:val="000000" w:themeColor="text1"/>
-          <w:lang w:val="en-US" w:eastAsia="ja-JP"/>
-        </w:rPr>
-        <w:br/>
-        <w:t>├ layer-1</w:t>
-      </w:r>
-      <w:r>
-        <w:rPr>
-          <w:rFonts w:ascii="Consolas" w:eastAsia="MS Gothic" w:hAnsi="Consolas" w:cs="MS Gothic"/>
-          <w:color w:val="000000" w:themeColor="text1"/>
-          <w:lang w:val="en-US" w:eastAsia="ja-JP"/>
-        </w:rPr>
-        <w:br/>
-        <w:t>│ ├ neural-network</w:t>
-      </w:r>
-      <w:r>
-        <w:rPr>
-          <w:rFonts w:ascii="Consolas" w:eastAsia="MS Gothic" w:hAnsi="Consolas" w:cs="MS Gothic"/>
-          <w:color w:val="000000" w:themeColor="text1"/>
-          <w:lang w:val="en-US" w:eastAsia="ja-JP"/>
-        </w:rPr>
-        <w:br/>
-        <w:t>│ └ ...</w:t>
-      </w:r>
-      <w:r>
-        <w:rPr>
-          <w:rFonts w:ascii="Consolas" w:eastAsia="MS Gothic" w:hAnsi="Consolas" w:cs="MS Gothic"/>
-          <w:color w:val="000000" w:themeColor="text1"/>
-          <w:lang w:val="en-US" w:eastAsia="ja-JP"/>
-        </w:rPr>
-        <w:br/>
-        <w:t>└ processing</w:t>
-      </w:r>
-      <w:r>
-        <w:rPr>
-          <w:rFonts w:ascii="Consolas" w:eastAsia="MS Gothic" w:hAnsi="Consolas" w:cs="MS Gothic"/>
-          <w:color w:val="000000" w:themeColor="text1"/>
-          <w:lang w:val="en-US" w:eastAsia="ja-JP"/>
-        </w:rPr>
-        <w:br/>
-        <w:t xml:space="preserve">  ├</w:t>
-      </w:r>
-      <w:r>
-        <w:rPr>
-          <w:rFonts w:ascii="Consolas" w:hAnsi="Consolas"/>
-          <w:color w:val="000000" w:themeColor="text1"/>
-          <w:lang w:val="en-US"/>
-        </w:rPr>
-        <w:t xml:space="preserve"> </w:t>
-      </w:r>
-      <w:r>
-        <w:rPr>
-          <w:rFonts w:ascii="Consolas" w:eastAsia="MS Gothic" w:hAnsi="Consolas" w:cs="MS Gothic"/>
-          <w:color w:val="000000" w:themeColor="text1"/>
-          <w:lang w:val="en-US" w:eastAsia="ja-JP"/>
-        </w:rPr>
-        <w:t>75-20-05-udplag.syn</w:t>
-      </w:r>
-      <w:r>
-        <w:rPr>
-          <w:rFonts w:ascii="Consolas" w:eastAsia="MS Gothic" w:hAnsi="Consolas" w:cs="MS Gothic"/>
-          <w:color w:val="000000" w:themeColor="text1"/>
-          <w:lang w:val="en-US" w:eastAsia="ja-JP"/>
-        </w:rPr>
-        <w:br/>
-        <w:t xml:space="preserve">  └ clean</w:t>
-      </w:r>
-    </w:p>
-    <w:p>
-      <w:pPr>
-        <w:pStyle w:val="Ttulo2"/>
-        <w:rPr>
-          <w:color w:val="0F4761" w:themeColor="accent1" w:themeShade="BF"/>
-        </w:rPr>
-      </w:pPr>
-      <w:bookmarkStart w:id="8" w:name="_Toc214524454"/>
-      <w:r>
-        <w:rPr>
-          <w:color w:val="0F4761" w:themeColor="accent1" w:themeShade="BF"/>
-        </w:rPr>
-        <w:t>Paso 3. Inicio del Programa</w:t>
-      </w:r>
-      <w:bookmarkEnd w:id="8"/>
-    </w:p>
-    <w:p>
-      <w:pPr>
-        <w:jc w:val="both"/>
-        <w:rPr>
-          <w:color w:val="000000" w:themeColor="text1"/>
-        </w:rPr>
-      </w:pPr>
-      <w:r>
-        <w:rPr>
-          <w:color w:val="000000" w:themeColor="text1"/>
-        </w:rPr>
-        <w:t xml:space="preserve">Se debe navegar a la ruta </w:t>
-      </w:r>
-      <w:r>
-        <w:rPr>
-          <w:rFonts w:ascii="Consolas" w:hAnsi="Consolas"/>
-          <w:i/>
-          <w:iCs/>
-          <w:color w:val="000000" w:themeColor="text1"/>
-          <w:sz w:val="22"/>
-          <w:szCs w:val="22"/>
-        </w:rPr>
-        <w:t>"</w:t>
-      </w:r>
-      <w:r>
-        <w:rPr>
-          <w:rFonts w:ascii="Consolas" w:hAnsi="Consolas"/>
-          <w:i/>
-          <w:iCs/>
-          <w:color w:val="000000" w:themeColor="text1"/>
-          <w:sz w:val="22"/>
-          <w:szCs w:val="22"/>
-        </w:rPr>
-        <w:t>…/CICFlowMeter-4.0-Detector/</w:t>
-      </w:r>
-      <w:proofErr w:type="spellStart"/>
-      <w:r>
-        <w:rPr>
-          <w:rFonts w:ascii="Consolas" w:hAnsi="Consolas"/>
-          <w:i/>
-          <w:iCs/>
-          <w:color w:val="000000" w:themeColor="text1"/>
-          <w:sz w:val="22"/>
-          <w:szCs w:val="22"/>
-        </w:rPr>
-        <w:t>bin</w:t>
-      </w:r>
-      <w:proofErr w:type="spellEnd"/>
-      <w:r>
-        <w:rPr>
-          <w:rFonts w:ascii="Consolas" w:hAnsi="Consolas"/>
-          <w:i/>
-          <w:iCs/>
-          <w:color w:val="000000" w:themeColor="text1"/>
-          <w:sz w:val="22"/>
-          <w:szCs w:val="22"/>
-        </w:rPr>
-        <w:t>/</w:t>
+        <w:t>…/CICFlowMeter-4.0-Detector/bin/</w:t>
       </w:r>
       <w:r>
         <w:rPr>
@@ -2326,23 +2182,7 @@
           <w:color w:val="000000" w:themeColor="text1"/>
           <w:lang w:val="en-US"/>
         </w:rPr>
-        <w:t xml:space="preserve"> </w:t>
-      </w:r>
-      <w:proofErr w:type="spellStart"/>
-      <w:r>
-        <w:rPr>
-          <w:color w:val="000000" w:themeColor="text1"/>
-          <w:lang w:val="en-US"/>
-        </w:rPr>
-        <w:t>CICFlowMeter</w:t>
-      </w:r>
-      <w:proofErr w:type="spellEnd"/>
-      <w:r>
-        <w:rPr>
-          <w:color w:val="000000" w:themeColor="text1"/>
-          <w:lang w:val="en-US"/>
-        </w:rPr>
-        <w:t xml:space="preserve">. </w:t>
+        <w:t xml:space="preserve"> CICFlowMeter. </w:t>
       </w:r>
     </w:p>
     <w:p>
@@ -2480,23 +2320,7 @@
         <w:t>Linux:</w:t>
       </w:r>
       <w:r>
-        <w:t xml:space="preserve"> </w:t>
-      </w:r>
-      <w:proofErr w:type="spellStart"/>
-      <w:r>
-        <w:t>libpcap</w:t>
-      </w:r>
-      <w:proofErr w:type="spellEnd"/>
-      <w:r>
-        <w:t xml:space="preserve"> </w:t>
-      </w:r>
-      <w:proofErr w:type="spellStart"/>
-      <w:r>
-        <w:t>library</w:t>
-      </w:r>
-      <w:proofErr w:type="spellEnd"/>
-      <w:r>
-        <w:t>.</w:t>
+        <w:t xml:space="preserve"> libpcap library.</w:t>
       </w:r>
     </w:p>
     <w:p>
@@ -2522,35 +2346,7 @@
         <w:rPr>
           <w:lang w:val="en-US"/>
         </w:rPr>
-        <w:t xml:space="preserve"> </w:t>
-      </w:r>
-      <w:proofErr w:type="spellStart"/>
-      <w:r>
-        <w:rPr>
-          <w:lang w:val="en-US"/>
-        </w:rPr>
-        <w:t>Wincap</w:t>
-      </w:r>
-      <w:proofErr w:type="spellEnd"/>
-      <w:r>
-        <w:rPr>
-          <w:lang w:val="en-US"/>
-        </w:rPr>
-        <w:t xml:space="preserve"> or </w:t>
-      </w:r>
-      <w:proofErr w:type="spellStart"/>
-      <w:r>
-        <w:rPr>
-          <w:lang w:val="en-US"/>
-        </w:rPr>
-        <w:t>Npcap</w:t>
-      </w:r>
-      <w:proofErr w:type="spellEnd"/>
-      <w:r>
-        <w:rPr>
-          <w:lang w:val="en-US"/>
-        </w:rPr>
-        <w:t xml:space="preserve"> library.</w:t>
+        <w:t xml:space="preserve"> Wincap or Npcap library.</w:t>
       </w:r>
     </w:p>
     <w:p>
@@ -2678,20 +2474,22 @@
           <w:sz w:val="22"/>
           <w:szCs w:val="22"/>
         </w:rPr>
-        <w:t>"…/</w:t>
-      </w:r>
-      <w:proofErr w:type="spellStart"/>
+        <w:t>"…/build/distributions"</w:t>
+      </w:r>
+      <w:r>
+        <w:t xml:space="preserve">. Posteriormente se debe copiar la carpeta en la ruta </w:t>
+      </w:r>
       <w:r>
         <w:rPr>
           <w:rFonts w:ascii="Consolas" w:hAnsi="Consolas"/>
           <w:i/>
           <w:iCs/>
-          <w:sz w:val="22"/>
-          <w:szCs w:val="22"/>
-        </w:rPr>
-        <w:t>build</w:t>
-      </w:r>
-      <w:proofErr w:type="spellEnd"/>
+          <w:color w:val="000000" w:themeColor="text1"/>
+          <w:sz w:val="22"/>
+          <w:szCs w:val="22"/>
+        </w:rPr>
+        <w:t>"</w:t>
+      </w:r>
       <w:r>
         <w:rPr>
           <w:rFonts w:ascii="Consolas" w:hAnsi="Consolas"/>
@@ -2700,20 +2498,22 @@
           <w:sz w:val="22"/>
           <w:szCs w:val="22"/>
         </w:rPr>
-        <w:t>/</w:t>
-      </w:r>
-      <w:proofErr w:type="spellStart"/>
+        <w:t>src/ddos-models</w:t>
+      </w:r>
       <w:r>
         <w:rPr>
           <w:rFonts w:ascii="Consolas" w:hAnsi="Consolas"/>
           <w:i/>
           <w:iCs/>
-          <w:sz w:val="22"/>
-          <w:szCs w:val="22"/>
-        </w:rPr>
-        <w:t>distributions</w:t>
-      </w:r>
-      <w:proofErr w:type="spellEnd"/>
+          <w:color w:val="000000" w:themeColor="text1"/>
+          <w:sz w:val="22"/>
+          <w:szCs w:val="22"/>
+        </w:rPr>
+        <w:t>"</w:t>
+      </w:r>
+      <w:r>
+        <w:t xml:space="preserve"> hacia la ruta correspondiente dentro de la carpeta </w:t>
+      </w:r>
       <w:r>
         <w:rPr>
           <w:rFonts w:ascii="Consolas" w:hAnsi="Consolas"/>
@@ -2722,10 +2522,10 @@
           <w:sz w:val="22"/>
           <w:szCs w:val="22"/>
         </w:rPr>
-        <w:t>"</w:t>
-      </w:r>
-      <w:r>
-        <w:t xml:space="preserve">. Posteriormente se debe copiar la carpeta en la ruta </w:t>
+        <w:t>bin</w:t>
+      </w:r>
+      <w:r>
+        <w:t xml:space="preserve"> del archivo descomprimido. Como resultado debe existir una ruta </w:t>
       </w:r>
       <w:r>
         <w:rPr>
@@ -2736,9 +2536,8 @@
           <w:sz w:val="22"/>
           <w:szCs w:val="22"/>
         </w:rPr>
-        <w:t>"</w:t>
-      </w:r>
-      <w:proofErr w:type="spellStart"/>
+        <w:t>"&lt;</w:t>
+      </w:r>
       <w:r>
         <w:rPr>
           <w:rFonts w:ascii="Consolas" w:hAnsi="Consolas"/>
@@ -2747,149 +2546,8 @@
           <w:sz w:val="22"/>
           <w:szCs w:val="22"/>
         </w:rPr>
-        <w:t>src</w:t>
-      </w:r>
-      <w:proofErr w:type="spellEnd"/>
-      <w:r>
-        <w:rPr>
-          <w:rFonts w:ascii="Consolas" w:hAnsi="Consolas"/>
-          <w:i/>
-          <w:iCs/>
-          <w:sz w:val="22"/>
-          <w:szCs w:val="22"/>
-        </w:rPr>
-        <w:t>/</w:t>
-      </w:r>
-      <w:proofErr w:type="spellStart"/>
-      <w:r>
-        <w:rPr>
-          <w:rFonts w:ascii="Consolas" w:hAnsi="Consolas"/>
-          <w:i/>
-          <w:iCs/>
-          <w:sz w:val="22"/>
-          <w:szCs w:val="22"/>
-        </w:rPr>
-        <w:t>ddos-models</w:t>
-      </w:r>
-      <w:proofErr w:type="spellEnd"/>
-      <w:r>
-        <w:rPr>
-          <w:rFonts w:ascii="Consolas" w:hAnsi="Consolas"/>
-          <w:i/>
-          <w:iCs/>
-          <w:color w:val="000000" w:themeColor="text1"/>
-          <w:sz w:val="22"/>
-          <w:szCs w:val="22"/>
-        </w:rPr>
-        <w:t>"</w:t>
-      </w:r>
-      <w:r>
-        <w:t xml:space="preserve"> hacia la ruta correspondiente dentro de la carpeta </w:t>
-      </w:r>
-      <w:proofErr w:type="spellStart"/>
-      <w:r>
-        <w:rPr>
-          <w:rFonts w:ascii="Consolas" w:hAnsi="Consolas"/>
-          <w:i/>
-          <w:iCs/>
-          <w:sz w:val="22"/>
-          <w:szCs w:val="22"/>
-        </w:rPr>
-        <w:t>bin</w:t>
-      </w:r>
-      <w:proofErr w:type="spellEnd"/>
-      <w:r>
-        <w:t xml:space="preserve"> del archivo descomprimido. Como resultado debe existir una ruta </w:t>
-      </w:r>
-      <w:r>
-        <w:rPr>
-          <w:rFonts w:ascii="Consolas" w:hAnsi="Consolas"/>
-          <w:i/>
-          <w:iCs/>
-          <w:color w:val="000000" w:themeColor="text1"/>
-          <w:sz w:val="22"/>
-          <w:szCs w:val="22"/>
-        </w:rPr>
-        <w:t>"&lt;</w:t>
-      </w:r>
-      <w:proofErr w:type="spellStart"/>
-      <w:r>
-        <w:rPr>
-          <w:rFonts w:ascii="Consolas" w:hAnsi="Consolas"/>
-          <w:i/>
-          <w:iCs/>
-          <w:sz w:val="22"/>
-          <w:szCs w:val="22"/>
-        </w:rPr>
-        <w:t>CarpetaDescomprimida</w:t>
-      </w:r>
-      <w:proofErr w:type="spellEnd"/>
-      <w:r>
-        <w:rPr>
-          <w:rFonts w:ascii="Consolas" w:hAnsi="Consolas"/>
-          <w:i/>
-          <w:iCs/>
-          <w:sz w:val="22"/>
-          <w:szCs w:val="22"/>
-        </w:rPr>
-        <w:t>&gt;/</w:t>
-      </w:r>
-      <w:proofErr w:type="spellStart"/>
-      <w:r>
-        <w:rPr>
-          <w:rFonts w:ascii="Consolas" w:hAnsi="Consolas"/>
-          <w:i/>
-          <w:iCs/>
-          <w:sz w:val="22"/>
-          <w:szCs w:val="22"/>
-        </w:rPr>
-        <w:t>bin</w:t>
-      </w:r>
-      <w:proofErr w:type="spellEnd"/>
-      <w:r>
-        <w:rPr>
-          <w:rFonts w:ascii="Consolas" w:hAnsi="Consolas"/>
-          <w:i/>
-          <w:iCs/>
-          <w:sz w:val="22"/>
-          <w:szCs w:val="22"/>
-        </w:rPr>
-        <w:t>/</w:t>
-      </w:r>
-      <w:proofErr w:type="spellStart"/>
-      <w:r>
-        <w:rPr>
-          <w:rFonts w:ascii="Consolas" w:hAnsi="Consolas"/>
-          <w:i/>
-          <w:iCs/>
-          <w:sz w:val="22"/>
-          <w:szCs w:val="22"/>
-        </w:rPr>
-        <w:t>src</w:t>
-      </w:r>
-      <w:proofErr w:type="spellEnd"/>
-      <w:r>
-        <w:rPr>
-          <w:rFonts w:ascii="Consolas" w:hAnsi="Consolas"/>
-          <w:i/>
-          <w:iCs/>
-          <w:sz w:val="22"/>
-          <w:szCs w:val="22"/>
-        </w:rPr>
-        <w:t>/</w:t>
-      </w:r>
-      <w:proofErr w:type="spellStart"/>
-      <w:r>
-        <w:rPr>
-          <w:rFonts w:ascii="Consolas" w:hAnsi="Consolas"/>
-          <w:i/>
-          <w:iCs/>
-          <w:sz w:val="22"/>
-          <w:szCs w:val="22"/>
-        </w:rPr>
-        <w:t>ddos-models</w:t>
-      </w:r>
-      <w:proofErr w:type="spellEnd"/>
+        <w:t>CarpetaDescomprimida&gt;/bin/src/ddos-models</w:t>
+      </w:r>
       <w:r>
         <w:rPr>
           <w:rFonts w:ascii="Consolas" w:hAnsi="Consolas"/>
@@ -2929,19 +2587,8 @@
             <w:bCs/>
             <w:color w:val="auto"/>
           </w:rPr>
-          <w:t xml:space="preserve">aso 2 de la opción con archivos </w:t>
+          <w:t>aso 2 de la opción con archivos precompilados</w:t>
         </w:r>
-        <w:proofErr w:type="spellStart"/>
-        <w:r>
-          <w:rPr>
-            <w:rStyle w:val="Hipervnculo"/>
-            <w:b/>
-            <w:bCs/>
-            <w:color w:val="auto"/>
-          </w:rPr>
-          <w:t>precompilados</w:t>
-        </w:r>
-        <w:proofErr w:type="spellEnd"/>
       </w:hyperlink>
       <w:r>
         <w:t>.</w:t>
@@ -2974,31 +2621,7 @@
         <w:jc w:val="both"/>
       </w:pPr>
       <w:r>
-        <w:t xml:space="preserve">La arquitectura recomendada para la instalación del sistema se basa en el uso de un </w:t>
-      </w:r>
-      <w:proofErr w:type="spellStart"/>
-      <w:r>
-        <w:t>sniffer</w:t>
-      </w:r>
-      <w:proofErr w:type="spellEnd"/>
-      <w:r>
-        <w:t xml:space="preserve"> conectado a un switch configurado con un puerto espejo (</w:t>
-      </w:r>
-      <w:proofErr w:type="spellStart"/>
-      <w:r>
-        <w:t>mirror</w:t>
-      </w:r>
-      <w:proofErr w:type="spellEnd"/>
-      <w:r>
-        <w:t xml:space="preserve"> </w:t>
-      </w:r>
-      <w:proofErr w:type="spellStart"/>
-      <w:r>
-        <w:t>port</w:t>
-      </w:r>
-      <w:proofErr w:type="spellEnd"/>
-      <w:r>
-        <w:t>). Este enfoque permite que la herramienta capture y analice el tráfico de red sin interferir en la operación normal de los dispositivos conectados.</w:t>
+        <w:t>La arquitectura recomendada para la instalación del sistema se basa en el uso de un sniffer conectado a un switch configurado con un puerto espejo (mirror port). Este enfoque permite que la herramienta capture y analice el tráfico de red sin interferir en la operación normal de los dispositivos conectados.</w:t>
       </w:r>
     </w:p>
     <w:p>
@@ -3006,15 +2629,7 @@
         <w:jc w:val="both"/>
       </w:pPr>
       <w:r>
-        <w:t xml:space="preserve">El switch debe estar ubicado en la puerta de entrada de la red o subred que se desea monitorear, de modo que todo el tráfico entrante y saliente pueda ser replicado hacia el </w:t>
-      </w:r>
-      <w:proofErr w:type="spellStart"/>
-      <w:r>
-        <w:t>sniffer</w:t>
-      </w:r>
-      <w:proofErr w:type="spellEnd"/>
-      <w:r>
-        <w:t>.</w:t>
+        <w:t>El switch debe estar ubicado en la puerta de entrada de la red o subred que se desea monitorear, de modo que todo el tráfico entrante y saliente pueda ser replicado hacia el sniffer.</w:t>
       </w:r>
     </w:p>
     <w:p>
@@ -3022,15 +2637,7 @@
         <w:jc w:val="both"/>
       </w:pPr>
       <w:r>
-        <w:t xml:space="preserve">El equipo que actúe como </w:t>
-      </w:r>
-      <w:proofErr w:type="spellStart"/>
-      <w:r>
-        <w:t>sniffer</w:t>
-      </w:r>
-      <w:proofErr w:type="spellEnd"/>
-      <w:r>
-        <w:t xml:space="preserve"> debe contar con la configuración básica del sistema (instalación del software y modelos) y estar conectado directamente al puerto espejo configurado en el switch.</w:t>
+        <w:t>El equipo que actúe como sniffer debe contar con la configuración básica del sistema (instalación del software y modelos) y estar conectado directamente al puerto espejo configurado en el switch.</w:t>
       </w:r>
     </w:p>
     <w:p>
@@ -3056,7 +2663,7 @@
           <w:color w:val="002060"/>
         </w:rPr>
         <w:drawing>
-          <wp:inline distT="0" distB="0" distL="0" distR="0" wp14:anchorId="2A9E35FD" wp14:editId="5B81AE88">
+          <wp:inline distT="0" distB="0" distL="0" distR="0" wp14:anchorId="2A9E35FD" wp14:editId="5538A29C">
             <wp:extent cx="3512126" cy="2652969"/>
             <wp:effectExtent l="0" t="0" r="0" b="0"/>
             <wp:docPr id="1070279421" name="Picture 1" descr="A diagram of a computer network"/>
@@ -3173,7 +2780,6 @@
       <w:r>
         <w:t xml:space="preserve">El </w:t>
       </w:r>
-      <w:proofErr w:type="spellStart"/>
       <w:r>
         <w:rPr>
           <w:b/>
@@ -3181,7 +2787,6 @@
         </w:rPr>
         <w:t>router</w:t>
       </w:r>
-      <w:proofErr w:type="spellEnd"/>
       <w:r>
         <w:t xml:space="preserve"> conecta la red local con Internet.</w:t>
       </w:r>
@@ -3206,31 +2811,7 @@
         <w:t>switch</w:t>
       </w:r>
       <w:r>
-        <w:t xml:space="preserve">, configurado con un </w:t>
-      </w:r>
-      <w:proofErr w:type="spellStart"/>
-      <w:r>
-        <w:t>mirror</w:t>
-      </w:r>
-      <w:proofErr w:type="spellEnd"/>
-      <w:r>
-        <w:t xml:space="preserve"> </w:t>
-      </w:r>
-      <w:proofErr w:type="spellStart"/>
-      <w:r>
-        <w:t>port</w:t>
-      </w:r>
-      <w:proofErr w:type="spellEnd"/>
-      <w:r>
-        <w:t xml:space="preserve">, distribuye el tráfico hacia los equipos de la red interna y, simultáneamente, lo replica hacia el </w:t>
-      </w:r>
-      <w:proofErr w:type="spellStart"/>
-      <w:r>
-        <w:t>sniffer</w:t>
-      </w:r>
-      <w:proofErr w:type="spellEnd"/>
-      <w:r>
-        <w:t>.</w:t>
+        <w:t>, configurado con un mirror port, distribuye el tráfico hacia los equipos de la red interna y, simultáneamente, lo replica hacia el sniffer.</w:t>
       </w:r>
     </w:p>
     <w:p>
@@ -3245,7 +2826,6 @@
       <w:r>
         <w:t xml:space="preserve">El </w:t>
       </w:r>
-      <w:proofErr w:type="spellStart"/>
       <w:r>
         <w:rPr>
           <w:b/>
@@ -3253,7 +2833,6 @@
         </w:rPr>
         <w:t>sniffer</w:t>
       </w:r>
-      <w:proofErr w:type="spellEnd"/>
       <w:r>
         <w:t xml:space="preserve"> ejecuta la herramienta para analizar los flujos de red y detectar comportamientos sospechosos.</w:t>
       </w:r>
@@ -3279,21 +2858,7 @@
           <w:color w:val="002060"/>
         </w:rPr>
         <w:lastRenderedPageBreak/>
-        <w:t xml:space="preserve">Arquitecturas de Machine </w:t>
-      </w:r>
-      <w:proofErr w:type="spellStart"/>
-      <w:r>
-        <w:rPr>
-          <w:color w:val="002060"/>
-        </w:rPr>
-        <w:t>Learning</w:t>
-      </w:r>
-      <w:proofErr w:type="spellEnd"/>
-      <w:r>
-        <w:rPr>
-          <w:color w:val="002060"/>
-        </w:rPr>
-        <w:t xml:space="preserve"> Personalizadas</w:t>
+        <w:t>Arquitecturas de Machine Learning Personalizadas</w:t>
       </w:r>
       <w:bookmarkEnd w:id="15"/>
     </w:p>
@@ -3308,21 +2873,7 @@
         <w:rPr>
           <w:color w:val="000000" w:themeColor="text1"/>
         </w:rPr>
-        <w:t xml:space="preserve">Con el fin de utilizar arquitecturas o modelos de Machine </w:t>
-      </w:r>
-      <w:proofErr w:type="spellStart"/>
-      <w:r>
-        <w:rPr>
-          <w:color w:val="000000" w:themeColor="text1"/>
-        </w:rPr>
-        <w:t>Learning</w:t>
-      </w:r>
-      <w:proofErr w:type="spellEnd"/>
-      <w:r>
-        <w:rPr>
-          <w:color w:val="000000" w:themeColor="text1"/>
-        </w:rPr>
-        <w:t xml:space="preserve"> distintos al predeterminado, es necesario tener en cuenta las siguientes consideraciones:</w:t>
+        <w:t>Con el fin de utilizar arquitecturas o modelos de Machine Learning distintos al predeterminado, es necesario tener en cuenta las siguientes consideraciones:</w:t>
       </w:r>
     </w:p>
     <w:p>
@@ -3357,33 +2908,34 @@
           <w:sz w:val="22"/>
           <w:szCs w:val="22"/>
         </w:rPr>
-        <w:t>…/CICFlowMeter-4.0-Detector/</w:t>
-      </w:r>
-      <w:proofErr w:type="spellStart"/>
+        <w:t>…/CICFlowMeter-4.0-Detector/bin/src/ddos-models/</w:t>
+      </w:r>
       <w:r>
         <w:rPr>
           <w:rFonts w:ascii="Consolas" w:hAnsi="Consolas"/>
           <w:i/>
           <w:iCs/>
-          <w:color w:val="000000" w:themeColor="text1"/>
-          <w:sz w:val="22"/>
-          <w:szCs w:val="22"/>
-        </w:rPr>
-        <w:t>bin</w:t>
-      </w:r>
-      <w:proofErr w:type="spellEnd"/>
+          <w:sz w:val="22"/>
+          <w:szCs w:val="22"/>
+        </w:rPr>
+        <w:t>"</w:t>
+      </w:r>
+      <w:r>
+        <w:rPr>
+          <w:color w:val="000000" w:themeColor="text1"/>
+        </w:rPr>
+        <w:t xml:space="preserve"> se debe crear una carpeta </w:t>
+      </w:r>
       <w:r>
         <w:rPr>
           <w:rFonts w:ascii="Consolas" w:hAnsi="Consolas"/>
           <w:i/>
           <w:iCs/>
-          <w:color w:val="000000" w:themeColor="text1"/>
-          <w:sz w:val="22"/>
-          <w:szCs w:val="22"/>
-        </w:rPr>
-        <w:t>/</w:t>
-      </w:r>
-      <w:proofErr w:type="spellStart"/>
+          <w:sz w:val="22"/>
+          <w:szCs w:val="22"/>
+        </w:rPr>
+        <w:t>"</w:t>
+      </w:r>
       <w:r>
         <w:rPr>
           <w:rFonts w:ascii="Consolas" w:hAnsi="Consolas"/>
@@ -3393,96 +2945,23 @@
           <w:sz w:val="22"/>
           <w:szCs w:val="22"/>
         </w:rPr>
-        <w:t>src</w:t>
-      </w:r>
-      <w:proofErr w:type="spellEnd"/>
+        <w:t>modelos</w:t>
+      </w:r>
       <w:r>
         <w:rPr>
           <w:rFonts w:ascii="Consolas" w:hAnsi="Consolas"/>
           <w:i/>
           <w:iCs/>
-          <w:color w:val="000000" w:themeColor="text1"/>
-          <w:sz w:val="22"/>
-          <w:szCs w:val="22"/>
-        </w:rPr>
-        <w:t>/</w:t>
-      </w:r>
-      <w:proofErr w:type="spellStart"/>
-      <w:r>
-        <w:rPr>
-          <w:rFonts w:ascii="Consolas" w:hAnsi="Consolas"/>
+          <w:sz w:val="22"/>
+          <w:szCs w:val="22"/>
+        </w:rPr>
+        <w:t>"</w:t>
+      </w:r>
+      <w:r>
+        <w:rPr>
           <w:i/>
           <w:iCs/>
           <w:color w:val="000000" w:themeColor="text1"/>
-          <w:sz w:val="22"/>
-          <w:szCs w:val="22"/>
-        </w:rPr>
-        <w:t>ddos-models</w:t>
-      </w:r>
-      <w:proofErr w:type="spellEnd"/>
-      <w:r>
-        <w:rPr>
-          <w:rFonts w:ascii="Consolas" w:hAnsi="Consolas"/>
-          <w:i/>
-          <w:iCs/>
-          <w:color w:val="000000" w:themeColor="text1"/>
-          <w:sz w:val="22"/>
-          <w:szCs w:val="22"/>
-        </w:rPr>
-        <w:t>/</w:t>
-      </w:r>
-      <w:r>
-        <w:rPr>
-          <w:rFonts w:ascii="Consolas" w:hAnsi="Consolas"/>
-          <w:i/>
-          <w:iCs/>
-          <w:sz w:val="22"/>
-          <w:szCs w:val="22"/>
-        </w:rPr>
-        <w:t>"</w:t>
-      </w:r>
-      <w:r>
-        <w:rPr>
-          <w:color w:val="000000" w:themeColor="text1"/>
-        </w:rPr>
-        <w:t xml:space="preserve"> se debe crear una carpeta </w:t>
-      </w:r>
-      <w:r>
-        <w:rPr>
-          <w:rFonts w:ascii="Consolas" w:hAnsi="Consolas"/>
-          <w:i/>
-          <w:iCs/>
-          <w:sz w:val="22"/>
-          <w:szCs w:val="22"/>
-        </w:rPr>
-        <w:t>"</w:t>
-      </w:r>
-      <w:r>
-        <w:rPr>
-          <w:rFonts w:ascii="Consolas" w:hAnsi="Consolas"/>
-          <w:i/>
-          <w:iCs/>
-          <w:color w:val="000000" w:themeColor="text1"/>
-          <w:sz w:val="22"/>
-          <w:szCs w:val="22"/>
-        </w:rPr>
-        <w:t>modelos</w:t>
-      </w:r>
-      <w:r>
-        <w:rPr>
-          <w:rFonts w:ascii="Consolas" w:hAnsi="Consolas"/>
-          <w:i/>
-          <w:iCs/>
-          <w:sz w:val="22"/>
-          <w:szCs w:val="22"/>
-        </w:rPr>
-        <w:t>"</w:t>
-      </w:r>
-      <w:r>
-        <w:rPr>
-          <w:i/>
-          <w:iCs/>
-          <w:color w:val="000000" w:themeColor="text1"/>
         </w:rPr>
         <w:t>.</w:t>
       </w:r>
@@ -3507,7 +2986,6 @@
         </w:rPr>
         <w:t xml:space="preserve"> en el cual se cree una clase que extienda </w:t>
       </w:r>
-      <w:proofErr w:type="spellStart"/>
       <w:r>
         <w:rPr>
           <w:rFonts w:ascii="Consolas" w:hAnsi="Consolas"/>
@@ -3519,7 +2997,6 @@
         </w:rPr>
         <w:t>MLModel</w:t>
       </w:r>
-      <w:proofErr w:type="spellEnd"/>
       <w:r>
         <w:rPr>
           <w:b/>
@@ -3552,25 +3029,14 @@
         </w:rPr>
         <w:t>"</w:t>
       </w:r>
-      <w:proofErr w:type="gramStart"/>
-      <w:r>
-        <w:rPr>
-          <w:rFonts w:ascii="Consolas" w:hAnsi="Consolas"/>
-          <w:color w:val="000000" w:themeColor="text1"/>
-          <w:sz w:val="22"/>
-          <w:szCs w:val="22"/>
-        </w:rPr>
-        <w:t>load(</w:t>
-      </w:r>
-      <w:proofErr w:type="gramEnd"/>
-      <w:r>
-        <w:rPr>
-          <w:rFonts w:ascii="Consolas" w:hAnsi="Consolas"/>
-          <w:color w:val="000000" w:themeColor="text1"/>
-          <w:sz w:val="22"/>
-          <w:szCs w:val="22"/>
-        </w:rPr>
-        <w:t>)</w:t>
+      <w:r>
+        <w:rPr>
+          <w:rFonts w:ascii="Consolas" w:hAnsi="Consolas"/>
+          <w:color w:val="000000" w:themeColor="text1"/>
+          <w:sz w:val="22"/>
+          <w:szCs w:val="22"/>
+        </w:rPr>
+        <w:t>load()</w:t>
       </w:r>
       <w:r>
         <w:rPr>
@@ -3594,56 +3060,14 @@
         </w:rPr>
         <w:t>"</w:t>
       </w:r>
-      <w:proofErr w:type="spellStart"/>
-      <w:r>
-        <w:rPr>
-          <w:rFonts w:ascii="Consolas" w:hAnsi="Consolas"/>
-          <w:color w:val="000000" w:themeColor="text1"/>
-          <w:sz w:val="22"/>
-          <w:szCs w:val="22"/>
-        </w:rPr>
-        <w:t>predict</w:t>
-      </w:r>
-      <w:proofErr w:type="spellEnd"/>
-      <w:r>
-        <w:rPr>
-          <w:rFonts w:ascii="Consolas" w:hAnsi="Consolas"/>
-          <w:color w:val="000000" w:themeColor="text1"/>
-          <w:sz w:val="22"/>
-          <w:szCs w:val="22"/>
-        </w:rPr>
-        <w:t>(</w:t>
-      </w:r>
-      <w:proofErr w:type="spellStart"/>
-      <w:r>
-        <w:rPr>
-          <w:rFonts w:ascii="Consolas" w:hAnsi="Consolas"/>
-          <w:color w:val="000000" w:themeColor="text1"/>
-          <w:sz w:val="22"/>
-          <w:szCs w:val="22"/>
-        </w:rPr>
-        <w:t>data_</w:t>
-      </w:r>
-      <w:proofErr w:type="gramStart"/>
-      <w:r>
-        <w:rPr>
-          <w:rFonts w:ascii="Consolas" w:hAnsi="Consolas"/>
-          <w:color w:val="000000" w:themeColor="text1"/>
-          <w:sz w:val="22"/>
-          <w:szCs w:val="22"/>
-        </w:rPr>
-        <w:t>frame</w:t>
-      </w:r>
-      <w:proofErr w:type="spellEnd"/>
-      <w:proofErr w:type="gramEnd"/>
-      <w:r>
-        <w:rPr>
-          <w:rFonts w:ascii="Consolas" w:hAnsi="Consolas"/>
-          <w:color w:val="000000" w:themeColor="text1"/>
-          <w:sz w:val="22"/>
-          <w:szCs w:val="22"/>
-        </w:rPr>
-        <w:t>)</w:t>
+      <w:r>
+        <w:rPr>
+          <w:rFonts w:ascii="Consolas" w:hAnsi="Consolas"/>
+          <w:color w:val="000000" w:themeColor="text1"/>
+          <w:sz w:val="22"/>
+          <w:szCs w:val="22"/>
+        </w:rPr>
+        <w:t>predict(data_frame)</w:t>
       </w:r>
       <w:r>
         <w:rPr>
@@ -3681,56 +3105,14 @@
         </w:rPr>
         <w:t>"</w:t>
       </w:r>
-      <w:proofErr w:type="spellStart"/>
-      <w:r>
-        <w:rPr>
-          <w:rFonts w:ascii="Consolas" w:hAnsi="Consolas"/>
-          <w:color w:val="000000" w:themeColor="text1"/>
-          <w:sz w:val="22"/>
-          <w:szCs w:val="22"/>
-        </w:rPr>
-        <w:t>predict</w:t>
-      </w:r>
-      <w:proofErr w:type="spellEnd"/>
-      <w:r>
-        <w:rPr>
-          <w:rFonts w:ascii="Consolas" w:hAnsi="Consolas"/>
-          <w:color w:val="000000" w:themeColor="text1"/>
-          <w:sz w:val="22"/>
-          <w:szCs w:val="22"/>
-        </w:rPr>
-        <w:t>(</w:t>
-      </w:r>
-      <w:proofErr w:type="spellStart"/>
-      <w:r>
-        <w:rPr>
-          <w:rFonts w:ascii="Consolas" w:hAnsi="Consolas"/>
-          <w:color w:val="000000" w:themeColor="text1"/>
-          <w:sz w:val="22"/>
-          <w:szCs w:val="22"/>
-        </w:rPr>
-        <w:t>data_</w:t>
-      </w:r>
-      <w:proofErr w:type="gramStart"/>
-      <w:r>
-        <w:rPr>
-          <w:rFonts w:ascii="Consolas" w:hAnsi="Consolas"/>
-          <w:color w:val="000000" w:themeColor="text1"/>
-          <w:sz w:val="22"/>
-          <w:szCs w:val="22"/>
-        </w:rPr>
-        <w:t>frame</w:t>
-      </w:r>
-      <w:proofErr w:type="spellEnd"/>
-      <w:proofErr w:type="gramEnd"/>
-      <w:r>
-        <w:rPr>
-          <w:rFonts w:ascii="Consolas" w:hAnsi="Consolas"/>
-          <w:color w:val="000000" w:themeColor="text1"/>
-          <w:sz w:val="22"/>
-          <w:szCs w:val="22"/>
-        </w:rPr>
-        <w:t>)</w:t>
+      <w:r>
+        <w:rPr>
+          <w:rFonts w:ascii="Consolas" w:hAnsi="Consolas"/>
+          <w:color w:val="000000" w:themeColor="text1"/>
+          <w:sz w:val="22"/>
+          <w:szCs w:val="22"/>
+        </w:rPr>
+        <w:t>predict(data_frame)</w:t>
       </w:r>
       <w:r>
         <w:rPr>
@@ -3744,21 +3126,7 @@
         <w:rPr>
           <w:color w:val="000000" w:themeColor="text1"/>
         </w:rPr>
-        <w:t xml:space="preserve"> recibe un </w:t>
-      </w:r>
-      <w:proofErr w:type="spellStart"/>
-      <w:r>
-        <w:rPr>
-          <w:color w:val="000000" w:themeColor="text1"/>
-        </w:rPr>
-        <w:t>dataframe</w:t>
-      </w:r>
-      <w:proofErr w:type="spellEnd"/>
-      <w:r>
-        <w:rPr>
-          <w:color w:val="000000" w:themeColor="text1"/>
-        </w:rPr>
-        <w:t xml:space="preserve"> de pandas con una única fila que contiene las características extraídas de un flujo detectado por la herramienta.</w:t>
+        <w:t xml:space="preserve"> recibe un dataframe de pandas con una única fila que contiene las características extraídas de un flujo detectado por la herramienta.</w:t>
       </w:r>
     </w:p>
     <w:p>
@@ -3881,42 +3249,8 @@
           <w:szCs w:val="22"/>
           <w:lang w:val="en-US"/>
         </w:rPr>
-        <w:t xml:space="preserve">from </w:t>
-      </w:r>
-      <w:proofErr w:type="spellStart"/>
-      <w:r>
-        <w:rPr>
-          <w:rFonts w:ascii="Consolas" w:hAnsi="Consolas"/>
-          <w:color w:val="000000" w:themeColor="text1"/>
-          <w:sz w:val="22"/>
-          <w:szCs w:val="22"/>
-          <w:lang w:val="en-US"/>
-        </w:rPr>
-        <w:t>default_model</w:t>
-      </w:r>
-      <w:proofErr w:type="spellEnd"/>
-      <w:r>
-        <w:rPr>
-          <w:rFonts w:ascii="Consolas" w:hAnsi="Consolas"/>
-          <w:color w:val="000000" w:themeColor="text1"/>
-          <w:sz w:val="22"/>
-          <w:szCs w:val="22"/>
-          <w:lang w:val="en-US"/>
-        </w:rPr>
-        <w:t xml:space="preserve"> import model as </w:t>
-      </w:r>
-      <w:proofErr w:type="spellStart"/>
-      <w:r>
-        <w:rPr>
-          <w:rFonts w:ascii="Consolas" w:hAnsi="Consolas"/>
-          <w:color w:val="000000" w:themeColor="text1"/>
-          <w:sz w:val="22"/>
-          <w:szCs w:val="22"/>
-          <w:lang w:val="en-US"/>
-        </w:rPr>
-        <w:t>default_model_instance</w:t>
-      </w:r>
-      <w:proofErr w:type="spellEnd"/>
+        <w:t>from default_model import model as default_model_instance</w:t>
+      </w:r>
     </w:p>
     <w:p>
       <w:pPr>
@@ -3939,42 +3273,8 @@
           <w:szCs w:val="22"/>
           <w:lang w:val="en-US"/>
         </w:rPr>
-        <w:t xml:space="preserve">from </w:t>
-      </w:r>
-      <w:proofErr w:type="spellStart"/>
-      <w:r>
-        <w:rPr>
-          <w:rFonts w:ascii="Consolas" w:hAnsi="Consolas"/>
-          <w:color w:val="000000" w:themeColor="text1"/>
-          <w:sz w:val="22"/>
-          <w:szCs w:val="22"/>
-          <w:lang w:val="en-US"/>
-        </w:rPr>
-        <w:t>ml_model</w:t>
-      </w:r>
-      <w:proofErr w:type="spellEnd"/>
-      <w:r>
-        <w:rPr>
-          <w:rFonts w:ascii="Consolas" w:hAnsi="Consolas"/>
-          <w:color w:val="000000" w:themeColor="text1"/>
-          <w:sz w:val="22"/>
-          <w:szCs w:val="22"/>
-          <w:lang w:val="en-US"/>
-        </w:rPr>
-        <w:t xml:space="preserve"> import </w:t>
-      </w:r>
-      <w:proofErr w:type="spellStart"/>
-      <w:r>
-        <w:rPr>
-          <w:rFonts w:ascii="Consolas" w:hAnsi="Consolas"/>
-          <w:color w:val="000000" w:themeColor="text1"/>
-          <w:sz w:val="22"/>
-          <w:szCs w:val="22"/>
-          <w:lang w:val="en-US"/>
-        </w:rPr>
-        <w:t>MLModel</w:t>
-      </w:r>
-      <w:proofErr w:type="spellEnd"/>
+        <w:t>from ml_model import MLModel</w:t>
+      </w:r>
     </w:p>
     <w:p>
       <w:pPr>
@@ -4011,21 +3311,8 @@
           <w:szCs w:val="22"/>
           <w:lang w:val="en-US"/>
         </w:rPr>
-        <w:t xml:space="preserve">class </w:t>
-      </w:r>
-      <w:proofErr w:type="gramStart"/>
-      <w:r>
-        <w:rPr>
-          <w:rFonts w:ascii="Consolas" w:hAnsi="Consolas"/>
-          <w:color w:val="000000" w:themeColor="text1"/>
-          <w:sz w:val="22"/>
-          <w:szCs w:val="22"/>
-          <w:lang w:val="en-US"/>
-        </w:rPr>
-        <w:t>Model(</w:t>
-      </w:r>
-      <w:proofErr w:type="spellStart"/>
-      <w:proofErr w:type="gramEnd"/>
+        <w:t>class Model(</w:t>
+      </w:r>
       <w:r>
         <w:rPr>
           <w:rFonts w:ascii="Consolas" w:hAnsi="Consolas"/>
@@ -4037,7 +3324,6 @@
         </w:rPr>
         <w:t>MLModel</w:t>
       </w:r>
-      <w:proofErr w:type="spellEnd"/>
       <w:r>
         <w:rPr>
           <w:rFonts w:ascii="Consolas" w:hAnsi="Consolas"/>
@@ -4108,29 +3394,7 @@
           <w:szCs w:val="22"/>
           <w:lang w:val="en-US"/>
         </w:rPr>
-        <w:t xml:space="preserve">        """Load the machine learning models from file </w:t>
-      </w:r>
-      <w:proofErr w:type="gramStart"/>
-      <w:r>
-        <w:rPr>
-          <w:rFonts w:ascii="Consolas" w:hAnsi="Consolas"/>
-          <w:color w:val="000000" w:themeColor="text1"/>
-          <w:sz w:val="22"/>
-          <w:szCs w:val="22"/>
-          <w:lang w:val="en-US"/>
-        </w:rPr>
-        <w:t>system."</w:t>
-      </w:r>
-      <w:proofErr w:type="gramEnd"/>
-      <w:r>
-        <w:rPr>
-          <w:rFonts w:ascii="Consolas" w:hAnsi="Consolas"/>
-          <w:color w:val="000000" w:themeColor="text1"/>
-          <w:sz w:val="22"/>
-          <w:szCs w:val="22"/>
-          <w:lang w:val="en-US"/>
-        </w:rPr>
-        <w:t>""</w:t>
+        <w:t>        """Load the machine learning models from file system."""</w:t>
       </w:r>
     </w:p>
     <w:p>
@@ -4178,41 +3442,7 @@
           <w:szCs w:val="22"/>
           <w:lang w:val="en-US"/>
         </w:rPr>
-        <w:t xml:space="preserve">        return </w:t>
-      </w:r>
-      <w:proofErr w:type="spellStart"/>
-      <w:r>
-        <w:rPr>
-          <w:rFonts w:ascii="Consolas" w:hAnsi="Consolas"/>
-          <w:color w:val="000000" w:themeColor="text1"/>
-          <w:sz w:val="22"/>
-          <w:szCs w:val="22"/>
-          <w:lang w:val="en-US"/>
-        </w:rPr>
-        <w:t>default_model_</w:t>
-      </w:r>
-      <w:proofErr w:type="gramStart"/>
-      <w:r>
-        <w:rPr>
-          <w:rFonts w:ascii="Consolas" w:hAnsi="Consolas"/>
-          <w:color w:val="000000" w:themeColor="text1"/>
-          <w:sz w:val="22"/>
-          <w:szCs w:val="22"/>
-          <w:lang w:val="en-US"/>
-        </w:rPr>
-        <w:t>instance.load</w:t>
-      </w:r>
-      <w:proofErr w:type="spellEnd"/>
-      <w:proofErr w:type="gramEnd"/>
-      <w:r>
-        <w:rPr>
-          <w:rFonts w:ascii="Consolas" w:hAnsi="Consolas"/>
-          <w:color w:val="000000" w:themeColor="text1"/>
-          <w:sz w:val="22"/>
-          <w:szCs w:val="22"/>
-          <w:lang w:val="en-US"/>
-        </w:rPr>
-        <w:t>()</w:t>
+        <w:t>        return default_model_instance.load()</w:t>
       </w:r>
     </w:p>
     <w:p>
@@ -4250,51 +3480,7 @@
           <w:szCs w:val="22"/>
           <w:lang w:val="en-US"/>
         </w:rPr>
-        <w:t xml:space="preserve">    def </w:t>
-      </w:r>
-      <w:proofErr w:type="gramStart"/>
-      <w:r>
-        <w:rPr>
-          <w:rFonts w:ascii="Consolas" w:hAnsi="Consolas"/>
-          <w:color w:val="000000" w:themeColor="text1"/>
-          <w:sz w:val="22"/>
-          <w:szCs w:val="22"/>
-          <w:lang w:val="en-US"/>
-        </w:rPr>
-        <w:t>predict(</w:t>
-      </w:r>
-      <w:proofErr w:type="gramEnd"/>
-      <w:r>
-        <w:rPr>
-          <w:rFonts w:ascii="Consolas" w:hAnsi="Consolas"/>
-          <w:color w:val="000000" w:themeColor="text1"/>
-          <w:sz w:val="22"/>
-          <w:szCs w:val="22"/>
-          <w:lang w:val="en-US"/>
-        </w:rPr>
-        <w:t xml:space="preserve">self, </w:t>
-      </w:r>
-      <w:proofErr w:type="spellStart"/>
-      <w:r>
-        <w:rPr>
-          <w:rFonts w:ascii="Consolas" w:hAnsi="Consolas"/>
-          <w:color w:val="000000" w:themeColor="text1"/>
-          <w:sz w:val="22"/>
-          <w:szCs w:val="22"/>
-          <w:lang w:val="en-US"/>
-        </w:rPr>
-        <w:t>df</w:t>
-      </w:r>
-      <w:proofErr w:type="spellEnd"/>
-      <w:r>
-        <w:rPr>
-          <w:rFonts w:ascii="Consolas" w:hAnsi="Consolas"/>
-          <w:color w:val="000000" w:themeColor="text1"/>
-          <w:sz w:val="22"/>
-          <w:szCs w:val="22"/>
-          <w:lang w:val="en-US"/>
-        </w:rPr>
-        <w:t>) -&gt; str | None:</w:t>
+        <w:t>    def predict(self, df) -&gt; str | None:</w:t>
       </w:r>
     </w:p>
     <w:p>
@@ -4342,63 +3528,7 @@
           <w:szCs w:val="22"/>
           <w:lang w:val="en-US"/>
         </w:rPr>
-        <w:t xml:space="preserve">        return </w:t>
-      </w:r>
-      <w:proofErr w:type="spellStart"/>
-      <w:r>
-        <w:rPr>
-          <w:rFonts w:ascii="Consolas" w:hAnsi="Consolas"/>
-          <w:color w:val="000000" w:themeColor="text1"/>
-          <w:sz w:val="22"/>
-          <w:szCs w:val="22"/>
-          <w:lang w:val="en-US"/>
-        </w:rPr>
-        <w:t>default_model_</w:t>
-      </w:r>
-      <w:proofErr w:type="gramStart"/>
-      <w:r>
-        <w:rPr>
-          <w:rFonts w:ascii="Consolas" w:hAnsi="Consolas"/>
-          <w:color w:val="000000" w:themeColor="text1"/>
-          <w:sz w:val="22"/>
-          <w:szCs w:val="22"/>
-          <w:lang w:val="en-US"/>
-        </w:rPr>
-        <w:t>instance.predict</w:t>
-      </w:r>
-      <w:proofErr w:type="spellEnd"/>
-      <w:proofErr w:type="gramEnd"/>
-      <w:r>
-        <w:rPr>
-          <w:rFonts w:ascii="Consolas" w:hAnsi="Consolas"/>
-          <w:color w:val="000000" w:themeColor="text1"/>
-          <w:sz w:val="22"/>
-          <w:szCs w:val="22"/>
-          <w:lang w:val="en-US"/>
-        </w:rPr>
-        <w:t>(</w:t>
-      </w:r>
-      <w:proofErr w:type="spellStart"/>
-      <w:r>
-        <w:rPr>
-          <w:rFonts w:ascii="Consolas" w:hAnsi="Consolas"/>
-          <w:color w:val="000000" w:themeColor="text1"/>
-          <w:sz w:val="22"/>
-          <w:szCs w:val="22"/>
-          <w:lang w:val="en-US"/>
-        </w:rPr>
-        <w:t>df</w:t>
-      </w:r>
-      <w:proofErr w:type="spellEnd"/>
-      <w:r>
-        <w:rPr>
-          <w:rFonts w:ascii="Consolas" w:hAnsi="Consolas"/>
-          <w:color w:val="000000" w:themeColor="text1"/>
-          <w:sz w:val="22"/>
-          <w:szCs w:val="22"/>
-          <w:lang w:val="en-US"/>
-        </w:rPr>
-        <w:t>)</w:t>
+        <w:t>        return default_model_instance.predict(df)</w:t>
       </w:r>
     </w:p>
     <w:p>
@@ -4427,56 +3557,14 @@
           <w:szCs w:val="22"/>
         </w:rPr>
       </w:pPr>
-      <w:proofErr w:type="spellStart"/>
-      <w:r>
-        <w:rPr>
-          <w:rFonts w:ascii="Consolas" w:hAnsi="Consolas"/>
-          <w:color w:val="000000" w:themeColor="text1"/>
-          <w:sz w:val="22"/>
-          <w:szCs w:val="22"/>
-        </w:rPr>
-        <w:t>model</w:t>
-      </w:r>
-      <w:proofErr w:type="spellEnd"/>
-      <w:r>
-        <w:rPr>
-          <w:rFonts w:ascii="Consolas" w:hAnsi="Consolas"/>
-          <w:color w:val="000000" w:themeColor="text1"/>
-          <w:sz w:val="22"/>
-          <w:szCs w:val="22"/>
-        </w:rPr>
-        <w:t xml:space="preserve"> = </w:t>
-      </w:r>
-      <w:proofErr w:type="spellStart"/>
-      <w:proofErr w:type="gramStart"/>
-      <w:r>
-        <w:rPr>
-          <w:rFonts w:ascii="Consolas" w:hAnsi="Consolas"/>
-          <w:color w:val="000000" w:themeColor="text1"/>
-          <w:sz w:val="22"/>
-          <w:szCs w:val="22"/>
-        </w:rPr>
-        <w:t>Model</w:t>
-      </w:r>
-      <w:proofErr w:type="spellEnd"/>
-      <w:r>
-        <w:rPr>
-          <w:rFonts w:ascii="Consolas" w:hAnsi="Consolas"/>
-          <w:color w:val="000000" w:themeColor="text1"/>
-          <w:sz w:val="22"/>
-          <w:szCs w:val="22"/>
-        </w:rPr>
-        <w:t>(</w:t>
-      </w:r>
-      <w:proofErr w:type="gramEnd"/>
-      <w:r>
-        <w:rPr>
-          <w:rFonts w:ascii="Consolas" w:hAnsi="Consolas"/>
-          <w:color w:val="000000" w:themeColor="text1"/>
-          <w:sz w:val="22"/>
-          <w:szCs w:val="22"/>
-        </w:rPr>
-        <w:t>)</w:t>
+      <w:r>
+        <w:rPr>
+          <w:rFonts w:ascii="Consolas" w:hAnsi="Consolas"/>
+          <w:color w:val="000000" w:themeColor="text1"/>
+          <w:sz w:val="22"/>
+          <w:szCs w:val="22"/>
+        </w:rPr>
+        <w:t>model = Model()</w:t>
       </w:r>
     </w:p>
     <w:p>
@@ -4498,47 +3586,7 @@
           <w:sz w:val="22"/>
           <w:szCs w:val="22"/>
         </w:rPr>
-        <w:t>__</w:t>
-      </w:r>
-      <w:proofErr w:type="spellStart"/>
-      <w:r>
-        <w:rPr>
-          <w:rFonts w:ascii="Consolas" w:hAnsi="Consolas"/>
-          <w:color w:val="000000" w:themeColor="text1"/>
-          <w:sz w:val="22"/>
-          <w:szCs w:val="22"/>
-        </w:rPr>
-        <w:t>all</w:t>
-      </w:r>
-      <w:proofErr w:type="spellEnd"/>
-      <w:r>
-        <w:rPr>
-          <w:rFonts w:ascii="Consolas" w:hAnsi="Consolas"/>
-          <w:color w:val="000000" w:themeColor="text1"/>
-          <w:sz w:val="22"/>
-          <w:szCs w:val="22"/>
-        </w:rPr>
-        <w:t>__ = ['</w:t>
-      </w:r>
-      <w:proofErr w:type="spellStart"/>
-      <w:r>
-        <w:rPr>
-          <w:rFonts w:ascii="Consolas" w:hAnsi="Consolas"/>
-          <w:color w:val="000000" w:themeColor="text1"/>
-          <w:sz w:val="22"/>
-          <w:szCs w:val="22"/>
-        </w:rPr>
-        <w:t>model</w:t>
-      </w:r>
-      <w:proofErr w:type="spellEnd"/>
-      <w:r>
-        <w:rPr>
-          <w:rFonts w:ascii="Consolas" w:hAnsi="Consolas"/>
-          <w:color w:val="000000" w:themeColor="text1"/>
-          <w:sz w:val="22"/>
-          <w:szCs w:val="22"/>
-        </w:rPr>
-        <w:t>']</w:t>
+        <w:t>__all__ = ['model']</w:t>
       </w:r>
     </w:p>
     <w:sectPr>

</xml_diff>

<commit_message>
Actualizando Manuales con el nuevo nombre
</commit_message>
<xml_diff>
--- a/docs/Manual de Instalacion.docx
+++ b/docs/Manual de Instalacion.docx
@@ -403,7 +403,7 @@
       <w:sdtContent>
         <w:p>
           <w:pPr>
-            <w:pStyle w:val="TtuloTDC"/>
+            <w:pStyle w:val="TOCHeading"/>
             <w:spacing w:line="360" w:lineRule="auto"/>
             <w:rPr>
               <w:rFonts w:ascii="Calibri" w:hAnsi="Calibri" w:cs="Calibri"/>
@@ -423,7 +423,7 @@
         </w:p>
         <w:p>
           <w:pPr>
-            <w:pStyle w:val="TDC1"/>
+            <w:pStyle w:val="TOC1"/>
             <w:rPr>
               <w:rFonts w:eastAsiaTheme="minorEastAsia"/>
               <w:lang w:eastAsia="es-CO"/>
@@ -441,7 +441,7 @@
           <w:hyperlink w:anchor="_Toc214524447" w:history="1">
             <w:r>
               <w:rPr>
-                <w:rStyle w:val="Hipervnculo"/>
+                <w:rStyle w:val="Hyperlink"/>
                 <w:color w:val="auto"/>
               </w:rPr>
               <w:t>Introducción</w:t>
@@ -491,7 +491,7 @@
         </w:p>
         <w:p>
           <w:pPr>
-            <w:pStyle w:val="TDC2"/>
+            <w:pStyle w:val="TOC2"/>
             <w:tabs>
               <w:tab w:val="right" w:leader="dot" w:pos="8828"/>
             </w:tabs>
@@ -504,7 +504,7 @@
           <w:hyperlink w:anchor="_Toc214524448" w:history="1">
             <w:r>
               <w:rPr>
-                <w:rStyle w:val="Hipervnculo"/>
+                <w:rStyle w:val="Hyperlink"/>
                 <w:noProof/>
                 <w:color w:val="auto"/>
               </w:rPr>
@@ -562,7 +562,7 @@
         </w:p>
         <w:p>
           <w:pPr>
-            <w:pStyle w:val="TDC2"/>
+            <w:pStyle w:val="TOC2"/>
             <w:tabs>
               <w:tab w:val="right" w:leader="dot" w:pos="8828"/>
             </w:tabs>
@@ -575,7 +575,7 @@
           <w:hyperlink w:anchor="_Toc214524449" w:history="1">
             <w:r>
               <w:rPr>
-                <w:rStyle w:val="Hipervnculo"/>
+                <w:rStyle w:val="Hyperlink"/>
                 <w:noProof/>
                 <w:color w:val="auto"/>
               </w:rPr>
@@ -633,7 +633,7 @@
         </w:p>
         <w:p>
           <w:pPr>
-            <w:pStyle w:val="TDC1"/>
+            <w:pStyle w:val="TOC1"/>
             <w:rPr>
               <w:rFonts w:eastAsiaTheme="minorEastAsia"/>
               <w:lang w:eastAsia="es-CO"/>
@@ -642,7 +642,7 @@
           <w:hyperlink w:anchor="_Toc214524450" w:history="1">
             <w:r>
               <w:rPr>
-                <w:rStyle w:val="Hipervnculo"/>
+                <w:rStyle w:val="Hyperlink"/>
                 <w:color w:val="auto"/>
               </w:rPr>
               <w:t>Opción 1: Software Precompilado (Aún en proceso)</w:t>
@@ -692,7 +692,7 @@
         </w:p>
         <w:p>
           <w:pPr>
-            <w:pStyle w:val="TDC2"/>
+            <w:pStyle w:val="TOC2"/>
             <w:tabs>
               <w:tab w:val="right" w:leader="dot" w:pos="8828"/>
             </w:tabs>
@@ -705,7 +705,7 @@
           <w:hyperlink w:anchor="_Toc214524451" w:history="1">
             <w:r>
               <w:rPr>
-                <w:rStyle w:val="Hipervnculo"/>
+                <w:rStyle w:val="Hyperlink"/>
                 <w:noProof/>
                 <w:color w:val="auto"/>
               </w:rPr>
@@ -763,7 +763,7 @@
         </w:p>
         <w:p>
           <w:pPr>
-            <w:pStyle w:val="TDC2"/>
+            <w:pStyle w:val="TOC2"/>
             <w:tabs>
               <w:tab w:val="right" w:leader="dot" w:pos="8828"/>
             </w:tabs>
@@ -776,7 +776,7 @@
           <w:hyperlink w:anchor="_Toc214524452" w:history="1">
             <w:r>
               <w:rPr>
-                <w:rStyle w:val="Hipervnculo"/>
+                <w:rStyle w:val="Hyperlink"/>
                 <w:noProof/>
                 <w:color w:val="auto"/>
               </w:rPr>
@@ -834,7 +834,7 @@
         </w:p>
         <w:p>
           <w:pPr>
-            <w:pStyle w:val="TDC2"/>
+            <w:pStyle w:val="TOC2"/>
             <w:tabs>
               <w:tab w:val="right" w:leader="dot" w:pos="8828"/>
             </w:tabs>
@@ -847,7 +847,7 @@
           <w:hyperlink w:anchor="_Toc214524453" w:history="1">
             <w:r>
               <w:rPr>
-                <w:rStyle w:val="Hipervnculo"/>
+                <w:rStyle w:val="Hyperlink"/>
                 <w:noProof/>
                 <w:color w:val="auto"/>
               </w:rPr>
@@ -905,7 +905,7 @@
         </w:p>
         <w:p>
           <w:pPr>
-            <w:pStyle w:val="TDC2"/>
+            <w:pStyle w:val="TOC2"/>
             <w:tabs>
               <w:tab w:val="right" w:leader="dot" w:pos="8828"/>
             </w:tabs>
@@ -918,7 +918,7 @@
           <w:hyperlink w:anchor="_Toc214524454" w:history="1">
             <w:r>
               <w:rPr>
-                <w:rStyle w:val="Hipervnculo"/>
+                <w:rStyle w:val="Hyperlink"/>
                 <w:noProof/>
                 <w:color w:val="auto"/>
               </w:rPr>
@@ -976,7 +976,7 @@
         </w:p>
         <w:p>
           <w:pPr>
-            <w:pStyle w:val="TDC1"/>
+            <w:pStyle w:val="TOC1"/>
             <w:rPr>
               <w:rFonts w:eastAsiaTheme="minorEastAsia"/>
               <w:lang w:eastAsia="es-CO"/>
@@ -985,7 +985,7 @@
           <w:hyperlink w:anchor="_Toc214524455" w:history="1">
             <w:r>
               <w:rPr>
-                <w:rStyle w:val="Hipervnculo"/>
+                <w:rStyle w:val="Hyperlink"/>
                 <w:color w:val="auto"/>
               </w:rPr>
               <w:t>Opción 2: Desde el Código Fuente</w:t>
@@ -1035,7 +1035,7 @@
         </w:p>
         <w:p>
           <w:pPr>
-            <w:pStyle w:val="TDC2"/>
+            <w:pStyle w:val="TOC2"/>
             <w:tabs>
               <w:tab w:val="right" w:leader="dot" w:pos="8828"/>
             </w:tabs>
@@ -1048,7 +1048,7 @@
           <w:hyperlink w:anchor="_Toc214524456" w:history="1">
             <w:r>
               <w:rPr>
-                <w:rStyle w:val="Hipervnculo"/>
+                <w:rStyle w:val="Hyperlink"/>
                 <w:noProof/>
                 <w:color w:val="auto"/>
               </w:rPr>
@@ -1106,7 +1106,7 @@
         </w:p>
         <w:p>
           <w:pPr>
-            <w:pStyle w:val="TDC2"/>
+            <w:pStyle w:val="TOC2"/>
             <w:tabs>
               <w:tab w:val="right" w:leader="dot" w:pos="8828"/>
             </w:tabs>
@@ -1119,7 +1119,7 @@
           <w:hyperlink w:anchor="_Toc214524457" w:history="1">
             <w:r>
               <w:rPr>
-                <w:rStyle w:val="Hipervnculo"/>
+                <w:rStyle w:val="Hyperlink"/>
                 <w:noProof/>
                 <w:color w:val="auto"/>
               </w:rPr>
@@ -1177,7 +1177,7 @@
         </w:p>
         <w:p>
           <w:pPr>
-            <w:pStyle w:val="TDC2"/>
+            <w:pStyle w:val="TOC2"/>
             <w:tabs>
               <w:tab w:val="right" w:leader="dot" w:pos="8828"/>
             </w:tabs>
@@ -1190,7 +1190,7 @@
           <w:hyperlink w:anchor="_Toc214524458" w:history="1">
             <w:r>
               <w:rPr>
-                <w:rStyle w:val="Hipervnculo"/>
+                <w:rStyle w:val="Hyperlink"/>
                 <w:noProof/>
                 <w:color w:val="auto"/>
               </w:rPr>
@@ -1248,7 +1248,7 @@
         </w:p>
         <w:p>
           <w:pPr>
-            <w:pStyle w:val="TDC2"/>
+            <w:pStyle w:val="TOC2"/>
             <w:tabs>
               <w:tab w:val="right" w:leader="dot" w:pos="8828"/>
             </w:tabs>
@@ -1261,7 +1261,7 @@
           <w:hyperlink w:anchor="_Toc214524459" w:history="1">
             <w:r>
               <w:rPr>
-                <w:rStyle w:val="Hipervnculo"/>
+                <w:rStyle w:val="Hyperlink"/>
                 <w:noProof/>
                 <w:color w:val="auto"/>
               </w:rPr>
@@ -1319,7 +1319,7 @@
         </w:p>
         <w:p>
           <w:pPr>
-            <w:pStyle w:val="TDC1"/>
+            <w:pStyle w:val="TOC1"/>
             <w:rPr>
               <w:rFonts w:eastAsiaTheme="minorEastAsia"/>
               <w:lang w:eastAsia="es-CO"/>
@@ -1328,7 +1328,7 @@
           <w:hyperlink w:anchor="_Toc214524460" w:history="1">
             <w:r>
               <w:rPr>
-                <w:rStyle w:val="Hipervnculo"/>
+                <w:rStyle w:val="Hyperlink"/>
                 <w:color w:val="auto"/>
               </w:rPr>
               <w:t>Arquitectura Recomendada</w:t>
@@ -1378,7 +1378,7 @@
         </w:p>
         <w:p>
           <w:pPr>
-            <w:pStyle w:val="TDC1"/>
+            <w:pStyle w:val="TOC1"/>
             <w:rPr>
               <w:rFonts w:eastAsiaTheme="minorEastAsia"/>
               <w:lang w:eastAsia="es-CO"/>
@@ -1387,7 +1387,7 @@
           <w:hyperlink w:anchor="_Toc214524461" w:history="1">
             <w:r>
               <w:rPr>
-                <w:rStyle w:val="Hipervnculo"/>
+                <w:rStyle w:val="Hyperlink"/>
                 <w:color w:val="auto"/>
               </w:rPr>
               <w:t>Arquitecturas de Machine Learning Personalizadas</w:t>
@@ -1466,7 +1466,7 @@
     </w:p>
     <w:p>
       <w:pPr>
-        <w:pStyle w:val="Ttulo1"/>
+        <w:pStyle w:val="Heading1"/>
         <w:rPr>
           <w:color w:val="002060"/>
         </w:rPr>
@@ -1483,7 +1483,7 @@
     </w:p>
     <w:p>
       <w:pPr>
-        <w:pStyle w:val="Ttulo2"/>
+        <w:pStyle w:val="Heading2"/>
         <w:rPr>
           <w:color w:val="0F4761" w:themeColor="accent1" w:themeShade="BF"/>
         </w:rPr>
@@ -1507,7 +1507,7 @@
     </w:p>
     <w:p>
       <w:pPr>
-        <w:pStyle w:val="Ttulo2"/>
+        <w:pStyle w:val="Heading2"/>
         <w:rPr>
           <w:color w:val="0F4761" w:themeColor="accent1" w:themeShade="BF"/>
         </w:rPr>
@@ -1555,7 +1555,7 @@
     </w:p>
     <w:p>
       <w:pPr>
-        <w:pStyle w:val="Ttulo1"/>
+        <w:pStyle w:val="Heading1"/>
         <w:rPr>
           <w:color w:val="002060"/>
         </w:rPr>
@@ -1578,13 +1578,21 @@
         <w:rPr>
           <w:color w:val="002060"/>
         </w:rPr>
-        <w:t xml:space="preserve"> Software Precompilado</w:t>
+        <w:t xml:space="preserve"> Software </w:t>
+      </w:r>
+      <w:proofErr w:type="spellStart"/>
+      <w:r>
+        <w:rPr>
+          <w:color w:val="002060"/>
+        </w:rPr>
+        <w:t>Precompilado</w:t>
       </w:r>
       <w:bookmarkEnd w:id="3"/>
-    </w:p>
-    <w:p>
-      <w:pPr>
-        <w:pStyle w:val="Ttulo2"/>
+      <w:proofErr w:type="spellEnd"/>
+    </w:p>
+    <w:p>
+      <w:pPr>
+        <w:pStyle w:val="Heading2"/>
         <w:rPr>
           <w:color w:val="0F4761" w:themeColor="accent1" w:themeShade="BF"/>
         </w:rPr>
@@ -1600,7 +1608,7 @@
     </w:p>
     <w:p>
       <w:pPr>
-        <w:pStyle w:val="Prrafodelista"/>
+        <w:pStyle w:val="ListParagraph"/>
         <w:numPr>
           <w:ilvl w:val="0"/>
           <w:numId w:val="3"/>
@@ -1626,7 +1634,7 @@
     </w:p>
     <w:p>
       <w:pPr>
-        <w:pStyle w:val="Prrafodelista"/>
+        <w:pStyle w:val="ListParagraph"/>
         <w:numPr>
           <w:ilvl w:val="0"/>
           <w:numId w:val="3"/>
@@ -1648,7 +1656,7 @@
     </w:p>
     <w:p>
       <w:pPr>
-        <w:pStyle w:val="Prrafodelista"/>
+        <w:pStyle w:val="ListParagraph"/>
         <w:numPr>
           <w:ilvl w:val="0"/>
           <w:numId w:val="3"/>
@@ -1662,12 +1670,28 @@
         <w:t>Linux:</w:t>
       </w:r>
       <w:r>
-        <w:t xml:space="preserve"> libpcap library.</w:t>
-      </w:r>
-    </w:p>
-    <w:p>
-      <w:pPr>
-        <w:pStyle w:val="Prrafodelista"/>
+        <w:t xml:space="preserve"> </w:t>
+      </w:r>
+      <w:proofErr w:type="spellStart"/>
+      <w:r>
+        <w:t>libpcap</w:t>
+      </w:r>
+      <w:proofErr w:type="spellEnd"/>
+      <w:r>
+        <w:t xml:space="preserve"> </w:t>
+      </w:r>
+      <w:proofErr w:type="spellStart"/>
+      <w:r>
+        <w:t>library</w:t>
+      </w:r>
+      <w:proofErr w:type="spellEnd"/>
+      <w:r>
+        <w:t>.</w:t>
+      </w:r>
+    </w:p>
+    <w:p>
+      <w:pPr>
+        <w:pStyle w:val="ListParagraph"/>
         <w:numPr>
           <w:ilvl w:val="0"/>
           <w:numId w:val="3"/>
@@ -1688,12 +1712,40 @@
         <w:rPr>
           <w:lang w:val="en-US"/>
         </w:rPr>
-        <w:t xml:space="preserve"> Wincap or Npcap library.</w:t>
-      </w:r>
-    </w:p>
-    <w:p>
-      <w:pPr>
-        <w:pStyle w:val="Ttulo2"/>
+        <w:t xml:space="preserve"> </w:t>
+      </w:r>
+      <w:proofErr w:type="spellStart"/>
+      <w:r>
+        <w:rPr>
+          <w:lang w:val="en-US"/>
+        </w:rPr>
+        <w:t>Wincap</w:t>
+      </w:r>
+      <w:proofErr w:type="spellEnd"/>
+      <w:r>
+        <w:rPr>
+          <w:lang w:val="en-US"/>
+        </w:rPr>
+        <w:t xml:space="preserve"> or </w:t>
+      </w:r>
+      <w:proofErr w:type="spellStart"/>
+      <w:r>
+        <w:rPr>
+          <w:lang w:val="en-US"/>
+        </w:rPr>
+        <w:t>Npcap</w:t>
+      </w:r>
+      <w:proofErr w:type="spellEnd"/>
+      <w:r>
+        <w:rPr>
+          <w:lang w:val="en-US"/>
+        </w:rPr>
+        <w:t xml:space="preserve"> library.</w:t>
+      </w:r>
+    </w:p>
+    <w:p>
+      <w:pPr>
+        <w:pStyle w:val="Heading2"/>
         <w:rPr>
           <w:color w:val="0F4761" w:themeColor="accent1" w:themeShade="BF"/>
         </w:rPr>
@@ -1726,13 +1778,7 @@
           <w:iCs/>
           <w:color w:val="000000" w:themeColor="text1"/>
         </w:rPr>
-        <w:t xml:space="preserve">CICFlowMeter-4.0-Detector.zip </w:t>
-      </w:r>
-      <w:r>
-        <w:rPr>
-          <w:color w:val="000000" w:themeColor="text1"/>
-        </w:rPr>
-        <w:t>y</w:t>
+        <w:t>DeepStack-IDS-V1.0</w:t>
       </w:r>
       <w:r>
         <w:rPr>
@@ -1740,6 +1786,20 @@
           <w:iCs/>
           <w:color w:val="000000" w:themeColor="text1"/>
         </w:rPr>
+        <w:t xml:space="preserve">.zip </w:t>
+      </w:r>
+      <w:r>
+        <w:rPr>
+          <w:color w:val="000000" w:themeColor="text1"/>
+        </w:rPr>
+        <w:t>y</w:t>
+      </w:r>
+      <w:r>
+        <w:rPr>
+          <w:i/>
+          <w:iCs/>
+          <w:color w:val="000000" w:themeColor="text1"/>
+        </w:rPr>
         <w:t xml:space="preserve"> modelos.zip.</w:t>
       </w:r>
       <w:r>
@@ -1751,7 +1811,7 @@
     </w:p>
     <w:p>
       <w:pPr>
-        <w:pStyle w:val="Ttulo2"/>
+        <w:pStyle w:val="Heading2"/>
         <w:rPr>
           <w:color w:val="0F4761" w:themeColor="accent1" w:themeShade="BF"/>
         </w:rPr>
@@ -1786,13 +1846,7 @@
           <w:iCs/>
           <w:color w:val="000000" w:themeColor="text1"/>
         </w:rPr>
-        <w:t>CICFlowMeter-4.0-Detector,</w:t>
-      </w:r>
-      <w:r>
-        <w:rPr>
-          <w:color w:val="000000" w:themeColor="text1"/>
-        </w:rPr>
-        <w:t xml:space="preserve"> lo cual dará como resultado una carpeta con el mismo nombre. Posteriormente se debe descomprimir el segundo archivo de nombre </w:t>
+        <w:t>DeepStack-IDS-V1.0</w:t>
       </w:r>
       <w:r>
         <w:rPr>
@@ -1800,35 +1854,35 @@
           <w:iCs/>
           <w:color w:val="000000" w:themeColor="text1"/>
         </w:rPr>
-        <w:t>models.zip</w:t>
-      </w:r>
-      <w:r>
-        <w:rPr>
-          <w:color w:val="000000" w:themeColor="text1"/>
-        </w:rPr>
-        <w:t xml:space="preserve"> dentro de la ruta </w:t>
-      </w:r>
-      <w:r>
-        <w:rPr>
-          <w:rFonts w:ascii="Consolas" w:hAnsi="Consolas"/>
+        <w:t>.zip</w:t>
+      </w:r>
+      <w:r>
+        <w:rPr>
           <w:i/>
           <w:iCs/>
           <w:color w:val="000000" w:themeColor="text1"/>
-          <w:sz w:val="22"/>
-          <w:szCs w:val="22"/>
-        </w:rPr>
-        <w:t>"</w:t>
-      </w:r>
-      <w:r>
-        <w:rPr>
-          <w:rFonts w:ascii="Consolas" w:hAnsi="Consolas"/>
+        </w:rPr>
+        <w:t>,</w:t>
+      </w:r>
+      <w:r>
+        <w:rPr>
+          <w:color w:val="000000" w:themeColor="text1"/>
+        </w:rPr>
+        <w:t xml:space="preserve"> lo cual dará como resultado una carpeta con el mismo nombre. Posteriormente se debe descomprimir el segundo archivo de nombre </w:t>
+      </w:r>
+      <w:r>
+        <w:rPr>
           <w:i/>
           <w:iCs/>
           <w:color w:val="000000" w:themeColor="text1"/>
-          <w:sz w:val="22"/>
-          <w:szCs w:val="22"/>
-        </w:rPr>
-        <w:t>…/CICFlowMeter-4.0-Detector/bin/src/ddos-models/</w:t>
+        </w:rPr>
+        <w:t>models.zip</w:t>
+      </w:r>
+      <w:r>
+        <w:rPr>
+          <w:color w:val="000000" w:themeColor="text1"/>
+        </w:rPr>
+        <w:t xml:space="preserve"> dentro de la ruta </w:t>
       </w:r>
       <w:r>
         <w:rPr>
@@ -1843,19 +1897,14 @@
       </w:r>
       <w:r>
         <w:rPr>
-          <w:color w:val="000000" w:themeColor="text1"/>
-        </w:rPr>
-        <w:t xml:space="preserve">, generando una carpeta </w:t>
-      </w:r>
-      <w:r>
-        <w:rPr>
           <w:rFonts w:ascii="Consolas" w:hAnsi="Consolas"/>
           <w:i/>
           <w:iCs/>
-          <w:sz w:val="22"/>
-          <w:szCs w:val="22"/>
-        </w:rPr>
-        <w:t>"</w:t>
+          <w:color w:val="000000" w:themeColor="text1"/>
+          <w:sz w:val="22"/>
+          <w:szCs w:val="22"/>
+        </w:rPr>
+        <w:t>…/</w:t>
       </w:r>
       <w:r>
         <w:rPr>
@@ -1866,48 +1915,175 @@
           <w:sz w:val="22"/>
           <w:szCs w:val="22"/>
         </w:rPr>
-        <w:t>modelos</w:t>
+        <w:t>DeepStack-IDS-V1.0</w:t>
       </w:r>
       <w:r>
         <w:rPr>
           <w:rFonts w:ascii="Consolas" w:hAnsi="Consolas"/>
           <w:i/>
           <w:iCs/>
-          <w:sz w:val="22"/>
-          <w:szCs w:val="22"/>
-        </w:rPr>
-        <w:t>"</w:t>
-      </w:r>
-      <w:r>
-        <w:rPr>
-          <w:color w:val="000000" w:themeColor="text1"/>
-        </w:rPr>
-        <w:t>.</w:t>
-      </w:r>
-    </w:p>
-    <w:p>
-      <w:pPr>
-        <w:jc w:val="both"/>
-        <w:rPr>
-          <w:color w:val="000000" w:themeColor="text1"/>
-        </w:rPr>
-      </w:pPr>
-      <w:r>
-        <w:rPr>
-          <w:color w:val="000000" w:themeColor="text1"/>
-        </w:rPr>
-        <w:t xml:space="preserve">El directorio carpeta </w:t>
-      </w:r>
-      <w:r>
-        <w:rPr>
+          <w:color w:val="000000" w:themeColor="text1"/>
+          <w:sz w:val="22"/>
+          <w:szCs w:val="22"/>
+        </w:rPr>
+        <w:t>/</w:t>
+      </w:r>
+      <w:proofErr w:type="spellStart"/>
+      <w:r>
+        <w:rPr>
+          <w:rFonts w:ascii="Consolas" w:hAnsi="Consolas"/>
           <w:i/>
           <w:iCs/>
           <w:color w:val="000000" w:themeColor="text1"/>
+          <w:sz w:val="22"/>
+          <w:szCs w:val="22"/>
+        </w:rPr>
+        <w:t>bin</w:t>
+      </w:r>
+      <w:proofErr w:type="spellEnd"/>
+      <w:r>
+        <w:rPr>
+          <w:rFonts w:ascii="Consolas" w:hAnsi="Consolas"/>
+          <w:i/>
+          <w:iCs/>
+          <w:color w:val="000000" w:themeColor="text1"/>
+          <w:sz w:val="22"/>
+          <w:szCs w:val="22"/>
+        </w:rPr>
+        <w:t>/</w:t>
+      </w:r>
+      <w:proofErr w:type="spellStart"/>
+      <w:r>
+        <w:rPr>
+          <w:rFonts w:ascii="Consolas" w:hAnsi="Consolas"/>
+          <w:i/>
+          <w:iCs/>
+          <w:color w:val="000000" w:themeColor="text1"/>
+          <w:sz w:val="22"/>
+          <w:szCs w:val="22"/>
+        </w:rPr>
+        <w:t>src</w:t>
+      </w:r>
+      <w:proofErr w:type="spellEnd"/>
+      <w:r>
+        <w:rPr>
+          <w:rFonts w:ascii="Consolas" w:hAnsi="Consolas"/>
+          <w:i/>
+          <w:iCs/>
+          <w:color w:val="000000" w:themeColor="text1"/>
+          <w:sz w:val="22"/>
+          <w:szCs w:val="22"/>
+        </w:rPr>
+        <w:t>/</w:t>
+      </w:r>
+      <w:proofErr w:type="spellStart"/>
+      <w:r>
+        <w:rPr>
+          <w:rFonts w:ascii="Consolas" w:hAnsi="Consolas"/>
+          <w:i/>
+          <w:iCs/>
+          <w:color w:val="000000" w:themeColor="text1"/>
+          <w:sz w:val="22"/>
+          <w:szCs w:val="22"/>
+        </w:rPr>
+        <w:t>ddos-models</w:t>
+      </w:r>
+      <w:proofErr w:type="spellEnd"/>
+      <w:r>
+        <w:rPr>
+          <w:rFonts w:ascii="Consolas" w:hAnsi="Consolas"/>
+          <w:i/>
+          <w:iCs/>
+          <w:color w:val="000000" w:themeColor="text1"/>
+          <w:sz w:val="22"/>
+          <w:szCs w:val="22"/>
+        </w:rPr>
+        <w:t>/</w:t>
+      </w:r>
+      <w:r>
+        <w:rPr>
+          <w:rFonts w:ascii="Consolas" w:hAnsi="Consolas"/>
+          <w:i/>
+          <w:iCs/>
+          <w:color w:val="000000" w:themeColor="text1"/>
+          <w:sz w:val="22"/>
+          <w:szCs w:val="22"/>
+        </w:rPr>
+        <w:t>"</w:t>
+      </w:r>
+      <w:r>
+        <w:rPr>
+          <w:color w:val="000000" w:themeColor="text1"/>
+        </w:rPr>
+        <w:t xml:space="preserve">, generando una carpeta </w:t>
+      </w:r>
+      <w:r>
+        <w:rPr>
+          <w:rFonts w:ascii="Consolas" w:hAnsi="Consolas"/>
+          <w:i/>
+          <w:iCs/>
+          <w:sz w:val="22"/>
+          <w:szCs w:val="22"/>
+        </w:rPr>
+        <w:t>"</w:t>
+      </w:r>
+      <w:r>
+        <w:rPr>
+          <w:rFonts w:ascii="Consolas" w:hAnsi="Consolas"/>
+          <w:i/>
+          <w:iCs/>
+          <w:color w:val="000000" w:themeColor="text1"/>
+          <w:sz w:val="22"/>
+          <w:szCs w:val="22"/>
         </w:rPr>
         <w:t>modelos</w:t>
       </w:r>
       <w:r>
         <w:rPr>
+          <w:rFonts w:ascii="Consolas" w:hAnsi="Consolas"/>
+          <w:i/>
+          <w:iCs/>
+          <w:sz w:val="22"/>
+          <w:szCs w:val="22"/>
+        </w:rPr>
+        <w:t>"</w:t>
+      </w:r>
+      <w:r>
+        <w:rPr>
+          <w:color w:val="000000" w:themeColor="text1"/>
+        </w:rPr>
+        <w:t>.</w:t>
+      </w:r>
+    </w:p>
+    <w:p>
+      <w:pPr>
+        <w:jc w:val="both"/>
+        <w:rPr>
+          <w:color w:val="000000" w:themeColor="text1"/>
+        </w:rPr>
+      </w:pPr>
+      <w:r>
+        <w:rPr>
+          <w:color w:val="000000" w:themeColor="text1"/>
+        </w:rPr>
+        <w:t>La carpeta</w:t>
+      </w:r>
+      <w:r>
+        <w:rPr>
+          <w:color w:val="000000" w:themeColor="text1"/>
+        </w:rPr>
+        <w:t xml:space="preserve"> </w:t>
+      </w:r>
+      <w:r>
+        <w:rPr>
+          <w:i/>
+          <w:iCs/>
+          <w:color w:val="000000" w:themeColor="text1"/>
+        </w:rPr>
+        <w:t>modelos</w:t>
+      </w:r>
+      <w:r>
+        <w:rPr>
           <w:color w:val="000000" w:themeColor="text1"/>
         </w:rPr>
         <w:t xml:space="preserve"> debe tener la siguiente estructura de </w:t>
@@ -1933,6 +2109,7 @@
           <w:lang w:val="en-US"/>
         </w:rPr>
       </w:pPr>
+      <w:proofErr w:type="spellStart"/>
       <w:r>
         <w:rPr>
           <w:rFonts w:ascii="Consolas" w:eastAsia="MS Gothic" w:hAnsi="Consolas"/>
@@ -1941,6 +2118,7 @@
         </w:rPr>
         <w:t>modelos</w:t>
       </w:r>
+      <w:proofErr w:type="spellEnd"/>
       <w:r>
         <w:rPr>
           <w:rFonts w:ascii="Consolas" w:hAnsi="Consolas"/>
@@ -2089,7 +2267,7 @@
     </w:p>
     <w:p>
       <w:pPr>
-        <w:pStyle w:val="Ttulo2"/>
+        <w:pStyle w:val="Heading2"/>
         <w:rPr>
           <w:color w:val="0F4761" w:themeColor="accent1" w:themeShade="BF"/>
         </w:rPr>
@@ -2136,7 +2314,7 @@
           <w:sz w:val="22"/>
           <w:szCs w:val="22"/>
         </w:rPr>
-        <w:t>…/CICFlowMeter-4.0-Detector/bin/</w:t>
+        <w:t>…/</w:t>
       </w:r>
       <w:r>
         <w:rPr>
@@ -2147,6 +2325,52 @@
           <w:sz w:val="22"/>
           <w:szCs w:val="22"/>
         </w:rPr>
+        <w:t>DeepStack-IDS-V1.0</w:t>
+      </w:r>
+      <w:r>
+        <w:rPr>
+          <w:rFonts w:ascii="Consolas" w:hAnsi="Consolas"/>
+          <w:i/>
+          <w:iCs/>
+          <w:color w:val="000000" w:themeColor="text1"/>
+          <w:sz w:val="22"/>
+          <w:szCs w:val="22"/>
+        </w:rPr>
+        <w:t>/</w:t>
+      </w:r>
+      <w:proofErr w:type="spellStart"/>
+      <w:r>
+        <w:rPr>
+          <w:rFonts w:ascii="Consolas" w:hAnsi="Consolas"/>
+          <w:i/>
+          <w:iCs/>
+          <w:color w:val="000000" w:themeColor="text1"/>
+          <w:sz w:val="22"/>
+          <w:szCs w:val="22"/>
+        </w:rPr>
+        <w:t>bin</w:t>
+      </w:r>
+      <w:proofErr w:type="spellEnd"/>
+      <w:r>
+        <w:rPr>
+          <w:rFonts w:ascii="Consolas" w:hAnsi="Consolas"/>
+          <w:i/>
+          <w:iCs/>
+          <w:color w:val="000000" w:themeColor="text1"/>
+          <w:sz w:val="22"/>
+          <w:szCs w:val="22"/>
+        </w:rPr>
+        <w:t>/</w:t>
+      </w:r>
+      <w:r>
+        <w:rPr>
+          <w:rFonts w:ascii="Consolas" w:hAnsi="Consolas"/>
+          <w:i/>
+          <w:iCs/>
+          <w:color w:val="000000" w:themeColor="text1"/>
+          <w:sz w:val="22"/>
+          <w:szCs w:val="22"/>
+        </w:rPr>
         <w:t>"</w:t>
       </w:r>
       <w:r>
@@ -2158,7 +2382,7 @@
     </w:p>
     <w:p>
       <w:pPr>
-        <w:pStyle w:val="Prrafodelista"/>
+        <w:pStyle w:val="ListParagraph"/>
         <w:numPr>
           <w:ilvl w:val="0"/>
           <w:numId w:val="4"/>
@@ -2182,12 +2406,26 @@
           <w:color w:val="000000" w:themeColor="text1"/>
           <w:lang w:val="en-US"/>
         </w:rPr>
-        <w:t xml:space="preserve"> CICFlowMeter. </w:t>
-      </w:r>
-    </w:p>
-    <w:p>
-      <w:pPr>
-        <w:pStyle w:val="Prrafodelista"/>
+        <w:t xml:space="preserve"> </w:t>
+      </w:r>
+      <w:r>
+        <w:rPr>
+          <w:color w:val="000000" w:themeColor="text1"/>
+          <w:lang w:val="en-US"/>
+        </w:rPr>
+        <w:t>DeepStack-IDS-V1.0</w:t>
+      </w:r>
+      <w:r>
+        <w:rPr>
+          <w:color w:val="000000" w:themeColor="text1"/>
+          <w:lang w:val="en-US"/>
+        </w:rPr>
+        <w:t xml:space="preserve">. </w:t>
+      </w:r>
+    </w:p>
+    <w:p>
+      <w:pPr>
+        <w:pStyle w:val="ListParagraph"/>
         <w:numPr>
           <w:ilvl w:val="0"/>
           <w:numId w:val="4"/>
@@ -2211,12 +2449,26 @@
           <w:color w:val="000000" w:themeColor="text1"/>
           <w:lang w:val="en-US"/>
         </w:rPr>
-        <w:t xml:space="preserve"> CICFlowMeter.bat</w:t>
-      </w:r>
-    </w:p>
-    <w:p>
-      <w:pPr>
-        <w:pStyle w:val="Ttulo1"/>
+        <w:t xml:space="preserve"> </w:t>
+      </w:r>
+      <w:r>
+        <w:rPr>
+          <w:color w:val="000000" w:themeColor="text1"/>
+          <w:lang w:val="en-US"/>
+        </w:rPr>
+        <w:t>DeepStack-IDS-V1.0</w:t>
+      </w:r>
+      <w:r>
+        <w:rPr>
+          <w:color w:val="000000" w:themeColor="text1"/>
+          <w:lang w:val="en-US"/>
+        </w:rPr>
+        <w:t>.bat</w:t>
+      </w:r>
+    </w:p>
+    <w:p>
+      <w:pPr>
+        <w:pStyle w:val="Heading1"/>
         <w:rPr>
           <w:color w:val="002060"/>
         </w:rPr>
@@ -2233,7 +2485,7 @@
     </w:p>
     <w:p>
       <w:pPr>
-        <w:pStyle w:val="Ttulo2"/>
+        <w:pStyle w:val="Heading2"/>
         <w:rPr>
           <w:color w:val="0F4761" w:themeColor="accent1" w:themeShade="BF"/>
         </w:rPr>
@@ -2249,7 +2501,7 @@
     </w:p>
     <w:p>
       <w:pPr>
-        <w:pStyle w:val="Prrafodelista"/>
+        <w:pStyle w:val="ListParagraph"/>
         <w:numPr>
           <w:ilvl w:val="0"/>
           <w:numId w:val="3"/>
@@ -2287,7 +2539,7 @@
     </w:p>
     <w:p>
       <w:pPr>
-        <w:pStyle w:val="Prrafodelista"/>
+        <w:pStyle w:val="ListParagraph"/>
         <w:numPr>
           <w:ilvl w:val="0"/>
           <w:numId w:val="3"/>
@@ -2306,7 +2558,7 @@
     </w:p>
     <w:p>
       <w:pPr>
-        <w:pStyle w:val="Prrafodelista"/>
+        <w:pStyle w:val="ListParagraph"/>
         <w:numPr>
           <w:ilvl w:val="0"/>
           <w:numId w:val="3"/>
@@ -2320,12 +2572,28 @@
         <w:t>Linux:</w:t>
       </w:r>
       <w:r>
-        <w:t xml:space="preserve"> libpcap library.</w:t>
-      </w:r>
-    </w:p>
-    <w:p>
-      <w:pPr>
-        <w:pStyle w:val="Prrafodelista"/>
+        <w:t xml:space="preserve"> </w:t>
+      </w:r>
+      <w:proofErr w:type="spellStart"/>
+      <w:r>
+        <w:t>libpcap</w:t>
+      </w:r>
+      <w:proofErr w:type="spellEnd"/>
+      <w:r>
+        <w:t xml:space="preserve"> </w:t>
+      </w:r>
+      <w:proofErr w:type="spellStart"/>
+      <w:r>
+        <w:t>library</w:t>
+      </w:r>
+      <w:proofErr w:type="spellEnd"/>
+      <w:r>
+        <w:t>.</w:t>
+      </w:r>
+    </w:p>
+    <w:p>
+      <w:pPr>
+        <w:pStyle w:val="ListParagraph"/>
         <w:numPr>
           <w:ilvl w:val="0"/>
           <w:numId w:val="3"/>
@@ -2346,12 +2614,40 @@
         <w:rPr>
           <w:lang w:val="en-US"/>
         </w:rPr>
-        <w:t xml:space="preserve"> Wincap or Npcap library.</w:t>
-      </w:r>
-    </w:p>
-    <w:p>
-      <w:pPr>
-        <w:pStyle w:val="Ttulo2"/>
+        <w:t xml:space="preserve"> </w:t>
+      </w:r>
+      <w:proofErr w:type="spellStart"/>
+      <w:r>
+        <w:rPr>
+          <w:lang w:val="en-US"/>
+        </w:rPr>
+        <w:t>Wincap</w:t>
+      </w:r>
+      <w:proofErr w:type="spellEnd"/>
+      <w:r>
+        <w:rPr>
+          <w:lang w:val="en-US"/>
+        </w:rPr>
+        <w:t xml:space="preserve"> or </w:t>
+      </w:r>
+      <w:proofErr w:type="spellStart"/>
+      <w:r>
+        <w:rPr>
+          <w:lang w:val="en-US"/>
+        </w:rPr>
+        <w:t>Npcap</w:t>
+      </w:r>
+      <w:proofErr w:type="spellEnd"/>
+      <w:r>
+        <w:rPr>
+          <w:lang w:val="en-US"/>
+        </w:rPr>
+        <w:t xml:space="preserve"> library.</w:t>
+      </w:r>
+    </w:p>
+    <w:p>
+      <w:pPr>
+        <w:pStyle w:val="Heading2"/>
         <w:rPr>
           <w:color w:val="0F4761" w:themeColor="accent1" w:themeShade="BF"/>
         </w:rPr>
@@ -2403,7 +2699,7 @@
     </w:p>
     <w:p>
       <w:pPr>
-        <w:pStyle w:val="Ttulo2"/>
+        <w:pStyle w:val="Heading2"/>
         <w:rPr>
           <w:color w:val="0F4761" w:themeColor="accent1" w:themeShade="BF"/>
         </w:rPr>
@@ -2445,7 +2741,7 @@
     </w:p>
     <w:p>
       <w:pPr>
-        <w:pStyle w:val="Ttulo2"/>
+        <w:pStyle w:val="Heading2"/>
         <w:rPr>
           <w:color w:val="0F4761" w:themeColor="accent1" w:themeShade="BF"/>
         </w:rPr>
@@ -2474,22 +2770,20 @@
           <w:sz w:val="22"/>
           <w:szCs w:val="22"/>
         </w:rPr>
-        <w:t>"…/build/distributions"</w:t>
-      </w:r>
-      <w:r>
-        <w:t xml:space="preserve">. Posteriormente se debe copiar la carpeta en la ruta </w:t>
-      </w:r>
+        <w:t>"…/</w:t>
+      </w:r>
+      <w:proofErr w:type="spellStart"/>
       <w:r>
         <w:rPr>
           <w:rFonts w:ascii="Consolas" w:hAnsi="Consolas"/>
           <w:i/>
           <w:iCs/>
-          <w:color w:val="000000" w:themeColor="text1"/>
-          <w:sz w:val="22"/>
-          <w:szCs w:val="22"/>
-        </w:rPr>
-        <w:t>"</w:t>
-      </w:r>
+          <w:sz w:val="22"/>
+          <w:szCs w:val="22"/>
+        </w:rPr>
+        <w:t>build</w:t>
+      </w:r>
+      <w:proofErr w:type="spellEnd"/>
       <w:r>
         <w:rPr>
           <w:rFonts w:ascii="Consolas" w:hAnsi="Consolas"/>
@@ -2498,22 +2792,20 @@
           <w:sz w:val="22"/>
           <w:szCs w:val="22"/>
         </w:rPr>
-        <w:t>src/ddos-models</w:t>
-      </w:r>
+        <w:t>/</w:t>
+      </w:r>
+      <w:proofErr w:type="spellStart"/>
       <w:r>
         <w:rPr>
           <w:rFonts w:ascii="Consolas" w:hAnsi="Consolas"/>
           <w:i/>
           <w:iCs/>
-          <w:color w:val="000000" w:themeColor="text1"/>
-          <w:sz w:val="22"/>
-          <w:szCs w:val="22"/>
-        </w:rPr>
-        <w:t>"</w:t>
-      </w:r>
-      <w:r>
-        <w:t xml:space="preserve"> hacia la ruta correspondiente dentro de la carpeta </w:t>
-      </w:r>
+          <w:sz w:val="22"/>
+          <w:szCs w:val="22"/>
+        </w:rPr>
+        <w:t>distributions</w:t>
+      </w:r>
+      <w:proofErr w:type="spellEnd"/>
       <w:r>
         <w:rPr>
           <w:rFonts w:ascii="Consolas" w:hAnsi="Consolas"/>
@@ -2522,10 +2814,10 @@
           <w:sz w:val="22"/>
           <w:szCs w:val="22"/>
         </w:rPr>
-        <w:t>bin</w:t>
-      </w:r>
-      <w:r>
-        <w:t xml:space="preserve"> del archivo descomprimido. Como resultado debe existir una ruta </w:t>
+        <w:t>"</w:t>
+      </w:r>
+      <w:r>
+        <w:t xml:space="preserve">. Posteriormente se debe copiar la carpeta en la ruta </w:t>
       </w:r>
       <w:r>
         <w:rPr>
@@ -2536,8 +2828,9 @@
           <w:sz w:val="22"/>
           <w:szCs w:val="22"/>
         </w:rPr>
-        <w:t>"&lt;</w:t>
-      </w:r>
+        <w:t>"</w:t>
+      </w:r>
+      <w:proofErr w:type="spellStart"/>
       <w:r>
         <w:rPr>
           <w:rFonts w:ascii="Consolas" w:hAnsi="Consolas"/>
@@ -2546,8 +2839,149 @@
           <w:sz w:val="22"/>
           <w:szCs w:val="22"/>
         </w:rPr>
-        <w:t>CarpetaDescomprimida&gt;/bin/src/ddos-models</w:t>
-      </w:r>
+        <w:t>src</w:t>
+      </w:r>
+      <w:proofErr w:type="spellEnd"/>
+      <w:r>
+        <w:rPr>
+          <w:rFonts w:ascii="Consolas" w:hAnsi="Consolas"/>
+          <w:i/>
+          <w:iCs/>
+          <w:sz w:val="22"/>
+          <w:szCs w:val="22"/>
+        </w:rPr>
+        <w:t>/</w:t>
+      </w:r>
+      <w:proofErr w:type="spellStart"/>
+      <w:r>
+        <w:rPr>
+          <w:rFonts w:ascii="Consolas" w:hAnsi="Consolas"/>
+          <w:i/>
+          <w:iCs/>
+          <w:sz w:val="22"/>
+          <w:szCs w:val="22"/>
+        </w:rPr>
+        <w:t>ddos-models</w:t>
+      </w:r>
+      <w:proofErr w:type="spellEnd"/>
+      <w:r>
+        <w:rPr>
+          <w:rFonts w:ascii="Consolas" w:hAnsi="Consolas"/>
+          <w:i/>
+          <w:iCs/>
+          <w:color w:val="000000" w:themeColor="text1"/>
+          <w:sz w:val="22"/>
+          <w:szCs w:val="22"/>
+        </w:rPr>
+        <w:t>"</w:t>
+      </w:r>
+      <w:r>
+        <w:t xml:space="preserve"> hacia la ruta correspondiente dentro de la carpeta </w:t>
+      </w:r>
+      <w:proofErr w:type="spellStart"/>
+      <w:r>
+        <w:rPr>
+          <w:rFonts w:ascii="Consolas" w:hAnsi="Consolas"/>
+          <w:i/>
+          <w:iCs/>
+          <w:sz w:val="22"/>
+          <w:szCs w:val="22"/>
+        </w:rPr>
+        <w:t>bin</w:t>
+      </w:r>
+      <w:proofErr w:type="spellEnd"/>
+      <w:r>
+        <w:t xml:space="preserve"> del archivo descomprimido. Como resultado debe existir una ruta </w:t>
+      </w:r>
+      <w:r>
+        <w:rPr>
+          <w:rFonts w:ascii="Consolas" w:hAnsi="Consolas"/>
+          <w:i/>
+          <w:iCs/>
+          <w:color w:val="000000" w:themeColor="text1"/>
+          <w:sz w:val="22"/>
+          <w:szCs w:val="22"/>
+        </w:rPr>
+        <w:t>"&lt;</w:t>
+      </w:r>
+      <w:proofErr w:type="spellStart"/>
+      <w:r>
+        <w:rPr>
+          <w:rFonts w:ascii="Consolas" w:hAnsi="Consolas"/>
+          <w:i/>
+          <w:iCs/>
+          <w:sz w:val="22"/>
+          <w:szCs w:val="22"/>
+        </w:rPr>
+        <w:t>CarpetaDescomprimida</w:t>
+      </w:r>
+      <w:proofErr w:type="spellEnd"/>
+      <w:r>
+        <w:rPr>
+          <w:rFonts w:ascii="Consolas" w:hAnsi="Consolas"/>
+          <w:i/>
+          <w:iCs/>
+          <w:sz w:val="22"/>
+          <w:szCs w:val="22"/>
+        </w:rPr>
+        <w:t>&gt;/</w:t>
+      </w:r>
+      <w:proofErr w:type="spellStart"/>
+      <w:r>
+        <w:rPr>
+          <w:rFonts w:ascii="Consolas" w:hAnsi="Consolas"/>
+          <w:i/>
+          <w:iCs/>
+          <w:sz w:val="22"/>
+          <w:szCs w:val="22"/>
+        </w:rPr>
+        <w:t>bin</w:t>
+      </w:r>
+      <w:proofErr w:type="spellEnd"/>
+      <w:r>
+        <w:rPr>
+          <w:rFonts w:ascii="Consolas" w:hAnsi="Consolas"/>
+          <w:i/>
+          <w:iCs/>
+          <w:sz w:val="22"/>
+          <w:szCs w:val="22"/>
+        </w:rPr>
+        <w:t>/</w:t>
+      </w:r>
+      <w:proofErr w:type="spellStart"/>
+      <w:r>
+        <w:rPr>
+          <w:rFonts w:ascii="Consolas" w:hAnsi="Consolas"/>
+          <w:i/>
+          <w:iCs/>
+          <w:sz w:val="22"/>
+          <w:szCs w:val="22"/>
+        </w:rPr>
+        <w:t>src</w:t>
+      </w:r>
+      <w:proofErr w:type="spellEnd"/>
+      <w:r>
+        <w:rPr>
+          <w:rFonts w:ascii="Consolas" w:hAnsi="Consolas"/>
+          <w:i/>
+          <w:iCs/>
+          <w:sz w:val="22"/>
+          <w:szCs w:val="22"/>
+        </w:rPr>
+        <w:t>/</w:t>
+      </w:r>
+      <w:proofErr w:type="spellStart"/>
+      <w:r>
+        <w:rPr>
+          <w:rFonts w:ascii="Consolas" w:hAnsi="Consolas"/>
+          <w:i/>
+          <w:iCs/>
+          <w:sz w:val="22"/>
+          <w:szCs w:val="22"/>
+        </w:rPr>
+        <w:t>ddos-models</w:t>
+      </w:r>
+      <w:proofErr w:type="spellEnd"/>
       <w:r>
         <w:rPr>
           <w:rFonts w:ascii="Consolas" w:hAnsi="Consolas"/>
@@ -2573,7 +3007,7 @@
       <w:hyperlink w:anchor="_Paso_2._Descompresión" w:history="1">
         <w:r>
           <w:rPr>
-            <w:rStyle w:val="Hipervnculo"/>
+            <w:rStyle w:val="Hyperlink"/>
             <w:b/>
             <w:bCs/>
             <w:color w:val="auto"/>
@@ -2582,13 +3016,24 @@
         </w:r>
         <w:r>
           <w:rPr>
-            <w:rStyle w:val="Hipervnculo"/>
+            <w:rStyle w:val="Hyperlink"/>
             <w:b/>
             <w:bCs/>
             <w:color w:val="auto"/>
           </w:rPr>
-          <w:t>aso 2 de la opción con archivos precompilados</w:t>
+          <w:t xml:space="preserve">aso 2 de la opción con archivos </w:t>
         </w:r>
+        <w:proofErr w:type="spellStart"/>
+        <w:r>
+          <w:rPr>
+            <w:rStyle w:val="Hyperlink"/>
+            <w:b/>
+            <w:bCs/>
+            <w:color w:val="auto"/>
+          </w:rPr>
+          <w:t>precompilados</w:t>
+        </w:r>
+        <w:proofErr w:type="spellEnd"/>
       </w:hyperlink>
       <w:r>
         <w:t>.</w:t>
@@ -2601,7 +3046,7 @@
     </w:p>
     <w:p>
       <w:pPr>
-        <w:pStyle w:val="Ttulo1"/>
+        <w:pStyle w:val="Heading1"/>
         <w:rPr>
           <w:color w:val="002060"/>
         </w:rPr>
@@ -2621,7 +3066,31 @@
         <w:jc w:val="both"/>
       </w:pPr>
       <w:r>
-        <w:t>La arquitectura recomendada para la instalación del sistema se basa en el uso de un sniffer conectado a un switch configurado con un puerto espejo (mirror port). Este enfoque permite que la herramienta capture y analice el tráfico de red sin interferir en la operación normal de los dispositivos conectados.</w:t>
+        <w:t xml:space="preserve">La arquitectura recomendada para la instalación del sistema se basa en el uso de un </w:t>
+      </w:r>
+      <w:proofErr w:type="spellStart"/>
+      <w:r>
+        <w:t>sniffer</w:t>
+      </w:r>
+      <w:proofErr w:type="spellEnd"/>
+      <w:r>
+        <w:t xml:space="preserve"> conectado a un switch configurado con un puerto espejo (</w:t>
+      </w:r>
+      <w:proofErr w:type="spellStart"/>
+      <w:r>
+        <w:t>mirror</w:t>
+      </w:r>
+      <w:proofErr w:type="spellEnd"/>
+      <w:r>
+        <w:t xml:space="preserve"> </w:t>
+      </w:r>
+      <w:proofErr w:type="spellStart"/>
+      <w:r>
+        <w:t>port</w:t>
+      </w:r>
+      <w:proofErr w:type="spellEnd"/>
+      <w:r>
+        <w:t>). Este enfoque permite que la herramienta capture y analice el tráfico de red sin interferir en la operación normal de los dispositivos conectados.</w:t>
       </w:r>
     </w:p>
     <w:p>
@@ -2629,7 +3098,15 @@
         <w:jc w:val="both"/>
       </w:pPr>
       <w:r>
-        <w:t>El switch debe estar ubicado en la puerta de entrada de la red o subred que se desea monitorear, de modo que todo el tráfico entrante y saliente pueda ser replicado hacia el sniffer.</w:t>
+        <w:t xml:space="preserve">El switch debe estar ubicado en la puerta de entrada de la red o subred que se desea monitorear, de modo que todo el tráfico entrante y saliente pueda ser replicado hacia el </w:t>
+      </w:r>
+      <w:proofErr w:type="spellStart"/>
+      <w:r>
+        <w:t>sniffer</w:t>
+      </w:r>
+      <w:proofErr w:type="spellEnd"/>
+      <w:r>
+        <w:t>.</w:t>
       </w:r>
     </w:p>
     <w:p>
@@ -2637,7 +3114,15 @@
         <w:jc w:val="both"/>
       </w:pPr>
       <w:r>
-        <w:t>El equipo que actúe como sniffer debe contar con la configuración básica del sistema (instalación del software y modelos) y estar conectado directamente al puerto espejo configurado en el switch.</w:t>
+        <w:t xml:space="preserve">El equipo que actúe como </w:t>
+      </w:r>
+      <w:proofErr w:type="spellStart"/>
+      <w:r>
+        <w:t>sniffer</w:t>
+      </w:r>
+      <w:proofErr w:type="spellEnd"/>
+      <w:r>
+        <w:t xml:space="preserve"> debe contar con la configuración básica del sistema (instalación del software y modelos) y estar conectado directamente al puerto espejo configurado en el switch.</w:t>
       </w:r>
     </w:p>
     <w:p>
@@ -2663,7 +3148,7 @@
           <w:color w:val="002060"/>
         </w:rPr>
         <w:drawing>
-          <wp:inline distT="0" distB="0" distL="0" distR="0" wp14:anchorId="2A9E35FD" wp14:editId="5538A29C">
+          <wp:inline distT="0" distB="0" distL="0" distR="0" wp14:anchorId="2A9E35FD" wp14:editId="0881CDC3">
             <wp:extent cx="3512126" cy="2652969"/>
             <wp:effectExtent l="0" t="0" r="0" b="0"/>
             <wp:docPr id="1070279421" name="Picture 1" descr="A diagram of a computer network"/>
@@ -2770,7 +3255,7 @@
     </w:p>
     <w:p>
       <w:pPr>
-        <w:pStyle w:val="Prrafodelista"/>
+        <w:pStyle w:val="ListParagraph"/>
         <w:numPr>
           <w:ilvl w:val="0"/>
           <w:numId w:val="2"/>
@@ -2780,6 +3265,7 @@
       <w:r>
         <w:t xml:space="preserve">El </w:t>
       </w:r>
+      <w:proofErr w:type="spellStart"/>
       <w:r>
         <w:rPr>
           <w:b/>
@@ -2787,13 +3273,14 @@
         </w:rPr>
         <w:t>router</w:t>
       </w:r>
+      <w:proofErr w:type="spellEnd"/>
       <w:r>
         <w:t xml:space="preserve"> conecta la red local con Internet.</w:t>
       </w:r>
     </w:p>
     <w:p>
       <w:pPr>
-        <w:pStyle w:val="Prrafodelista"/>
+        <w:pStyle w:val="ListParagraph"/>
         <w:numPr>
           <w:ilvl w:val="0"/>
           <w:numId w:val="2"/>
@@ -2811,12 +3298,36 @@
         <w:t>switch</w:t>
       </w:r>
       <w:r>
-        <w:t>, configurado con un mirror port, distribuye el tráfico hacia los equipos de la red interna y, simultáneamente, lo replica hacia el sniffer.</w:t>
-      </w:r>
-    </w:p>
-    <w:p>
-      <w:pPr>
-        <w:pStyle w:val="Prrafodelista"/>
+        <w:t xml:space="preserve">, configurado con un </w:t>
+      </w:r>
+      <w:proofErr w:type="spellStart"/>
+      <w:r>
+        <w:t>mirror</w:t>
+      </w:r>
+      <w:proofErr w:type="spellEnd"/>
+      <w:r>
+        <w:t xml:space="preserve"> </w:t>
+      </w:r>
+      <w:proofErr w:type="spellStart"/>
+      <w:r>
+        <w:t>port</w:t>
+      </w:r>
+      <w:proofErr w:type="spellEnd"/>
+      <w:r>
+        <w:t xml:space="preserve">, distribuye el tráfico hacia los equipos de la red interna y, simultáneamente, lo replica hacia el </w:t>
+      </w:r>
+      <w:proofErr w:type="spellStart"/>
+      <w:r>
+        <w:t>sniffer</w:t>
+      </w:r>
+      <w:proofErr w:type="spellEnd"/>
+      <w:r>
+        <w:t>.</w:t>
+      </w:r>
+    </w:p>
+    <w:p>
+      <w:pPr>
+        <w:pStyle w:val="ListParagraph"/>
         <w:numPr>
           <w:ilvl w:val="0"/>
           <w:numId w:val="2"/>
@@ -2826,6 +3337,7 @@
       <w:r>
         <w:t xml:space="preserve">El </w:t>
       </w:r>
+      <w:proofErr w:type="spellStart"/>
       <w:r>
         <w:rPr>
           <w:b/>
@@ -2833,6 +3345,7 @@
         </w:rPr>
         <w:t>sniffer</w:t>
       </w:r>
+      <w:proofErr w:type="spellEnd"/>
       <w:r>
         <w:t xml:space="preserve"> ejecuta la herramienta para analizar los flujos de red y detectar comportamientos sospechosos.</w:t>
       </w:r>
@@ -2847,7 +3360,7 @@
     </w:p>
     <w:p>
       <w:pPr>
-        <w:pStyle w:val="Ttulo1"/>
+        <w:pStyle w:val="Heading1"/>
         <w:rPr>
           <w:color w:val="002060"/>
         </w:rPr>
@@ -2858,7 +3371,21 @@
           <w:color w:val="002060"/>
         </w:rPr>
         <w:lastRenderedPageBreak/>
-        <w:t>Arquitecturas de Machine Learning Personalizadas</w:t>
+        <w:t xml:space="preserve">Arquitecturas de Machine </w:t>
+      </w:r>
+      <w:proofErr w:type="spellStart"/>
+      <w:r>
+        <w:rPr>
+          <w:color w:val="002060"/>
+        </w:rPr>
+        <w:t>Learning</w:t>
+      </w:r>
+      <w:proofErr w:type="spellEnd"/>
+      <w:r>
+        <w:rPr>
+          <w:color w:val="002060"/>
+        </w:rPr>
+        <w:t xml:space="preserve"> Personalizadas</w:t>
       </w:r>
       <w:bookmarkEnd w:id="15"/>
     </w:p>
@@ -2873,7 +3400,21 @@
         <w:rPr>
           <w:color w:val="000000" w:themeColor="text1"/>
         </w:rPr>
-        <w:t>Con el fin de utilizar arquitecturas o modelos de Machine Learning distintos al predeterminado, es necesario tener en cuenta las siguientes consideraciones:</w:t>
+        <w:t xml:space="preserve">Con el fin de utilizar arquitecturas o modelos de Machine </w:t>
+      </w:r>
+      <w:proofErr w:type="spellStart"/>
+      <w:r>
+        <w:rPr>
+          <w:color w:val="000000" w:themeColor="text1"/>
+        </w:rPr>
+        <w:t>Learning</w:t>
+      </w:r>
+      <w:proofErr w:type="spellEnd"/>
+      <w:r>
+        <w:rPr>
+          <w:color w:val="000000" w:themeColor="text1"/>
+        </w:rPr>
+        <w:t xml:space="preserve"> distintos al predeterminado, es necesario tener en cuenta las siguientes consideraciones:</w:t>
       </w:r>
     </w:p>
     <w:p>
@@ -2908,34 +3449,31 @@
           <w:sz w:val="22"/>
           <w:szCs w:val="22"/>
         </w:rPr>
-        <w:t>…/CICFlowMeter-4.0-Detector/bin/src/ddos-models/</w:t>
+        <w:t>…/</w:t>
       </w:r>
       <w:r>
         <w:rPr>
           <w:rFonts w:ascii="Consolas" w:hAnsi="Consolas"/>
           <w:i/>
           <w:iCs/>
-          <w:sz w:val="22"/>
-          <w:szCs w:val="22"/>
-        </w:rPr>
-        <w:t>"</w:t>
-      </w:r>
-      <w:r>
-        <w:rPr>
-          <w:color w:val="000000" w:themeColor="text1"/>
-        </w:rPr>
-        <w:t xml:space="preserve"> se debe crear una carpeta </w:t>
+          <w:color w:val="000000" w:themeColor="text1"/>
+          <w:sz w:val="22"/>
+          <w:szCs w:val="22"/>
+        </w:rPr>
+        <w:t>DeepStack-IDS-V1.0</w:t>
       </w:r>
       <w:r>
         <w:rPr>
           <w:rFonts w:ascii="Consolas" w:hAnsi="Consolas"/>
           <w:i/>
           <w:iCs/>
-          <w:sz w:val="22"/>
-          <w:szCs w:val="22"/>
-        </w:rPr>
-        <w:t>"</w:t>
-      </w:r>
+          <w:color w:val="000000" w:themeColor="text1"/>
+          <w:sz w:val="22"/>
+          <w:szCs w:val="22"/>
+        </w:rPr>
+        <w:t>/</w:t>
+      </w:r>
+      <w:proofErr w:type="spellStart"/>
       <w:r>
         <w:rPr>
           <w:rFonts w:ascii="Consolas" w:hAnsi="Consolas"/>
@@ -2945,23 +3483,120 @@
           <w:sz w:val="22"/>
           <w:szCs w:val="22"/>
         </w:rPr>
-        <w:t>modelos</w:t>
-      </w:r>
+        <w:t>bin</w:t>
+      </w:r>
+      <w:proofErr w:type="spellEnd"/>
       <w:r>
         <w:rPr>
           <w:rFonts w:ascii="Consolas" w:hAnsi="Consolas"/>
           <w:i/>
           <w:iCs/>
-          <w:sz w:val="22"/>
-          <w:szCs w:val="22"/>
-        </w:rPr>
-        <w:t>"</w:t>
-      </w:r>
-      <w:r>
-        <w:rPr>
+          <w:color w:val="000000" w:themeColor="text1"/>
+          <w:sz w:val="22"/>
+          <w:szCs w:val="22"/>
+        </w:rPr>
+        <w:t>/</w:t>
+      </w:r>
+      <w:proofErr w:type="spellStart"/>
+      <w:r>
+        <w:rPr>
+          <w:rFonts w:ascii="Consolas" w:hAnsi="Consolas"/>
           <w:i/>
           <w:iCs/>
           <w:color w:val="000000" w:themeColor="text1"/>
+          <w:sz w:val="22"/>
+          <w:szCs w:val="22"/>
+        </w:rPr>
+        <w:t>src</w:t>
+      </w:r>
+      <w:proofErr w:type="spellEnd"/>
+      <w:r>
+        <w:rPr>
+          <w:rFonts w:ascii="Consolas" w:hAnsi="Consolas"/>
+          <w:i/>
+          <w:iCs/>
+          <w:color w:val="000000" w:themeColor="text1"/>
+          <w:sz w:val="22"/>
+          <w:szCs w:val="22"/>
+        </w:rPr>
+        <w:t>/</w:t>
+      </w:r>
+      <w:proofErr w:type="spellStart"/>
+      <w:r>
+        <w:rPr>
+          <w:rFonts w:ascii="Consolas" w:hAnsi="Consolas"/>
+          <w:i/>
+          <w:iCs/>
+          <w:color w:val="000000" w:themeColor="text1"/>
+          <w:sz w:val="22"/>
+          <w:szCs w:val="22"/>
+        </w:rPr>
+        <w:t>ddos-models</w:t>
+      </w:r>
+      <w:proofErr w:type="spellEnd"/>
+      <w:r>
+        <w:rPr>
+          <w:rFonts w:ascii="Consolas" w:hAnsi="Consolas"/>
+          <w:i/>
+          <w:iCs/>
+          <w:color w:val="000000" w:themeColor="text1"/>
+          <w:sz w:val="22"/>
+          <w:szCs w:val="22"/>
+        </w:rPr>
+        <w:t>/</w:t>
+      </w:r>
+      <w:r>
+        <w:rPr>
+          <w:rFonts w:ascii="Consolas" w:hAnsi="Consolas"/>
+          <w:i/>
+          <w:iCs/>
+          <w:sz w:val="22"/>
+          <w:szCs w:val="22"/>
+        </w:rPr>
+        <w:t>"</w:t>
+      </w:r>
+      <w:r>
+        <w:rPr>
+          <w:color w:val="000000" w:themeColor="text1"/>
+        </w:rPr>
+        <w:t xml:space="preserve"> se debe crear una carpeta </w:t>
+      </w:r>
+      <w:r>
+        <w:rPr>
+          <w:rFonts w:ascii="Consolas" w:hAnsi="Consolas"/>
+          <w:i/>
+          <w:iCs/>
+          <w:sz w:val="22"/>
+          <w:szCs w:val="22"/>
+        </w:rPr>
+        <w:t>"</w:t>
+      </w:r>
+      <w:r>
+        <w:rPr>
+          <w:rFonts w:ascii="Consolas" w:hAnsi="Consolas"/>
+          <w:i/>
+          <w:iCs/>
+          <w:color w:val="000000" w:themeColor="text1"/>
+          <w:sz w:val="22"/>
+          <w:szCs w:val="22"/>
+        </w:rPr>
+        <w:t>modelos</w:t>
+      </w:r>
+      <w:r>
+        <w:rPr>
+          <w:rFonts w:ascii="Consolas" w:hAnsi="Consolas"/>
+          <w:i/>
+          <w:iCs/>
+          <w:sz w:val="22"/>
+          <w:szCs w:val="22"/>
+        </w:rPr>
+        <w:t>"</w:t>
+      </w:r>
+      <w:r>
+        <w:rPr>
+          <w:i/>
+          <w:iCs/>
+          <w:color w:val="000000" w:themeColor="text1"/>
         </w:rPr>
         <w:t>.</w:t>
       </w:r>
@@ -2986,6 +3621,7 @@
         </w:rPr>
         <w:t xml:space="preserve"> en el cual se cree una clase que extienda </w:t>
       </w:r>
+      <w:proofErr w:type="spellStart"/>
       <w:r>
         <w:rPr>
           <w:rFonts w:ascii="Consolas" w:hAnsi="Consolas"/>
@@ -2997,6 +3633,7 @@
         </w:rPr>
         <w:t>MLModel</w:t>
       </w:r>
+      <w:proofErr w:type="spellEnd"/>
       <w:r>
         <w:rPr>
           <w:b/>
@@ -3029,14 +3666,25 @@
         </w:rPr>
         <w:t>"</w:t>
       </w:r>
-      <w:r>
-        <w:rPr>
-          <w:rFonts w:ascii="Consolas" w:hAnsi="Consolas"/>
-          <w:color w:val="000000" w:themeColor="text1"/>
-          <w:sz w:val="22"/>
-          <w:szCs w:val="22"/>
-        </w:rPr>
-        <w:t>load()</w:t>
+      <w:proofErr w:type="gramStart"/>
+      <w:r>
+        <w:rPr>
+          <w:rFonts w:ascii="Consolas" w:hAnsi="Consolas"/>
+          <w:color w:val="000000" w:themeColor="text1"/>
+          <w:sz w:val="22"/>
+          <w:szCs w:val="22"/>
+        </w:rPr>
+        <w:t>load(</w:t>
+      </w:r>
+      <w:proofErr w:type="gramEnd"/>
+      <w:r>
+        <w:rPr>
+          <w:rFonts w:ascii="Consolas" w:hAnsi="Consolas"/>
+          <w:color w:val="000000" w:themeColor="text1"/>
+          <w:sz w:val="22"/>
+          <w:szCs w:val="22"/>
+        </w:rPr>
+        <w:t>)</w:t>
       </w:r>
       <w:r>
         <w:rPr>
@@ -3060,14 +3708,56 @@
         </w:rPr>
         <w:t>"</w:t>
       </w:r>
-      <w:r>
-        <w:rPr>
-          <w:rFonts w:ascii="Consolas" w:hAnsi="Consolas"/>
-          <w:color w:val="000000" w:themeColor="text1"/>
-          <w:sz w:val="22"/>
-          <w:szCs w:val="22"/>
-        </w:rPr>
-        <w:t>predict(data_frame)</w:t>
+      <w:proofErr w:type="spellStart"/>
+      <w:r>
+        <w:rPr>
+          <w:rFonts w:ascii="Consolas" w:hAnsi="Consolas"/>
+          <w:color w:val="000000" w:themeColor="text1"/>
+          <w:sz w:val="22"/>
+          <w:szCs w:val="22"/>
+        </w:rPr>
+        <w:t>predict</w:t>
+      </w:r>
+      <w:proofErr w:type="spellEnd"/>
+      <w:r>
+        <w:rPr>
+          <w:rFonts w:ascii="Consolas" w:hAnsi="Consolas"/>
+          <w:color w:val="000000" w:themeColor="text1"/>
+          <w:sz w:val="22"/>
+          <w:szCs w:val="22"/>
+        </w:rPr>
+        <w:t>(</w:t>
+      </w:r>
+      <w:proofErr w:type="spellStart"/>
+      <w:r>
+        <w:rPr>
+          <w:rFonts w:ascii="Consolas" w:hAnsi="Consolas"/>
+          <w:color w:val="000000" w:themeColor="text1"/>
+          <w:sz w:val="22"/>
+          <w:szCs w:val="22"/>
+        </w:rPr>
+        <w:t>data_</w:t>
+      </w:r>
+      <w:proofErr w:type="gramStart"/>
+      <w:r>
+        <w:rPr>
+          <w:rFonts w:ascii="Consolas" w:hAnsi="Consolas"/>
+          <w:color w:val="000000" w:themeColor="text1"/>
+          <w:sz w:val="22"/>
+          <w:szCs w:val="22"/>
+        </w:rPr>
+        <w:t>frame</w:t>
+      </w:r>
+      <w:proofErr w:type="spellEnd"/>
+      <w:proofErr w:type="gramEnd"/>
+      <w:r>
+        <w:rPr>
+          <w:rFonts w:ascii="Consolas" w:hAnsi="Consolas"/>
+          <w:color w:val="000000" w:themeColor="text1"/>
+          <w:sz w:val="22"/>
+          <w:szCs w:val="22"/>
+        </w:rPr>
+        <w:t>)</w:t>
       </w:r>
       <w:r>
         <w:rPr>
@@ -3105,14 +3795,56 @@
         </w:rPr>
         <w:t>"</w:t>
       </w:r>
-      <w:r>
-        <w:rPr>
-          <w:rFonts w:ascii="Consolas" w:hAnsi="Consolas"/>
-          <w:color w:val="000000" w:themeColor="text1"/>
-          <w:sz w:val="22"/>
-          <w:szCs w:val="22"/>
-        </w:rPr>
-        <w:t>predict(data_frame)</w:t>
+      <w:proofErr w:type="spellStart"/>
+      <w:r>
+        <w:rPr>
+          <w:rFonts w:ascii="Consolas" w:hAnsi="Consolas"/>
+          <w:color w:val="000000" w:themeColor="text1"/>
+          <w:sz w:val="22"/>
+          <w:szCs w:val="22"/>
+        </w:rPr>
+        <w:t>predict</w:t>
+      </w:r>
+      <w:proofErr w:type="spellEnd"/>
+      <w:r>
+        <w:rPr>
+          <w:rFonts w:ascii="Consolas" w:hAnsi="Consolas"/>
+          <w:color w:val="000000" w:themeColor="text1"/>
+          <w:sz w:val="22"/>
+          <w:szCs w:val="22"/>
+        </w:rPr>
+        <w:t>(</w:t>
+      </w:r>
+      <w:proofErr w:type="spellStart"/>
+      <w:r>
+        <w:rPr>
+          <w:rFonts w:ascii="Consolas" w:hAnsi="Consolas"/>
+          <w:color w:val="000000" w:themeColor="text1"/>
+          <w:sz w:val="22"/>
+          <w:szCs w:val="22"/>
+        </w:rPr>
+        <w:t>data_</w:t>
+      </w:r>
+      <w:proofErr w:type="gramStart"/>
+      <w:r>
+        <w:rPr>
+          <w:rFonts w:ascii="Consolas" w:hAnsi="Consolas"/>
+          <w:color w:val="000000" w:themeColor="text1"/>
+          <w:sz w:val="22"/>
+          <w:szCs w:val="22"/>
+        </w:rPr>
+        <w:t>frame</w:t>
+      </w:r>
+      <w:proofErr w:type="spellEnd"/>
+      <w:proofErr w:type="gramEnd"/>
+      <w:r>
+        <w:rPr>
+          <w:rFonts w:ascii="Consolas" w:hAnsi="Consolas"/>
+          <w:color w:val="000000" w:themeColor="text1"/>
+          <w:sz w:val="22"/>
+          <w:szCs w:val="22"/>
+        </w:rPr>
+        <w:t>)</w:t>
       </w:r>
       <w:r>
         <w:rPr>
@@ -3126,7 +3858,21 @@
         <w:rPr>
           <w:color w:val="000000" w:themeColor="text1"/>
         </w:rPr>
-        <w:t xml:space="preserve"> recibe un dataframe de pandas con una única fila que contiene las características extraídas de un flujo detectado por la herramienta.</w:t>
+        <w:t xml:space="preserve"> recibe un </w:t>
+      </w:r>
+      <w:proofErr w:type="spellStart"/>
+      <w:r>
+        <w:rPr>
+          <w:color w:val="000000" w:themeColor="text1"/>
+        </w:rPr>
+        <w:t>dataframe</w:t>
+      </w:r>
+      <w:proofErr w:type="spellEnd"/>
+      <w:r>
+        <w:rPr>
+          <w:color w:val="000000" w:themeColor="text1"/>
+        </w:rPr>
+        <w:t xml:space="preserve"> de pandas con una única fila que contiene las características extraídas de un flujo detectado por la herramienta.</w:t>
       </w:r>
     </w:p>
     <w:p>
@@ -3249,8 +3995,42 @@
           <w:szCs w:val="22"/>
           <w:lang w:val="en-US"/>
         </w:rPr>
-        <w:t>from default_model import model as default_model_instance</w:t>
-      </w:r>
+        <w:t xml:space="preserve">from </w:t>
+      </w:r>
+      <w:proofErr w:type="spellStart"/>
+      <w:r>
+        <w:rPr>
+          <w:rFonts w:ascii="Consolas" w:hAnsi="Consolas"/>
+          <w:color w:val="000000" w:themeColor="text1"/>
+          <w:sz w:val="22"/>
+          <w:szCs w:val="22"/>
+          <w:lang w:val="en-US"/>
+        </w:rPr>
+        <w:t>default_model</w:t>
+      </w:r>
+      <w:proofErr w:type="spellEnd"/>
+      <w:r>
+        <w:rPr>
+          <w:rFonts w:ascii="Consolas" w:hAnsi="Consolas"/>
+          <w:color w:val="000000" w:themeColor="text1"/>
+          <w:sz w:val="22"/>
+          <w:szCs w:val="22"/>
+          <w:lang w:val="en-US"/>
+        </w:rPr>
+        <w:t xml:space="preserve"> import model as </w:t>
+      </w:r>
+      <w:proofErr w:type="spellStart"/>
+      <w:r>
+        <w:rPr>
+          <w:rFonts w:ascii="Consolas" w:hAnsi="Consolas"/>
+          <w:color w:val="000000" w:themeColor="text1"/>
+          <w:sz w:val="22"/>
+          <w:szCs w:val="22"/>
+          <w:lang w:val="en-US"/>
+        </w:rPr>
+        <w:t>default_model_instance</w:t>
+      </w:r>
+      <w:proofErr w:type="spellEnd"/>
     </w:p>
     <w:p>
       <w:pPr>
@@ -3273,8 +4053,42 @@
           <w:szCs w:val="22"/>
           <w:lang w:val="en-US"/>
         </w:rPr>
-        <w:t>from ml_model import MLModel</w:t>
-      </w:r>
+        <w:t xml:space="preserve">from </w:t>
+      </w:r>
+      <w:proofErr w:type="spellStart"/>
+      <w:r>
+        <w:rPr>
+          <w:rFonts w:ascii="Consolas" w:hAnsi="Consolas"/>
+          <w:color w:val="000000" w:themeColor="text1"/>
+          <w:sz w:val="22"/>
+          <w:szCs w:val="22"/>
+          <w:lang w:val="en-US"/>
+        </w:rPr>
+        <w:t>ml_model</w:t>
+      </w:r>
+      <w:proofErr w:type="spellEnd"/>
+      <w:r>
+        <w:rPr>
+          <w:rFonts w:ascii="Consolas" w:hAnsi="Consolas"/>
+          <w:color w:val="000000" w:themeColor="text1"/>
+          <w:sz w:val="22"/>
+          <w:szCs w:val="22"/>
+          <w:lang w:val="en-US"/>
+        </w:rPr>
+        <w:t xml:space="preserve"> import </w:t>
+      </w:r>
+      <w:proofErr w:type="spellStart"/>
+      <w:r>
+        <w:rPr>
+          <w:rFonts w:ascii="Consolas" w:hAnsi="Consolas"/>
+          <w:color w:val="000000" w:themeColor="text1"/>
+          <w:sz w:val="22"/>
+          <w:szCs w:val="22"/>
+          <w:lang w:val="en-US"/>
+        </w:rPr>
+        <w:t>MLModel</w:t>
+      </w:r>
+      <w:proofErr w:type="spellEnd"/>
     </w:p>
     <w:p>
       <w:pPr>
@@ -3311,8 +4125,21 @@
           <w:szCs w:val="22"/>
           <w:lang w:val="en-US"/>
         </w:rPr>
-        <w:t>class Model(</w:t>
-      </w:r>
+        <w:t xml:space="preserve">class </w:t>
+      </w:r>
+      <w:proofErr w:type="gramStart"/>
+      <w:r>
+        <w:rPr>
+          <w:rFonts w:ascii="Consolas" w:hAnsi="Consolas"/>
+          <w:color w:val="000000" w:themeColor="text1"/>
+          <w:sz w:val="22"/>
+          <w:szCs w:val="22"/>
+          <w:lang w:val="en-US"/>
+        </w:rPr>
+        <w:t>Model(</w:t>
+      </w:r>
+      <w:proofErr w:type="spellStart"/>
+      <w:proofErr w:type="gramEnd"/>
       <w:r>
         <w:rPr>
           <w:rFonts w:ascii="Consolas" w:hAnsi="Consolas"/>
@@ -3324,6 +4151,7 @@
         </w:rPr>
         <w:t>MLModel</w:t>
       </w:r>
+      <w:proofErr w:type="spellEnd"/>
       <w:r>
         <w:rPr>
           <w:rFonts w:ascii="Consolas" w:hAnsi="Consolas"/>
@@ -3394,7 +4222,29 @@
           <w:szCs w:val="22"/>
           <w:lang w:val="en-US"/>
         </w:rPr>
-        <w:t>        """Load the machine learning models from file system."""</w:t>
+        <w:t xml:space="preserve">        """Load the machine learning models from file </w:t>
+      </w:r>
+      <w:proofErr w:type="gramStart"/>
+      <w:r>
+        <w:rPr>
+          <w:rFonts w:ascii="Consolas" w:hAnsi="Consolas"/>
+          <w:color w:val="000000" w:themeColor="text1"/>
+          <w:sz w:val="22"/>
+          <w:szCs w:val="22"/>
+          <w:lang w:val="en-US"/>
+        </w:rPr>
+        <w:t>system."</w:t>
+      </w:r>
+      <w:proofErr w:type="gramEnd"/>
+      <w:r>
+        <w:rPr>
+          <w:rFonts w:ascii="Consolas" w:hAnsi="Consolas"/>
+          <w:color w:val="000000" w:themeColor="text1"/>
+          <w:sz w:val="22"/>
+          <w:szCs w:val="22"/>
+          <w:lang w:val="en-US"/>
+        </w:rPr>
+        <w:t>""</w:t>
       </w:r>
     </w:p>
     <w:p>
@@ -3442,7 +4292,41 @@
           <w:szCs w:val="22"/>
           <w:lang w:val="en-US"/>
         </w:rPr>
-        <w:t>        return default_model_instance.load()</w:t>
+        <w:t xml:space="preserve">        return </w:t>
+      </w:r>
+      <w:proofErr w:type="spellStart"/>
+      <w:r>
+        <w:rPr>
+          <w:rFonts w:ascii="Consolas" w:hAnsi="Consolas"/>
+          <w:color w:val="000000" w:themeColor="text1"/>
+          <w:sz w:val="22"/>
+          <w:szCs w:val="22"/>
+          <w:lang w:val="en-US"/>
+        </w:rPr>
+        <w:t>default_model_</w:t>
+      </w:r>
+      <w:proofErr w:type="gramStart"/>
+      <w:r>
+        <w:rPr>
+          <w:rFonts w:ascii="Consolas" w:hAnsi="Consolas"/>
+          <w:color w:val="000000" w:themeColor="text1"/>
+          <w:sz w:val="22"/>
+          <w:szCs w:val="22"/>
+          <w:lang w:val="en-US"/>
+        </w:rPr>
+        <w:t>instance.load</w:t>
+      </w:r>
+      <w:proofErr w:type="spellEnd"/>
+      <w:proofErr w:type="gramEnd"/>
+      <w:r>
+        <w:rPr>
+          <w:rFonts w:ascii="Consolas" w:hAnsi="Consolas"/>
+          <w:color w:val="000000" w:themeColor="text1"/>
+          <w:sz w:val="22"/>
+          <w:szCs w:val="22"/>
+          <w:lang w:val="en-US"/>
+        </w:rPr>
+        <w:t>()</w:t>
       </w:r>
     </w:p>
     <w:p>
@@ -3480,7 +4364,51 @@
           <w:szCs w:val="22"/>
           <w:lang w:val="en-US"/>
         </w:rPr>
-        <w:t>    def predict(self, df) -&gt; str | None:</w:t>
+        <w:t xml:space="preserve">    def </w:t>
+      </w:r>
+      <w:proofErr w:type="gramStart"/>
+      <w:r>
+        <w:rPr>
+          <w:rFonts w:ascii="Consolas" w:hAnsi="Consolas"/>
+          <w:color w:val="000000" w:themeColor="text1"/>
+          <w:sz w:val="22"/>
+          <w:szCs w:val="22"/>
+          <w:lang w:val="en-US"/>
+        </w:rPr>
+        <w:t>predict(</w:t>
+      </w:r>
+      <w:proofErr w:type="gramEnd"/>
+      <w:r>
+        <w:rPr>
+          <w:rFonts w:ascii="Consolas" w:hAnsi="Consolas"/>
+          <w:color w:val="000000" w:themeColor="text1"/>
+          <w:sz w:val="22"/>
+          <w:szCs w:val="22"/>
+          <w:lang w:val="en-US"/>
+        </w:rPr>
+        <w:t xml:space="preserve">self, </w:t>
+      </w:r>
+      <w:proofErr w:type="spellStart"/>
+      <w:r>
+        <w:rPr>
+          <w:rFonts w:ascii="Consolas" w:hAnsi="Consolas"/>
+          <w:color w:val="000000" w:themeColor="text1"/>
+          <w:sz w:val="22"/>
+          <w:szCs w:val="22"/>
+          <w:lang w:val="en-US"/>
+        </w:rPr>
+        <w:t>df</w:t>
+      </w:r>
+      <w:proofErr w:type="spellEnd"/>
+      <w:r>
+        <w:rPr>
+          <w:rFonts w:ascii="Consolas" w:hAnsi="Consolas"/>
+          <w:color w:val="000000" w:themeColor="text1"/>
+          <w:sz w:val="22"/>
+          <w:szCs w:val="22"/>
+          <w:lang w:val="en-US"/>
+        </w:rPr>
+        <w:t>) -&gt; str | None:</w:t>
       </w:r>
     </w:p>
     <w:p>
@@ -3528,7 +4456,63 @@
           <w:szCs w:val="22"/>
           <w:lang w:val="en-US"/>
         </w:rPr>
-        <w:t>        return default_model_instance.predict(df)</w:t>
+        <w:t xml:space="preserve">        return </w:t>
+      </w:r>
+      <w:proofErr w:type="spellStart"/>
+      <w:r>
+        <w:rPr>
+          <w:rFonts w:ascii="Consolas" w:hAnsi="Consolas"/>
+          <w:color w:val="000000" w:themeColor="text1"/>
+          <w:sz w:val="22"/>
+          <w:szCs w:val="22"/>
+          <w:lang w:val="en-US"/>
+        </w:rPr>
+        <w:t>default_model_</w:t>
+      </w:r>
+      <w:proofErr w:type="gramStart"/>
+      <w:r>
+        <w:rPr>
+          <w:rFonts w:ascii="Consolas" w:hAnsi="Consolas"/>
+          <w:color w:val="000000" w:themeColor="text1"/>
+          <w:sz w:val="22"/>
+          <w:szCs w:val="22"/>
+          <w:lang w:val="en-US"/>
+        </w:rPr>
+        <w:t>instance.predict</w:t>
+      </w:r>
+      <w:proofErr w:type="spellEnd"/>
+      <w:proofErr w:type="gramEnd"/>
+      <w:r>
+        <w:rPr>
+          <w:rFonts w:ascii="Consolas" w:hAnsi="Consolas"/>
+          <w:color w:val="000000" w:themeColor="text1"/>
+          <w:sz w:val="22"/>
+          <w:szCs w:val="22"/>
+          <w:lang w:val="en-US"/>
+        </w:rPr>
+        <w:t>(</w:t>
+      </w:r>
+      <w:proofErr w:type="spellStart"/>
+      <w:r>
+        <w:rPr>
+          <w:rFonts w:ascii="Consolas" w:hAnsi="Consolas"/>
+          <w:color w:val="000000" w:themeColor="text1"/>
+          <w:sz w:val="22"/>
+          <w:szCs w:val="22"/>
+          <w:lang w:val="en-US"/>
+        </w:rPr>
+        <w:t>df</w:t>
+      </w:r>
+      <w:proofErr w:type="spellEnd"/>
+      <w:r>
+        <w:rPr>
+          <w:rFonts w:ascii="Consolas" w:hAnsi="Consolas"/>
+          <w:color w:val="000000" w:themeColor="text1"/>
+          <w:sz w:val="22"/>
+          <w:szCs w:val="22"/>
+          <w:lang w:val="en-US"/>
+        </w:rPr>
+        <w:t>)</w:t>
       </w:r>
     </w:p>
     <w:p>
@@ -3557,14 +4541,56 @@
           <w:szCs w:val="22"/>
         </w:rPr>
       </w:pPr>
-      <w:r>
-        <w:rPr>
-          <w:rFonts w:ascii="Consolas" w:hAnsi="Consolas"/>
-          <w:color w:val="000000" w:themeColor="text1"/>
-          <w:sz w:val="22"/>
-          <w:szCs w:val="22"/>
-        </w:rPr>
-        <w:t>model = Model()</w:t>
+      <w:proofErr w:type="spellStart"/>
+      <w:r>
+        <w:rPr>
+          <w:rFonts w:ascii="Consolas" w:hAnsi="Consolas"/>
+          <w:color w:val="000000" w:themeColor="text1"/>
+          <w:sz w:val="22"/>
+          <w:szCs w:val="22"/>
+        </w:rPr>
+        <w:t>model</w:t>
+      </w:r>
+      <w:proofErr w:type="spellEnd"/>
+      <w:r>
+        <w:rPr>
+          <w:rFonts w:ascii="Consolas" w:hAnsi="Consolas"/>
+          <w:color w:val="000000" w:themeColor="text1"/>
+          <w:sz w:val="22"/>
+          <w:szCs w:val="22"/>
+        </w:rPr>
+        <w:t xml:space="preserve"> = </w:t>
+      </w:r>
+      <w:proofErr w:type="spellStart"/>
+      <w:proofErr w:type="gramStart"/>
+      <w:r>
+        <w:rPr>
+          <w:rFonts w:ascii="Consolas" w:hAnsi="Consolas"/>
+          <w:color w:val="000000" w:themeColor="text1"/>
+          <w:sz w:val="22"/>
+          <w:szCs w:val="22"/>
+        </w:rPr>
+        <w:t>Model</w:t>
+      </w:r>
+      <w:proofErr w:type="spellEnd"/>
+      <w:r>
+        <w:rPr>
+          <w:rFonts w:ascii="Consolas" w:hAnsi="Consolas"/>
+          <w:color w:val="000000" w:themeColor="text1"/>
+          <w:sz w:val="22"/>
+          <w:szCs w:val="22"/>
+        </w:rPr>
+        <w:t>(</w:t>
+      </w:r>
+      <w:proofErr w:type="gramEnd"/>
+      <w:r>
+        <w:rPr>
+          <w:rFonts w:ascii="Consolas" w:hAnsi="Consolas"/>
+          <w:color w:val="000000" w:themeColor="text1"/>
+          <w:sz w:val="22"/>
+          <w:szCs w:val="22"/>
+        </w:rPr>
+        <w:t>)</w:t>
       </w:r>
     </w:p>
     <w:p>
@@ -3586,7 +4612,47 @@
           <w:sz w:val="22"/>
           <w:szCs w:val="22"/>
         </w:rPr>
-        <w:t>__all__ = ['model']</w:t>
+        <w:t>__</w:t>
+      </w:r>
+      <w:proofErr w:type="spellStart"/>
+      <w:r>
+        <w:rPr>
+          <w:rFonts w:ascii="Consolas" w:hAnsi="Consolas"/>
+          <w:color w:val="000000" w:themeColor="text1"/>
+          <w:sz w:val="22"/>
+          <w:szCs w:val="22"/>
+        </w:rPr>
+        <w:t>all</w:t>
+      </w:r>
+      <w:proofErr w:type="spellEnd"/>
+      <w:r>
+        <w:rPr>
+          <w:rFonts w:ascii="Consolas" w:hAnsi="Consolas"/>
+          <w:color w:val="000000" w:themeColor="text1"/>
+          <w:sz w:val="22"/>
+          <w:szCs w:val="22"/>
+        </w:rPr>
+        <w:t>__ = ['</w:t>
+      </w:r>
+      <w:proofErr w:type="spellStart"/>
+      <w:r>
+        <w:rPr>
+          <w:rFonts w:ascii="Consolas" w:hAnsi="Consolas"/>
+          <w:color w:val="000000" w:themeColor="text1"/>
+          <w:sz w:val="22"/>
+          <w:szCs w:val="22"/>
+        </w:rPr>
+        <w:t>model</w:t>
+      </w:r>
+      <w:proofErr w:type="spellEnd"/>
+      <w:r>
+        <w:rPr>
+          <w:rFonts w:ascii="Consolas" w:hAnsi="Consolas"/>
+          <w:color w:val="000000" w:themeColor="text1"/>
+          <w:sz w:val="22"/>
+          <w:szCs w:val="22"/>
+        </w:rPr>
+        <w:t>']</w:t>
       </w:r>
     </w:p>
     <w:sectPr>
@@ -3638,7 +4704,7 @@
     <w:sdtContent>
       <w:p>
         <w:pPr>
-          <w:pStyle w:val="Piedepgina"/>
+          <w:pStyle w:val="Footer"/>
           <w:jc w:val="right"/>
         </w:pPr>
         <w:r>
@@ -3664,7 +4730,7 @@
   </w:sdt>
   <w:p>
     <w:pPr>
-      <w:pStyle w:val="Piedepgina"/>
+      <w:pStyle w:val="Footer"/>
     </w:pPr>
   </w:p>
 </w:ftr>
@@ -4546,11 +5612,11 @@
       <w:rFonts w:ascii="Calibri" w:hAnsi="Calibri" w:cs="Calibri"/>
     </w:rPr>
   </w:style>
-  <w:style w:type="paragraph" w:styleId="Ttulo1">
+  <w:style w:type="paragraph" w:styleId="Heading1">
     <w:name w:val="heading 1"/>
-    <w:basedOn w:val="Subttulo"/>
+    <w:basedOn w:val="Subtitle"/>
     <w:next w:val="Normal"/>
-    <w:link w:val="Ttulo1Car"/>
+    <w:link w:val="Heading1Char"/>
     <w:uiPriority w:val="9"/>
     <w:qFormat/>
     <w:rsid w:val="001C36E9"/>
@@ -4558,11 +5624,11 @@
       <w:outlineLvl w:val="0"/>
     </w:pPr>
   </w:style>
-  <w:style w:type="paragraph" w:styleId="Ttulo2">
+  <w:style w:type="paragraph" w:styleId="Heading2">
     <w:name w:val="heading 2"/>
     <w:basedOn w:val="Normal"/>
     <w:next w:val="Normal"/>
-    <w:link w:val="Ttulo2Car"/>
+    <w:link w:val="Heading2Char"/>
     <w:uiPriority w:val="9"/>
     <w:unhideWhenUsed/>
     <w:qFormat/>
@@ -4577,11 +5643,11 @@
       <w:szCs w:val="28"/>
     </w:rPr>
   </w:style>
-  <w:style w:type="paragraph" w:styleId="Ttulo3">
+  <w:style w:type="paragraph" w:styleId="Heading3">
     <w:name w:val="heading 3"/>
     <w:basedOn w:val="Normal"/>
     <w:next w:val="Normal"/>
-    <w:link w:val="Ttulo3Car"/>
+    <w:link w:val="Heading3Char"/>
     <w:uiPriority w:val="9"/>
     <w:unhideWhenUsed/>
     <w:qFormat/>
@@ -4599,11 +5665,11 @@
       <w:szCs w:val="28"/>
     </w:rPr>
   </w:style>
-  <w:style w:type="paragraph" w:styleId="Ttulo4">
+  <w:style w:type="paragraph" w:styleId="Heading4">
     <w:name w:val="heading 4"/>
     <w:basedOn w:val="Normal"/>
     <w:next w:val="Normal"/>
-    <w:link w:val="Ttulo4Car"/>
+    <w:link w:val="Heading4Char"/>
     <w:uiPriority w:val="9"/>
     <w:semiHidden/>
     <w:unhideWhenUsed/>
@@ -4622,11 +5688,11 @@
       <w:color w:val="0F4761" w:themeColor="accent1" w:themeShade="BF"/>
     </w:rPr>
   </w:style>
-  <w:style w:type="paragraph" w:styleId="Ttulo5">
+  <w:style w:type="paragraph" w:styleId="Heading5">
     <w:name w:val="heading 5"/>
     <w:basedOn w:val="Normal"/>
     <w:next w:val="Normal"/>
-    <w:link w:val="Ttulo5Car"/>
+    <w:link w:val="Heading5Char"/>
     <w:uiPriority w:val="9"/>
     <w:semiHidden/>
     <w:unhideWhenUsed/>
@@ -4643,11 +5709,11 @@
       <w:color w:val="0F4761" w:themeColor="accent1" w:themeShade="BF"/>
     </w:rPr>
   </w:style>
-  <w:style w:type="paragraph" w:styleId="Ttulo6">
+  <w:style w:type="paragraph" w:styleId="Heading6">
     <w:name w:val="heading 6"/>
     <w:basedOn w:val="Normal"/>
     <w:next w:val="Normal"/>
-    <w:link w:val="Ttulo6Car"/>
+    <w:link w:val="Heading6Char"/>
     <w:uiPriority w:val="9"/>
     <w:semiHidden/>
     <w:unhideWhenUsed/>
@@ -4666,11 +5732,11 @@
       <w:color w:val="595959" w:themeColor="text1" w:themeTint="A6"/>
     </w:rPr>
   </w:style>
-  <w:style w:type="paragraph" w:styleId="Ttulo7">
+  <w:style w:type="paragraph" w:styleId="Heading7">
     <w:name w:val="heading 7"/>
     <w:basedOn w:val="Normal"/>
     <w:next w:val="Normal"/>
-    <w:link w:val="Ttulo7Car"/>
+    <w:link w:val="Heading7Char"/>
     <w:uiPriority w:val="9"/>
     <w:semiHidden/>
     <w:unhideWhenUsed/>
@@ -4687,11 +5753,11 @@
       <w:color w:val="595959" w:themeColor="text1" w:themeTint="A6"/>
     </w:rPr>
   </w:style>
-  <w:style w:type="paragraph" w:styleId="Ttulo8">
+  <w:style w:type="paragraph" w:styleId="Heading8">
     <w:name w:val="heading 8"/>
     <w:basedOn w:val="Normal"/>
     <w:next w:val="Normal"/>
-    <w:link w:val="Ttulo8Car"/>
+    <w:link w:val="Heading8Char"/>
     <w:uiPriority w:val="9"/>
     <w:semiHidden/>
     <w:unhideWhenUsed/>
@@ -4710,11 +5776,11 @@
       <w:color w:val="272727" w:themeColor="text1" w:themeTint="D8"/>
     </w:rPr>
   </w:style>
-  <w:style w:type="paragraph" w:styleId="Ttulo9">
+  <w:style w:type="paragraph" w:styleId="Heading9">
     <w:name w:val="heading 9"/>
     <w:basedOn w:val="Normal"/>
     <w:next w:val="Normal"/>
-    <w:link w:val="Ttulo9Car"/>
+    <w:link w:val="Heading9Char"/>
     <w:uiPriority w:val="9"/>
     <w:semiHidden/>
     <w:unhideWhenUsed/>
@@ -4731,13 +5797,13 @@
       <w:color w:val="272727" w:themeColor="text1" w:themeTint="D8"/>
     </w:rPr>
   </w:style>
-  <w:style w:type="character" w:default="1" w:styleId="Fuentedeprrafopredeter">
+  <w:style w:type="character" w:default="1" w:styleId="DefaultParagraphFont">
     <w:name w:val="Default Paragraph Font"/>
     <w:uiPriority w:val="1"/>
     <w:semiHidden/>
     <w:unhideWhenUsed/>
   </w:style>
-  <w:style w:type="table" w:default="1" w:styleId="Tablanormal">
+  <w:style w:type="table" w:default="1" w:styleId="TableNormal">
     <w:name w:val="Normal Table"/>
     <w:uiPriority w:val="99"/>
     <w:semiHidden/>
@@ -4752,16 +5818,16 @@
       </w:tblCellMar>
     </w:tblPr>
   </w:style>
-  <w:style w:type="numbering" w:default="1" w:styleId="Sinlista">
+  <w:style w:type="numbering" w:default="1" w:styleId="NoList">
     <w:name w:val="No List"/>
     <w:uiPriority w:val="99"/>
     <w:semiHidden/>
     <w:unhideWhenUsed/>
   </w:style>
-  <w:style w:type="character" w:customStyle="1" w:styleId="Ttulo1Car">
-    <w:name w:val="Título 1 Car"/>
-    <w:basedOn w:val="Fuentedeprrafopredeter"/>
-    <w:link w:val="Ttulo1"/>
+  <w:style w:type="character" w:customStyle="1" w:styleId="Heading1Char">
+    <w:name w:val="Heading 1 Char"/>
+    <w:basedOn w:val="DefaultParagraphFont"/>
+    <w:link w:val="Heading1"/>
     <w:uiPriority w:val="9"/>
     <w:rsid w:val="001C36E9"/>
     <w:rPr>
@@ -4772,10 +5838,10 @@
       <w:szCs w:val="32"/>
     </w:rPr>
   </w:style>
-  <w:style w:type="character" w:customStyle="1" w:styleId="Ttulo2Car">
-    <w:name w:val="Título 2 Car"/>
-    <w:basedOn w:val="Fuentedeprrafopredeter"/>
-    <w:link w:val="Ttulo2"/>
+  <w:style w:type="character" w:customStyle="1" w:styleId="Heading2Char">
+    <w:name w:val="Heading 2 Char"/>
+    <w:basedOn w:val="DefaultParagraphFont"/>
+    <w:link w:val="Heading2"/>
     <w:uiPriority w:val="9"/>
     <w:rsid w:val="001C36E9"/>
     <w:rPr>
@@ -4786,10 +5852,10 @@
       <w:szCs w:val="28"/>
     </w:rPr>
   </w:style>
-  <w:style w:type="character" w:customStyle="1" w:styleId="Ttulo3Car">
-    <w:name w:val="Título 3 Car"/>
-    <w:basedOn w:val="Fuentedeprrafopredeter"/>
-    <w:link w:val="Ttulo3"/>
+  <w:style w:type="character" w:customStyle="1" w:styleId="Heading3Char">
+    <w:name w:val="Heading 3 Char"/>
+    <w:basedOn w:val="DefaultParagraphFont"/>
+    <w:link w:val="Heading3"/>
     <w:uiPriority w:val="9"/>
     <w:rsid w:val="00751E5C"/>
     <w:rPr>
@@ -4799,10 +5865,10 @@
       <w:szCs w:val="28"/>
     </w:rPr>
   </w:style>
-  <w:style w:type="character" w:customStyle="1" w:styleId="Ttulo4Car">
-    <w:name w:val="Título 4 Car"/>
-    <w:basedOn w:val="Fuentedeprrafopredeter"/>
-    <w:link w:val="Ttulo4"/>
+  <w:style w:type="character" w:customStyle="1" w:styleId="Heading4Char">
+    <w:name w:val="Heading 4 Char"/>
+    <w:basedOn w:val="DefaultParagraphFont"/>
+    <w:link w:val="Heading4"/>
     <w:uiPriority w:val="9"/>
     <w:semiHidden/>
     <w:rsid w:val="00751E5C"/>
@@ -4813,10 +5879,10 @@
       <w:color w:val="0F4761" w:themeColor="accent1" w:themeShade="BF"/>
     </w:rPr>
   </w:style>
-  <w:style w:type="character" w:customStyle="1" w:styleId="Ttulo5Car">
-    <w:name w:val="Título 5 Car"/>
-    <w:basedOn w:val="Fuentedeprrafopredeter"/>
-    <w:link w:val="Ttulo5"/>
+  <w:style w:type="character" w:customStyle="1" w:styleId="Heading5Char">
+    <w:name w:val="Heading 5 Char"/>
+    <w:basedOn w:val="DefaultParagraphFont"/>
+    <w:link w:val="Heading5"/>
     <w:uiPriority w:val="9"/>
     <w:semiHidden/>
     <w:rsid w:val="00751E5C"/>
@@ -4825,10 +5891,10 @@
       <w:color w:val="0F4761" w:themeColor="accent1" w:themeShade="BF"/>
     </w:rPr>
   </w:style>
-  <w:style w:type="character" w:customStyle="1" w:styleId="Ttulo6Car">
-    <w:name w:val="Título 6 Car"/>
-    <w:basedOn w:val="Fuentedeprrafopredeter"/>
-    <w:link w:val="Ttulo6"/>
+  <w:style w:type="character" w:customStyle="1" w:styleId="Heading6Char">
+    <w:name w:val="Heading 6 Char"/>
+    <w:basedOn w:val="DefaultParagraphFont"/>
+    <w:link w:val="Heading6"/>
     <w:uiPriority w:val="9"/>
     <w:semiHidden/>
     <w:rsid w:val="00751E5C"/>
@@ -4839,10 +5905,10 @@
       <w:color w:val="595959" w:themeColor="text1" w:themeTint="A6"/>
     </w:rPr>
   </w:style>
-  <w:style w:type="character" w:customStyle="1" w:styleId="Ttulo7Car">
-    <w:name w:val="Título 7 Car"/>
-    <w:basedOn w:val="Fuentedeprrafopredeter"/>
-    <w:link w:val="Ttulo7"/>
+  <w:style w:type="character" w:customStyle="1" w:styleId="Heading7Char">
+    <w:name w:val="Heading 7 Char"/>
+    <w:basedOn w:val="DefaultParagraphFont"/>
+    <w:link w:val="Heading7"/>
     <w:uiPriority w:val="9"/>
     <w:semiHidden/>
     <w:rsid w:val="00751E5C"/>
@@ -4851,10 +5917,10 @@
       <w:color w:val="595959" w:themeColor="text1" w:themeTint="A6"/>
     </w:rPr>
   </w:style>
-  <w:style w:type="character" w:customStyle="1" w:styleId="Ttulo8Car">
-    <w:name w:val="Título 8 Car"/>
-    <w:basedOn w:val="Fuentedeprrafopredeter"/>
-    <w:link w:val="Ttulo8"/>
+  <w:style w:type="character" w:customStyle="1" w:styleId="Heading8Char">
+    <w:name w:val="Heading 8 Char"/>
+    <w:basedOn w:val="DefaultParagraphFont"/>
+    <w:link w:val="Heading8"/>
     <w:uiPriority w:val="9"/>
     <w:semiHidden/>
     <w:rsid w:val="00751E5C"/>
@@ -4865,10 +5931,10 @@
       <w:color w:val="272727" w:themeColor="text1" w:themeTint="D8"/>
     </w:rPr>
   </w:style>
-  <w:style w:type="character" w:customStyle="1" w:styleId="Ttulo9Car">
-    <w:name w:val="Título 9 Car"/>
-    <w:basedOn w:val="Fuentedeprrafopredeter"/>
-    <w:link w:val="Ttulo9"/>
+  <w:style w:type="character" w:customStyle="1" w:styleId="Heading9Char">
+    <w:name w:val="Heading 9 Char"/>
+    <w:basedOn w:val="DefaultParagraphFont"/>
+    <w:link w:val="Heading9"/>
     <w:uiPriority w:val="9"/>
     <w:semiHidden/>
     <w:rsid w:val="00751E5C"/>
@@ -4877,11 +5943,11 @@
       <w:color w:val="272727" w:themeColor="text1" w:themeTint="D8"/>
     </w:rPr>
   </w:style>
-  <w:style w:type="paragraph" w:styleId="Ttulo">
+  <w:style w:type="paragraph" w:styleId="Title">
     <w:name w:val="Title"/>
     <w:basedOn w:val="Normal"/>
     <w:next w:val="Normal"/>
-    <w:link w:val="TtuloCar"/>
+    <w:link w:val="TitleChar"/>
     <w:uiPriority w:val="10"/>
     <w:qFormat/>
     <w:rsid w:val="001C36E9"/>
@@ -4895,10 +5961,10 @@
       <w:szCs w:val="40"/>
     </w:rPr>
   </w:style>
-  <w:style w:type="character" w:customStyle="1" w:styleId="TtuloCar">
-    <w:name w:val="Título Car"/>
-    <w:basedOn w:val="Fuentedeprrafopredeter"/>
-    <w:link w:val="Ttulo"/>
+  <w:style w:type="character" w:customStyle="1" w:styleId="TitleChar">
+    <w:name w:val="Title Char"/>
+    <w:basedOn w:val="DefaultParagraphFont"/>
+    <w:link w:val="Title"/>
     <w:uiPriority w:val="10"/>
     <w:rsid w:val="001C36E9"/>
     <w:rPr>
@@ -4909,11 +5975,11 @@
       <w:szCs w:val="40"/>
     </w:rPr>
   </w:style>
-  <w:style w:type="paragraph" w:styleId="Subttulo">
+  <w:style w:type="paragraph" w:styleId="Subtitle">
     <w:name w:val="Subtitle"/>
     <w:basedOn w:val="Normal"/>
     <w:next w:val="Normal"/>
-    <w:link w:val="SubttuloCar"/>
+    <w:link w:val="SubtitleChar"/>
     <w:uiPriority w:val="11"/>
     <w:qFormat/>
     <w:rsid w:val="001C36E9"/>
@@ -4924,10 +5990,10 @@
       <w:szCs w:val="32"/>
     </w:rPr>
   </w:style>
-  <w:style w:type="character" w:customStyle="1" w:styleId="SubttuloCar">
-    <w:name w:val="Subtítulo Car"/>
-    <w:basedOn w:val="Fuentedeprrafopredeter"/>
-    <w:link w:val="Subttulo"/>
+  <w:style w:type="character" w:customStyle="1" w:styleId="SubtitleChar">
+    <w:name w:val="Subtitle Char"/>
+    <w:basedOn w:val="DefaultParagraphFont"/>
+    <w:link w:val="Subtitle"/>
     <w:uiPriority w:val="11"/>
     <w:rsid w:val="001C36E9"/>
     <w:rPr>
@@ -4938,11 +6004,11 @@
       <w:szCs w:val="32"/>
     </w:rPr>
   </w:style>
-  <w:style w:type="paragraph" w:styleId="Cita">
+  <w:style w:type="paragraph" w:styleId="Quote">
     <w:name w:val="Quote"/>
     <w:basedOn w:val="Normal"/>
     <w:next w:val="Normal"/>
-    <w:link w:val="CitaCar"/>
+    <w:link w:val="QuoteChar"/>
     <w:uiPriority w:val="29"/>
     <w:qFormat/>
     <w:rsid w:val="00751E5C"/>
@@ -4956,10 +6022,10 @@
       <w:color w:val="404040" w:themeColor="text1" w:themeTint="BF"/>
     </w:rPr>
   </w:style>
-  <w:style w:type="character" w:customStyle="1" w:styleId="CitaCar">
-    <w:name w:val="Cita Car"/>
-    <w:basedOn w:val="Fuentedeprrafopredeter"/>
-    <w:link w:val="Cita"/>
+  <w:style w:type="character" w:customStyle="1" w:styleId="QuoteChar">
+    <w:name w:val="Quote Char"/>
+    <w:basedOn w:val="DefaultParagraphFont"/>
+    <w:link w:val="Quote"/>
     <w:uiPriority w:val="29"/>
     <w:rsid w:val="00751E5C"/>
     <w:rPr>
@@ -4968,7 +6034,7 @@
       <w:color w:val="404040" w:themeColor="text1" w:themeTint="BF"/>
     </w:rPr>
   </w:style>
-  <w:style w:type="paragraph" w:styleId="Prrafodelista">
+  <w:style w:type="paragraph" w:styleId="ListParagraph">
     <w:name w:val="List Paragraph"/>
     <w:basedOn w:val="Normal"/>
     <w:uiPriority w:val="34"/>
@@ -4979,9 +6045,9 @@
       <w:contextualSpacing/>
     </w:pPr>
   </w:style>
-  <w:style w:type="character" w:styleId="nfasisintenso">
+  <w:style w:type="character" w:styleId="IntenseEmphasis">
     <w:name w:val="Intense Emphasis"/>
-    <w:basedOn w:val="Fuentedeprrafopredeter"/>
+    <w:basedOn w:val="DefaultParagraphFont"/>
     <w:uiPriority w:val="21"/>
     <w:qFormat/>
     <w:rsid w:val="00751E5C"/>
@@ -4991,11 +6057,11 @@
       <w:color w:val="0F4761" w:themeColor="accent1" w:themeShade="BF"/>
     </w:rPr>
   </w:style>
-  <w:style w:type="paragraph" w:styleId="Citadestacada">
+  <w:style w:type="paragraph" w:styleId="IntenseQuote">
     <w:name w:val="Intense Quote"/>
     <w:basedOn w:val="Normal"/>
     <w:next w:val="Normal"/>
-    <w:link w:val="CitadestacadaCar"/>
+    <w:link w:val="IntenseQuoteChar"/>
     <w:uiPriority w:val="30"/>
     <w:qFormat/>
     <w:rsid w:val="00751E5C"/>
@@ -5014,10 +6080,10 @@
       <w:color w:val="0F4761" w:themeColor="accent1" w:themeShade="BF"/>
     </w:rPr>
   </w:style>
-  <w:style w:type="character" w:customStyle="1" w:styleId="CitadestacadaCar">
-    <w:name w:val="Cita destacada Car"/>
-    <w:basedOn w:val="Fuentedeprrafopredeter"/>
-    <w:link w:val="Citadestacada"/>
+  <w:style w:type="character" w:customStyle="1" w:styleId="IntenseQuoteChar">
+    <w:name w:val="Intense Quote Char"/>
+    <w:basedOn w:val="DefaultParagraphFont"/>
+    <w:link w:val="IntenseQuote"/>
     <w:uiPriority w:val="30"/>
     <w:rsid w:val="00751E5C"/>
     <w:rPr>
@@ -5026,9 +6092,9 @@
       <w:color w:val="0F4761" w:themeColor="accent1" w:themeShade="BF"/>
     </w:rPr>
   </w:style>
-  <w:style w:type="character" w:styleId="Referenciaintensa">
+  <w:style w:type="character" w:styleId="IntenseReference">
     <w:name w:val="Intense Reference"/>
-    <w:basedOn w:val="Fuentedeprrafopredeter"/>
+    <w:basedOn w:val="DefaultParagraphFont"/>
     <w:uiPriority w:val="32"/>
     <w:qFormat/>
     <w:rsid w:val="00751E5C"/>
@@ -5040,7 +6106,7 @@
       <w:spacing w:val="5"/>
     </w:rPr>
   </w:style>
-  <w:style w:type="character" w:styleId="nfasissutil">
+  <w:style w:type="character" w:styleId="SubtleEmphasis">
     <w:name w:val="Subtle Emphasis"/>
     <w:uiPriority w:val="19"/>
     <w:qFormat/>
@@ -5053,9 +6119,9 @@
       <w:szCs w:val="28"/>
     </w:rPr>
   </w:style>
-  <w:style w:type="character" w:styleId="Hipervnculo">
+  <w:style w:type="character" w:styleId="Hyperlink">
     <w:name w:val="Hyperlink"/>
-    <w:basedOn w:val="Fuentedeprrafopredeter"/>
+    <w:basedOn w:val="DefaultParagraphFont"/>
     <w:uiPriority w:val="99"/>
     <w:unhideWhenUsed/>
     <w:rsid w:val="001C36E9"/>
@@ -5064,9 +6130,9 @@
       <w:u w:val="single"/>
     </w:rPr>
   </w:style>
-  <w:style w:type="character" w:styleId="Mencinsinresolver">
+  <w:style w:type="character" w:styleId="UnresolvedMention">
     <w:name w:val="Unresolved Mention"/>
-    <w:basedOn w:val="Fuentedeprrafopredeter"/>
+    <w:basedOn w:val="DefaultParagraphFont"/>
     <w:uiPriority w:val="99"/>
     <w:semiHidden/>
     <w:unhideWhenUsed/>
@@ -5095,7 +6161,7 @@
   </w:style>
   <w:style w:type="character" w:customStyle="1" w:styleId="codeChar">
     <w:name w:val="code Char"/>
-    <w:basedOn w:val="Fuentedeprrafopredeter"/>
+    <w:basedOn w:val="DefaultParagraphFont"/>
     <w:link w:val="code"/>
     <w:rsid w:val="00D96526"/>
     <w:rPr>
@@ -5106,10 +6172,10 @@
       <w:szCs w:val="20"/>
     </w:rPr>
   </w:style>
-  <w:style w:type="paragraph" w:styleId="Encabezado">
+  <w:style w:type="paragraph" w:styleId="Header">
     <w:name w:val="header"/>
     <w:basedOn w:val="Normal"/>
-    <w:link w:val="EncabezadoCar"/>
+    <w:link w:val="HeaderChar"/>
     <w:uiPriority w:val="99"/>
     <w:unhideWhenUsed/>
     <w:rsid w:val="00F002E5"/>
@@ -5121,20 +6187,20 @@
       <w:spacing w:after="0" w:line="240" w:lineRule="auto"/>
     </w:pPr>
   </w:style>
-  <w:style w:type="character" w:customStyle="1" w:styleId="EncabezadoCar">
-    <w:name w:val="Encabezado Car"/>
-    <w:basedOn w:val="Fuentedeprrafopredeter"/>
-    <w:link w:val="Encabezado"/>
+  <w:style w:type="character" w:customStyle="1" w:styleId="HeaderChar">
+    <w:name w:val="Header Char"/>
+    <w:basedOn w:val="DefaultParagraphFont"/>
+    <w:link w:val="Header"/>
     <w:uiPriority w:val="99"/>
     <w:rsid w:val="00F002E5"/>
     <w:rPr>
       <w:rFonts w:ascii="Calibri" w:hAnsi="Calibri" w:cs="Calibri"/>
     </w:rPr>
   </w:style>
-  <w:style w:type="paragraph" w:styleId="Piedepgina">
+  <w:style w:type="paragraph" w:styleId="Footer">
     <w:name w:val="footer"/>
     <w:basedOn w:val="Normal"/>
-    <w:link w:val="PiedepginaCar"/>
+    <w:link w:val="FooterChar"/>
     <w:uiPriority w:val="99"/>
     <w:unhideWhenUsed/>
     <w:rsid w:val="00F002E5"/>
@@ -5146,19 +6212,19 @@
       <w:spacing w:after="0" w:line="240" w:lineRule="auto"/>
     </w:pPr>
   </w:style>
-  <w:style w:type="character" w:customStyle="1" w:styleId="PiedepginaCar">
-    <w:name w:val="Pie de página Car"/>
-    <w:basedOn w:val="Fuentedeprrafopredeter"/>
-    <w:link w:val="Piedepgina"/>
+  <w:style w:type="character" w:customStyle="1" w:styleId="FooterChar">
+    <w:name w:val="Footer Char"/>
+    <w:basedOn w:val="DefaultParagraphFont"/>
+    <w:link w:val="Footer"/>
     <w:uiPriority w:val="99"/>
     <w:rsid w:val="00F002E5"/>
     <w:rPr>
       <w:rFonts w:ascii="Calibri" w:hAnsi="Calibri" w:cs="Calibri"/>
     </w:rPr>
   </w:style>
-  <w:style w:type="character" w:styleId="Hipervnculovisitado">
+  <w:style w:type="character" w:styleId="FollowedHyperlink">
     <w:name w:val="FollowedHyperlink"/>
-    <w:basedOn w:val="Fuentedeprrafopredeter"/>
+    <w:basedOn w:val="DefaultParagraphFont"/>
     <w:uiPriority w:val="99"/>
     <w:semiHidden/>
     <w:unhideWhenUsed/>
@@ -5168,9 +6234,9 @@
       <w:u w:val="single"/>
     </w:rPr>
   </w:style>
-  <w:style w:type="paragraph" w:styleId="TtuloTDC">
+  <w:style w:type="paragraph" w:styleId="TOCHeading">
     <w:name w:val="TOC Heading"/>
-    <w:basedOn w:val="Ttulo1"/>
+    <w:basedOn w:val="Heading1"/>
     <w:next w:val="Normal"/>
     <w:uiPriority w:val="39"/>
     <w:unhideWhenUsed/>
@@ -5192,7 +6258,7 @@
       <w14:ligatures w14:val="none"/>
     </w:rPr>
   </w:style>
-  <w:style w:type="paragraph" w:styleId="TDC1">
+  <w:style w:type="paragraph" w:styleId="TOC1">
     <w:name w:val="toc 1"/>
     <w:basedOn w:val="Normal"/>
     <w:next w:val="Normal"/>
@@ -5210,7 +6276,7 @@
       <w:noProof/>
     </w:rPr>
   </w:style>
-  <w:style w:type="paragraph" w:styleId="TDC2">
+  <w:style w:type="paragraph" w:styleId="TOC2">
     <w:name w:val="toc 2"/>
     <w:basedOn w:val="Normal"/>
     <w:next w:val="Normal"/>
@@ -5223,7 +6289,7 @@
       <w:ind w:left="240"/>
     </w:pPr>
   </w:style>
-  <w:style w:type="paragraph" w:styleId="TDC3">
+  <w:style w:type="paragraph" w:styleId="TOC3">
     <w:name w:val="toc 3"/>
     <w:basedOn w:val="Normal"/>
     <w:next w:val="Normal"/>

</xml_diff>